<commit_message>
update docker compose file to use videowikis public images
</commit_message>
<xml_diff>
--- a/Videowiki Installation Guide.docx
+++ b/Videowiki Installation Guide.docx
@@ -15,6 +15,7 @@
           <w:b/>
           <w:b/>
           <w:bCs/>
+          <w:i w:val="false"/>
           <w:i w:val="false"/>
           <w:caps w:val="false"/>
           <w:smallCaps w:val="false"/>
@@ -98,19 +99,6 @@
           <w:b/>
           <w:bCs/>
           <w:i w:val="false"/>
-          <w:caps w:val="false"/>
-          <w:smallCaps w:val="false"/>
-          <w:color w:val="000000"/>
-          <w:spacing w:val="0"/>
-          <w:sz w:val="56"/>
-          <w:szCs w:val="56"/>
-        </w:rPr>
-      </w:pPr>
-      <w:r>
-        <w:rPr>
-          <w:rFonts w:ascii="Lato;sans-serif" w:hAnsi="Lato;sans-serif"/>
-          <w:b/>
-          <w:bCs/>
           <w:i w:val="false"/>
           <w:caps w:val="false"/>
           <w:smallCaps w:val="false"/>
@@ -119,20 +107,10 @@
           <w:sz w:val="56"/>
           <w:szCs w:val="56"/>
         </w:rPr>
-        <w:t>Installation Guide</w:t>
-      </w:r>
-    </w:p>
-    <w:p>
-      <w:pPr>
-        <w:pStyle w:val="TextBody"/>
-        <w:widowControl/>
-        <w:bidi w:val="0"/>
-        <w:spacing w:lineRule="auto" w:line="312" w:before="0" w:after="140"/>
-        <w:ind w:left="0" w:right="0" w:hanging="0"/>
-        <w:jc w:val="center"/>
+      </w:pPr>
+      <w:r>
         <w:rPr>
           <w:rFonts w:ascii="Lato;sans-serif" w:hAnsi="Lato;sans-serif"/>
-          <w:b/>
           <w:b/>
           <w:bCs/>
           <w:i w:val="false"/>
@@ -143,12 +121,23 @@
           <w:sz w:val="56"/>
           <w:szCs w:val="56"/>
         </w:rPr>
-      </w:pPr>
-      <w:r>
+        <w:t>Installation Guide</w:t>
+      </w:r>
+    </w:p>
+    <w:p>
+      <w:pPr>
+        <w:pStyle w:val="TextBody"/>
+        <w:widowControl/>
+        <w:bidi w:val="0"/>
+        <w:spacing w:lineRule="auto" w:line="312" w:before="0" w:after="140"/>
+        <w:ind w:left="0" w:right="0" w:hanging="0"/>
+        <w:jc w:val="center"/>
         <w:rPr>
           <w:rFonts w:ascii="Lato;sans-serif" w:hAnsi="Lato;sans-serif"/>
           <w:b/>
-          <w:bCs/>
+          <w:b/>
+          <w:bCs/>
+          <w:i w:val="false"/>
           <w:i w:val="false"/>
           <w:caps w:val="false"/>
           <w:smallCaps w:val="false"/>
@@ -157,19 +146,10 @@
           <w:sz w:val="56"/>
           <w:szCs w:val="56"/>
         </w:rPr>
-      </w:r>
-    </w:p>
-    <w:p>
-      <w:pPr>
-        <w:pStyle w:val="Heading1"/>
-        <w:widowControl/>
-        <w:bidi w:val="0"/>
-        <w:spacing w:lineRule="auto" w:line="312" w:before="0" w:after="140"/>
-        <w:ind w:left="0" w:right="0" w:hanging="0"/>
-        <w:jc w:val="left"/>
+      </w:pPr>
+      <w:r>
         <w:rPr>
           <w:rFonts w:ascii="Lato;sans-serif" w:hAnsi="Lato;sans-serif"/>
-          <w:b/>
           <w:b/>
           <w:bCs/>
           <w:i w:val="false"/>
@@ -177,61 +157,35 @@
           <w:smallCaps w:val="false"/>
           <w:color w:val="000000"/>
           <w:spacing w:val="0"/>
-        </w:rPr>
-      </w:pPr>
-      <w:r>
+          <w:sz w:val="56"/>
+          <w:szCs w:val="56"/>
+        </w:rPr>
+      </w:r>
+    </w:p>
+    <w:p>
+      <w:pPr>
+        <w:pStyle w:val="Heading1"/>
+        <w:widowControl/>
+        <w:bidi w:val="0"/>
+        <w:spacing w:lineRule="auto" w:line="312" w:before="0" w:after="140"/>
+        <w:ind w:left="0" w:right="0" w:hanging="0"/>
+        <w:jc w:val="left"/>
         <w:rPr>
           <w:rFonts w:ascii="Lato;sans-serif" w:hAnsi="Lato;sans-serif"/>
           <w:b/>
-          <w:bCs/>
+          <w:b/>
+          <w:bCs/>
+          <w:i w:val="false"/>
           <w:i w:val="false"/>
           <w:caps w:val="false"/>
           <w:smallCaps w:val="false"/>
           <w:color w:val="000000"/>
           <w:spacing w:val="0"/>
         </w:rPr>
-        <w:t>Introduction:</w:t>
-      </w:r>
-    </w:p>
-    <w:p>
-      <w:pPr>
-        <w:pStyle w:val="Normal"/>
-        <w:bidi w:val="0"/>
-        <w:jc w:val="left"/>
-        <w:rPr/>
-      </w:pPr>
-      <w:r>
-        <w:rPr/>
-        <w:t xml:space="preserve">The following Installation and Configuration guide provides instructions to Install Videowiki’s Software on your servers that are intended to support and run your Videowiki’s instance. Including preparing your servers, installing required supporting softwares and integrating with </w:t>
-      </w:r>
-      <w:r>
-        <w:rPr/>
-        <w:t>some of the</w:t>
-      </w:r>
-      <w:r>
-        <w:rPr/>
-        <w:t xml:space="preserve"> third party vendors that are part of the software.</w:t>
-      </w:r>
-    </w:p>
-    <w:p>
-      <w:pPr>
-        <w:pStyle w:val="Normal"/>
-        <w:bidi w:val="0"/>
-        <w:jc w:val="left"/>
-        <w:rPr/>
-      </w:pPr>
-      <w:r>
-        <w:rPr/>
-      </w:r>
-    </w:p>
-    <w:p>
-      <w:pPr>
-        <w:pStyle w:val="Heading2"/>
-        <w:bidi w:val="0"/>
-        <w:jc w:val="left"/>
+      </w:pPr>
+      <w:r>
         <w:rPr>
           <w:rFonts w:ascii="Lato;sans-serif" w:hAnsi="Lato;sans-serif"/>
-          <w:b/>
           <w:b/>
           <w:bCs/>
           <w:i w:val="false"/>
@@ -240,18 +194,61 @@
           <w:color w:val="000000"/>
           <w:spacing w:val="0"/>
         </w:rPr>
-      </w:pPr>
-      <w:r>
+        <w:t>Introduction:</w:t>
+      </w:r>
+    </w:p>
+    <w:p>
+      <w:pPr>
+        <w:pStyle w:val="Normal"/>
+        <w:bidi w:val="0"/>
+        <w:jc w:val="left"/>
+        <w:rPr/>
+      </w:pPr>
+      <w:r>
+        <w:rPr/>
+        <w:t>The following Installation and Configuration guide provides instructions to Install Videowiki’s Software on your servers that are intended to support and run your Videowiki’s instance. Including preparing your servers, installing required supporting softwares and integrating with some of the third party vendors that are part of the software.</w:t>
+      </w:r>
+    </w:p>
+    <w:p>
+      <w:pPr>
+        <w:pStyle w:val="Normal"/>
+        <w:bidi w:val="0"/>
+        <w:jc w:val="left"/>
+        <w:rPr/>
+      </w:pPr>
+      <w:r>
+        <w:rPr/>
+      </w:r>
+    </w:p>
+    <w:p>
+      <w:pPr>
+        <w:pStyle w:val="Heading2"/>
+        <w:bidi w:val="0"/>
+        <w:jc w:val="left"/>
         <w:rPr>
           <w:rFonts w:ascii="Lato;sans-serif" w:hAnsi="Lato;sans-serif"/>
           <w:b/>
-          <w:bCs/>
+          <w:b/>
+          <w:bCs/>
+          <w:i w:val="false"/>
           <w:i w:val="false"/>
           <w:caps w:val="false"/>
           <w:smallCaps w:val="false"/>
           <w:color w:val="000000"/>
           <w:spacing w:val="0"/>
         </w:rPr>
+      </w:pPr>
+      <w:r>
+        <w:rPr>
+          <w:rFonts w:ascii="Lato;sans-serif" w:hAnsi="Lato;sans-serif"/>
+          <w:b/>
+          <w:bCs/>
+          <w:i w:val="false"/>
+          <w:caps w:val="false"/>
+          <w:smallCaps w:val="false"/>
+          <w:color w:val="000000"/>
+          <w:spacing w:val="0"/>
+        </w:rPr>
         <w:t>Pre-Installation Requirements:</w:t>
       </w:r>
     </w:p>
@@ -263,6 +260,8 @@
         <w:rPr>
           <w:rFonts w:ascii="Lato;sans-serif" w:hAnsi="Lato;sans-serif"/>
           <w:b w:val="false"/>
+          <w:b w:val="false"/>
+          <w:i w:val="false"/>
           <w:i w:val="false"/>
           <w:caps w:val="false"/>
           <w:smallCaps w:val="false"/>
@@ -310,7 +309,7 @@
         <w:pStyle w:val="TextBody"/>
         <w:numPr>
           <w:ilvl w:val="0"/>
-          <w:numId w:val="2"/>
+          <w:numId w:val="1"/>
         </w:numPr>
         <w:bidi w:val="0"/>
         <w:jc w:val="left"/>
@@ -326,7 +325,7 @@
         <w:pStyle w:val="TextBody"/>
         <w:numPr>
           <w:ilvl w:val="0"/>
-          <w:numId w:val="2"/>
+          <w:numId w:val="1"/>
         </w:numPr>
         <w:bidi w:val="0"/>
         <w:jc w:val="left"/>
@@ -342,7 +341,7 @@
         <w:pStyle w:val="TextBody"/>
         <w:numPr>
           <w:ilvl w:val="0"/>
-          <w:numId w:val="2"/>
+          <w:numId w:val="1"/>
         </w:numPr>
         <w:bidi w:val="0"/>
         <w:jc w:val="left"/>
@@ -362,11 +361,7 @@
       </w:hyperlink>
       <w:r>
         <w:rPr/>
-        <w:t xml:space="preserve"> </w:t>
-      </w:r>
-      <w:r>
-        <w:rPr/>
-        <w:t xml:space="preserve">) , Mlab ( </w:t>
+        <w:t xml:space="preserve"> ) , Mlab ( </w:t>
       </w:r>
       <w:hyperlink r:id="rId4">
         <w:r>
@@ -378,11 +373,7 @@
       </w:hyperlink>
       <w:r>
         <w:rPr/>
-        <w:t xml:space="preserve"> </w:t>
-      </w:r>
-      <w:r>
-        <w:rPr/>
-        <w:t>) or deploy your own MongoDB cluster on your servers.</w:t>
+        <w:t xml:space="preserve"> ) or deploy your own MongoDB cluster on your servers.</w:t>
       </w:r>
     </w:p>
     <w:p>
@@ -390,7 +381,7 @@
         <w:pStyle w:val="Normal"/>
         <w:numPr>
           <w:ilvl w:val="0"/>
-          <w:numId w:val="2"/>
+          <w:numId w:val="1"/>
         </w:numPr>
         <w:bidi w:val="0"/>
         <w:jc w:val="left"/>
@@ -410,11 +401,7 @@
       </w:hyperlink>
       <w:r>
         <w:rPr/>
-        <w:t xml:space="preserve"> </w:t>
-      </w:r>
-      <w:r>
-        <w:rPr/>
-        <w:t>)</w:t>
+        <w:t xml:space="preserve"> )</w:t>
       </w:r>
     </w:p>
     <w:p>
@@ -422,27 +409,23 @@
         <w:pStyle w:val="Normal"/>
         <w:numPr>
           <w:ilvl w:val="0"/>
-          <w:numId w:val="2"/>
-        </w:numPr>
-        <w:bidi w:val="0"/>
-        <w:jc w:val="left"/>
-        <w:rPr/>
-      </w:pPr>
-      <w:r>
-        <w:rPr/>
-        <w:t>A</w:t>
-      </w:r>
-      <w:r>
-        <w:rPr/>
-        <w:t>n active Google Cloud account with billing enabled. ( https://cloud.google.com )</w:t>
-      </w:r>
-    </w:p>
-    <w:p>
-      <w:pPr>
-        <w:pStyle w:val="TextBody"/>
-        <w:numPr>
-          <w:ilvl w:val="0"/>
-          <w:numId w:val="2"/>
+          <w:numId w:val="1"/>
+        </w:numPr>
+        <w:bidi w:val="0"/>
+        <w:jc w:val="left"/>
+        <w:rPr/>
+      </w:pPr>
+      <w:r>
+        <w:rPr/>
+        <w:t>An active Google Cloud account with billing enabled. ( https://cloud.google.com )</w:t>
+      </w:r>
+    </w:p>
+    <w:p>
+      <w:pPr>
+        <w:pStyle w:val="TextBody"/>
+        <w:numPr>
+          <w:ilvl w:val="0"/>
+          <w:numId w:val="1"/>
         </w:numPr>
         <w:bidi w:val="0"/>
         <w:jc w:val="left"/>
@@ -462,19 +445,15 @@
       </w:hyperlink>
       <w:r>
         <w:rPr/>
-        <w:t xml:space="preserve"> </w:t>
-      </w:r>
-      <w:r>
-        <w:rPr/>
-        <w:t>)</w:t>
-      </w:r>
-    </w:p>
-    <w:p>
-      <w:pPr>
-        <w:pStyle w:val="TextBody"/>
-        <w:numPr>
-          <w:ilvl w:val="0"/>
-          <w:numId w:val="2"/>
+        <w:t xml:space="preserve"> )</w:t>
+      </w:r>
+    </w:p>
+    <w:p>
+      <w:pPr>
+        <w:pStyle w:val="TextBody"/>
+        <w:numPr>
+          <w:ilvl w:val="0"/>
+          <w:numId w:val="1"/>
         </w:numPr>
         <w:bidi w:val="0"/>
         <w:jc w:val="left"/>
@@ -494,19 +473,15 @@
       </w:hyperlink>
       <w:r>
         <w:rPr/>
-        <w:t xml:space="preserve"> </w:t>
-      </w:r>
-      <w:r>
-        <w:rPr/>
-        <w:t>)</w:t>
-      </w:r>
-    </w:p>
-    <w:p>
-      <w:pPr>
-        <w:pStyle w:val="TextBody"/>
-        <w:numPr>
-          <w:ilvl w:val="0"/>
-          <w:numId w:val="2"/>
+        <w:t xml:space="preserve"> )</w:t>
+      </w:r>
+    </w:p>
+    <w:p>
+      <w:pPr>
+        <w:pStyle w:val="TextBody"/>
+        <w:numPr>
+          <w:ilvl w:val="0"/>
+          <w:numId w:val="1"/>
         </w:numPr>
         <w:bidi w:val="0"/>
         <w:jc w:val="left"/>
@@ -526,11 +501,7 @@
       </w:hyperlink>
       <w:r>
         <w:rPr/>
-        <w:t xml:space="preserve"> </w:t>
-      </w:r>
-      <w:r>
-        <w:rPr/>
-        <w:t>)</w:t>
+        <w:t xml:space="preserve"> )</w:t>
       </w:r>
     </w:p>
     <w:p>
@@ -647,7 +618,7 @@
         <w:pStyle w:val="TextBody"/>
         <w:numPr>
           <w:ilvl w:val="0"/>
-          <w:numId w:val="3"/>
+          <w:numId w:val="2"/>
         </w:numPr>
         <w:bidi w:val="0"/>
         <w:jc w:val="left"/>
@@ -674,7 +645,7 @@
         <w:pStyle w:val="TextBody"/>
         <w:numPr>
           <w:ilvl w:val="0"/>
-          <w:numId w:val="3"/>
+          <w:numId w:val="2"/>
         </w:numPr>
         <w:bidi w:val="0"/>
         <w:jc w:val="left"/>
@@ -709,14 +680,13 @@
           <w:sz w:val="24"/>
           <w:szCs w:val="24"/>
         </w:rPr>
-        <w:t>1</w:t>
+        <w:t>16</w:t>
       </w:r>
       <w:r>
         <w:rPr>
           <w:rStyle w:val="StrongEmphasis"/>
           <w:rFonts w:ascii="Lato;sans-serif" w:hAnsi="Lato;sans-serif"/>
           <w:b w:val="false"/>
-          <w:bCs/>
           <w:i w:val="false"/>
           <w:caps w:val="false"/>
           <w:smallCaps w:val="false"/>
@@ -725,8 +695,20 @@
           <w:sz w:val="24"/>
           <w:szCs w:val="24"/>
         </w:rPr>
-        <w:t>6</w:t>
-      </w:r>
+        <w:t xml:space="preserve"> GB</w:t>
+      </w:r>
+    </w:p>
+    <w:p>
+      <w:pPr>
+        <w:pStyle w:val="TextBody"/>
+        <w:numPr>
+          <w:ilvl w:val="0"/>
+          <w:numId w:val="2"/>
+        </w:numPr>
+        <w:bidi w:val="0"/>
+        <w:jc w:val="left"/>
+        <w:rPr/>
+      </w:pPr>
       <w:r>
         <w:rPr>
           <w:rStyle w:val="StrongEmphasis"/>
@@ -740,33 +722,6 @@
           <w:sz w:val="24"/>
           <w:szCs w:val="24"/>
         </w:rPr>
-        <w:t xml:space="preserve"> GB</w:t>
-      </w:r>
-    </w:p>
-    <w:p>
-      <w:pPr>
-        <w:pStyle w:val="TextBody"/>
-        <w:numPr>
-          <w:ilvl w:val="0"/>
-          <w:numId w:val="3"/>
-        </w:numPr>
-        <w:bidi w:val="0"/>
-        <w:jc w:val="left"/>
-        <w:rPr/>
-      </w:pPr>
-      <w:r>
-        <w:rPr>
-          <w:rStyle w:val="StrongEmphasis"/>
-          <w:rFonts w:ascii="Lato;sans-serif" w:hAnsi="Lato;sans-serif"/>
-          <w:b w:val="false"/>
-          <w:i w:val="false"/>
-          <w:caps w:val="false"/>
-          <w:smallCaps w:val="false"/>
-          <w:color w:val="0A0909"/>
-          <w:spacing w:val="0"/>
-          <w:sz w:val="24"/>
-          <w:szCs w:val="24"/>
-        </w:rPr>
         <w:t>Hard Drive/Storage: 50GB</w:t>
       </w:r>
     </w:p>
@@ -774,7 +729,6 @@
       <w:pPr>
         <w:pStyle w:val="TextBody"/>
         <w:widowControl/>
-        <w:pBdr/>
         <w:bidi w:val="0"/>
         <w:ind w:left="0" w:right="0" w:hanging="0"/>
         <w:jc w:val="left"/>
@@ -816,9 +770,8 @@
         <w:widowControl/>
         <w:numPr>
           <w:ilvl w:val="0"/>
-          <w:numId w:val="4"/>
-        </w:numPr>
-        <w:pBdr/>
+          <w:numId w:val="3"/>
+        </w:numPr>
         <w:bidi w:val="0"/>
         <w:jc w:val="left"/>
         <w:rPr/>
@@ -834,9 +787,8 @@
         <w:widowControl/>
         <w:numPr>
           <w:ilvl w:val="0"/>
-          <w:numId w:val="4"/>
-        </w:numPr>
-        <w:pBdr/>
+          <w:numId w:val="3"/>
+        </w:numPr>
         <w:bidi w:val="0"/>
         <w:jc w:val="left"/>
         <w:rPr/>
@@ -852,9 +804,8 @@
         <w:widowControl/>
         <w:numPr>
           <w:ilvl w:val="0"/>
-          <w:numId w:val="4"/>
-        </w:numPr>
-        <w:pBdr/>
+          <w:numId w:val="3"/>
+        </w:numPr>
         <w:bidi w:val="0"/>
         <w:jc w:val="left"/>
         <w:rPr/>
@@ -874,6 +825,7 @@
           <w:b/>
           <w:b/>
           <w:bCs/>
+          <w:i w:val="false"/>
           <w:i w:val="false"/>
           <w:caps w:val="false"/>
           <w:smallCaps w:val="false"/>
@@ -966,6 +918,7 @@
           <w:b/>
           <w:bCs/>
           <w:i w:val="false"/>
+          <w:i w:val="false"/>
           <w:caps w:val="false"/>
           <w:smallCaps w:val="false"/>
           <w:color w:val="000000"/>
@@ -1018,31 +971,23 @@
         <w:pStyle w:val="TextBody"/>
         <w:numPr>
           <w:ilvl w:val="0"/>
-          <w:numId w:val="5"/>
-        </w:numPr>
-        <w:bidi w:val="0"/>
-        <w:jc w:val="left"/>
-        <w:rPr/>
-      </w:pPr>
-      <w:r>
-        <w:rPr/>
-        <w:t xml:space="preserve">Setting up </w:t>
-      </w:r>
-      <w:r>
-        <w:rPr/>
-        <w:t xml:space="preserve">Google Cloud keys </w:t>
-      </w:r>
-      <w:r>
-        <w:rPr/>
-        <w:t xml:space="preserve">and enabling required Google Cloud services </w:t>
-      </w:r>
-    </w:p>
-    <w:p>
-      <w:pPr>
-        <w:pStyle w:val="TextBody"/>
-        <w:numPr>
-          <w:ilvl w:val="0"/>
-          <w:numId w:val="5"/>
+          <w:numId w:val="4"/>
+        </w:numPr>
+        <w:bidi w:val="0"/>
+        <w:jc w:val="left"/>
+        <w:rPr/>
+      </w:pPr>
+      <w:r>
+        <w:rPr/>
+        <w:t xml:space="preserve">Setting up Google Cloud keys and enabling required Google Cloud services </w:t>
+      </w:r>
+    </w:p>
+    <w:p>
+      <w:pPr>
+        <w:pStyle w:val="TextBody"/>
+        <w:numPr>
+          <w:ilvl w:val="0"/>
+          <w:numId w:val="4"/>
         </w:numPr>
         <w:bidi w:val="0"/>
         <w:jc w:val="left"/>
@@ -1058,7 +1003,7 @@
         <w:pStyle w:val="TextBody"/>
         <w:numPr>
           <w:ilvl w:val="0"/>
-          <w:numId w:val="5"/>
+          <w:numId w:val="4"/>
         </w:numPr>
         <w:bidi w:val="0"/>
         <w:jc w:val="left"/>
@@ -1074,7 +1019,7 @@
         <w:pStyle w:val="TextBody"/>
         <w:numPr>
           <w:ilvl w:val="0"/>
-          <w:numId w:val="5"/>
+          <w:numId w:val="4"/>
         </w:numPr>
         <w:bidi w:val="0"/>
         <w:jc w:val="left"/>
@@ -1159,40 +1104,26 @@
           <w:b/>
           <w:bCs/>
         </w:rPr>
-        <w:t>1.</w:t>
-      </w:r>
-      <w:r>
-        <w:rPr>
-          <w:b/>
-          <w:bCs/>
-        </w:rPr>
-        <w:t>1: Creating Google Cloud Project:</w:t>
-      </w:r>
-    </w:p>
-    <w:p>
-      <w:pPr>
-        <w:pStyle w:val="TextBody"/>
-        <w:numPr>
-          <w:ilvl w:val="0"/>
-          <w:numId w:val="6"/>
-        </w:numPr>
-        <w:bidi w:val="0"/>
-        <w:jc w:val="left"/>
-        <w:rPr/>
-      </w:pPr>
-      <w:r>
-        <w:rPr>
-          <w:b w:val="false"/>
-          <w:bCs w:val="false"/>
-        </w:rPr>
-        <w:t xml:space="preserve">Head to Google Cloud and register a new account </w:t>
-      </w:r>
-      <w:r>
-        <w:rPr>
-          <w:b w:val="false"/>
-          <w:bCs w:val="false"/>
-        </w:rPr>
-        <w:t xml:space="preserve">( </w:t>
+        <w:t>1.1: Creating Google Cloud Project:</w:t>
+      </w:r>
+    </w:p>
+    <w:p>
+      <w:pPr>
+        <w:pStyle w:val="TextBody"/>
+        <w:numPr>
+          <w:ilvl w:val="0"/>
+          <w:numId w:val="5"/>
+        </w:numPr>
+        <w:bidi w:val="0"/>
+        <w:jc w:val="left"/>
+        <w:rPr/>
+      </w:pPr>
+      <w:r>
+        <w:rPr>
+          <w:b w:val="false"/>
+          <w:bCs w:val="false"/>
+        </w:rPr>
+        <w:t xml:space="preserve">Head to Google Cloud and register a new account ( </w:t>
       </w:r>
       <w:hyperlink r:id="rId11">
         <w:r>
@@ -1217,7 +1148,7 @@
         <w:pStyle w:val="TextBody"/>
         <w:numPr>
           <w:ilvl w:val="0"/>
-          <w:numId w:val="6"/>
+          <w:numId w:val="5"/>
         </w:numPr>
         <w:bidi w:val="0"/>
         <w:jc w:val="left"/>
@@ -1253,84 +1184,56 @@
         <w:pStyle w:val="TextBody"/>
         <w:numPr>
           <w:ilvl w:val="0"/>
-          <w:numId w:val="6"/>
-        </w:numPr>
-        <w:bidi w:val="0"/>
-        <w:jc w:val="left"/>
-        <w:rPr/>
-      </w:pPr>
-      <w:r>
-        <w:rPr>
-          <w:b w:val="false"/>
-          <w:bCs w:val="false"/>
-        </w:rPr>
-        <w:t xml:space="preserve">Create a new Project by clicking on the “Select a project” dropdown on the top left of the screen and “New Project” </w:t>
-      </w:r>
-      <w:r>
-        <w:rPr>
-          <w:b w:val="false"/>
-          <w:bCs w:val="false"/>
-        </w:rPr>
-        <w:t>in the modal that pops up</w:t>
-      </w:r>
-    </w:p>
-    <w:p>
-      <w:pPr>
-        <w:pStyle w:val="TextBody"/>
-        <w:numPr>
-          <w:ilvl w:val="0"/>
-          <w:numId w:val="6"/>
-        </w:numPr>
-        <w:bidi w:val="0"/>
-        <w:jc w:val="left"/>
-        <w:rPr/>
-      </w:pPr>
-      <w:r>
-        <w:rPr>
-          <w:b w:val="false"/>
-          <w:bCs w:val="false"/>
-        </w:rPr>
-        <w:t xml:space="preserve">Enter your project name, </w:t>
-      </w:r>
-      <w:r>
-        <w:rPr>
-          <w:b w:val="false"/>
-          <w:bCs w:val="false"/>
-        </w:rPr>
-        <w:t xml:space="preserve">take a note for the Project ID </w:t>
-      </w:r>
-      <w:r>
-        <w:rPr>
-          <w:b w:val="false"/>
-          <w:bCs w:val="false"/>
-        </w:rPr>
-        <w:t>and click “Create”</w:t>
-      </w:r>
-    </w:p>
-    <w:p>
-      <w:pPr>
-        <w:pStyle w:val="TextBody"/>
-        <w:numPr>
-          <w:ilvl w:val="0"/>
-          <w:numId w:val="6"/>
-        </w:numPr>
-        <w:bidi w:val="0"/>
-        <w:jc w:val="left"/>
-        <w:rPr/>
-      </w:pPr>
-      <w:r>
-        <w:rPr>
-          <w:b w:val="false"/>
-          <w:bCs w:val="false"/>
-        </w:rPr>
-        <w:t>a</w:t>
-      </w:r>
-      <w:r>
-        <w:rPr>
-          <w:b w:val="false"/>
-          <w:bCs w:val="false"/>
-        </w:rPr>
-        <w:t xml:space="preserve">fter few seconds you should get a notification saying that your project has been successfully created </w:t>
+          <w:numId w:val="5"/>
+        </w:numPr>
+        <w:bidi w:val="0"/>
+        <w:jc w:val="left"/>
+        <w:rPr/>
+      </w:pPr>
+      <w:r>
+        <w:rPr>
+          <w:b w:val="false"/>
+          <w:bCs w:val="false"/>
+        </w:rPr>
+        <w:t>Create a new Project by clicking on the “Select a project” dropdown on the top left of the screen and “New Project” in the modal that pops up</w:t>
+      </w:r>
+    </w:p>
+    <w:p>
+      <w:pPr>
+        <w:pStyle w:val="TextBody"/>
+        <w:numPr>
+          <w:ilvl w:val="0"/>
+          <w:numId w:val="5"/>
+        </w:numPr>
+        <w:bidi w:val="0"/>
+        <w:jc w:val="left"/>
+        <w:rPr/>
+      </w:pPr>
+      <w:r>
+        <w:rPr>
+          <w:b w:val="false"/>
+          <w:bCs w:val="false"/>
+        </w:rPr>
+        <w:t>Enter your project name, take a note for the Project ID and click “Create”</w:t>
+      </w:r>
+    </w:p>
+    <w:p>
+      <w:pPr>
+        <w:pStyle w:val="TextBody"/>
+        <w:numPr>
+          <w:ilvl w:val="0"/>
+          <w:numId w:val="5"/>
+        </w:numPr>
+        <w:bidi w:val="0"/>
+        <w:jc w:val="left"/>
+        <w:rPr/>
+      </w:pPr>
+      <w:r>
+        <w:rPr>
+          <w:b w:val="false"/>
+          <w:bCs w:val="false"/>
+        </w:rPr>
+        <w:t xml:space="preserve">after few seconds you should get a notification saying that your project has been successfully created </w:t>
       </w:r>
     </w:p>
     <w:p>
@@ -1395,7 +1298,7 @@
         <w:pStyle w:val="TextBody"/>
         <w:numPr>
           <w:ilvl w:val="0"/>
-          <w:numId w:val="7"/>
+          <w:numId w:val="6"/>
         </w:numPr>
         <w:bidi w:val="0"/>
         <w:jc w:val="left"/>
@@ -1431,7 +1334,7 @@
         <w:pStyle w:val="TextBody"/>
         <w:numPr>
           <w:ilvl w:val="0"/>
-          <w:numId w:val="7"/>
+          <w:numId w:val="6"/>
         </w:numPr>
         <w:bidi w:val="0"/>
         <w:jc w:val="left"/>
@@ -1454,7 +1357,7 @@
         <w:pStyle w:val="TextBody"/>
         <w:numPr>
           <w:ilvl w:val="0"/>
-          <w:numId w:val="7"/>
+          <w:numId w:val="6"/>
         </w:numPr>
         <w:bidi w:val="0"/>
         <w:jc w:val="left"/>
@@ -1477,7 +1380,7 @@
         <w:pStyle w:val="TextBody"/>
         <w:numPr>
           <w:ilvl w:val="0"/>
-          <w:numId w:val="7"/>
+          <w:numId w:val="6"/>
         </w:numPr>
         <w:bidi w:val="0"/>
         <w:jc w:val="left"/>
@@ -1500,7 +1403,7 @@
         <w:pStyle w:val="TextBody"/>
         <w:numPr>
           <w:ilvl w:val="0"/>
-          <w:numId w:val="7"/>
+          <w:numId w:val="6"/>
         </w:numPr>
         <w:bidi w:val="0"/>
         <w:jc w:val="left"/>
@@ -1523,70 +1426,49 @@
         <w:pStyle w:val="TextBody"/>
         <w:numPr>
           <w:ilvl w:val="0"/>
-          <w:numId w:val="7"/>
-        </w:numPr>
-        <w:bidi w:val="0"/>
-        <w:jc w:val="left"/>
-        <w:rPr/>
-      </w:pPr>
-      <w:r>
-        <w:rPr>
-          <w:b w:val="false"/>
-          <w:bCs w:val="false"/>
-        </w:rPr>
-        <w:t>Click on the “CREATE CREDENTIALS” button and choose “S</w:t>
-      </w:r>
-      <w:r>
-        <w:rPr>
-          <w:b w:val="false"/>
-          <w:bCs w:val="false"/>
-        </w:rPr>
-        <w:t>ervice account</w:t>
-      </w:r>
-      <w:r>
-        <w:rPr>
-          <w:b w:val="false"/>
-          <w:bCs w:val="false"/>
-        </w:rPr>
-        <w:t>” from the dropdown</w:t>
-      </w:r>
-    </w:p>
-    <w:p>
-      <w:pPr>
-        <w:pStyle w:val="TextBody"/>
-        <w:numPr>
-          <w:ilvl w:val="0"/>
-          <w:numId w:val="7"/>
-        </w:numPr>
-        <w:bidi w:val="0"/>
-        <w:jc w:val="left"/>
-        <w:rPr>
-          <w:b w:val="false"/>
-          <w:b w:val="false"/>
-          <w:bCs w:val="false"/>
-        </w:rPr>
-      </w:pPr>
-      <w:r>
-        <w:rPr>
-          <w:b w:val="false"/>
-          <w:bCs w:val="false"/>
-        </w:rPr>
-        <w:t>C</w:t>
-      </w:r>
-      <w:r>
-        <w:rPr>
-          <w:b w:val="false"/>
-          <w:bCs w:val="false"/>
-        </w:rPr>
-        <w:t>hoose a name for the service account and click create</w:t>
-      </w:r>
-    </w:p>
-    <w:p>
-      <w:pPr>
-        <w:pStyle w:val="TextBody"/>
-        <w:numPr>
-          <w:ilvl w:val="0"/>
-          <w:numId w:val="7"/>
+          <w:numId w:val="6"/>
+        </w:numPr>
+        <w:bidi w:val="0"/>
+        <w:jc w:val="left"/>
+        <w:rPr/>
+      </w:pPr>
+      <w:r>
+        <w:rPr>
+          <w:b w:val="false"/>
+          <w:bCs w:val="false"/>
+        </w:rPr>
+        <w:t>Click on the “CREATE CREDENTIALS” button and choose “Service account” from the dropdown</w:t>
+      </w:r>
+    </w:p>
+    <w:p>
+      <w:pPr>
+        <w:pStyle w:val="TextBody"/>
+        <w:numPr>
+          <w:ilvl w:val="0"/>
+          <w:numId w:val="6"/>
+        </w:numPr>
+        <w:bidi w:val="0"/>
+        <w:jc w:val="left"/>
+        <w:rPr>
+          <w:b w:val="false"/>
+          <w:b w:val="false"/>
+          <w:bCs w:val="false"/>
+        </w:rPr>
+      </w:pPr>
+      <w:r>
+        <w:rPr>
+          <w:b w:val="false"/>
+          <w:bCs w:val="false"/>
+        </w:rPr>
+        <w:t>Choose a name for the service account and click create</w:t>
+      </w:r>
+    </w:p>
+    <w:p>
+      <w:pPr>
+        <w:pStyle w:val="TextBody"/>
+        <w:numPr>
+          <w:ilvl w:val="0"/>
+          <w:numId w:val="6"/>
         </w:numPr>
         <w:bidi w:val="0"/>
         <w:jc w:val="left"/>
@@ -1609,7 +1491,7 @@
         <w:pStyle w:val="TextBody"/>
         <w:numPr>
           <w:ilvl w:val="0"/>
-          <w:numId w:val="7"/>
+          <w:numId w:val="6"/>
         </w:numPr>
         <w:bidi w:val="0"/>
         <w:jc w:val="left"/>
@@ -1632,7 +1514,7 @@
         <w:pStyle w:val="TextBody"/>
         <w:numPr>
           <w:ilvl w:val="0"/>
-          <w:numId w:val="7"/>
+          <w:numId w:val="6"/>
         </w:numPr>
         <w:bidi w:val="0"/>
         <w:jc w:val="left"/>
@@ -1704,21 +1586,47 @@
           <w:b/>
           <w:bCs/>
         </w:rPr>
-        <w:t>1.3: Enabling the T</w:t>
-      </w:r>
-      <w:r>
-        <w:rPr>
-          <w:b/>
-          <w:bCs/>
-        </w:rPr>
-        <w:t xml:space="preserve">ranslation and Text-To-Speech </w:t>
-      </w:r>
-      <w:r>
-        <w:rPr>
-          <w:b/>
-          <w:bCs/>
-        </w:rPr>
-        <w:t xml:space="preserve"> API’s :</w:t>
+        <w:t>1.3: Enabling the Translation, Text-To-Speech  and Speech-</w:t>
+      </w:r>
+      <w:r>
+        <w:rPr>
+          <w:rFonts w:eastAsia="Noto Serif CJK SC" w:cs="Lohit Devanagari"/>
+          <w:b/>
+          <w:bCs/>
+          <w:color w:val="auto"/>
+          <w:kern w:val="2"/>
+          <w:sz w:val="24"/>
+          <w:szCs w:val="24"/>
+          <w:lang w:val="en-US" w:eastAsia="zh-CN" w:bidi="hi-IN"/>
+        </w:rPr>
+        <w:t>T</w:t>
+      </w:r>
+      <w:r>
+        <w:rPr>
+          <w:b/>
+          <w:bCs/>
+        </w:rPr>
+        <w:t>o</w:t>
+      </w:r>
+      <w:r>
+        <w:rPr>
+          <w:rFonts w:eastAsia="Noto Serif CJK SC" w:cs="Lohit Devanagari"/>
+          <w:b/>
+          <w:bCs/>
+          <w:color w:val="auto"/>
+          <w:kern w:val="2"/>
+          <w:sz w:val="24"/>
+          <w:szCs w:val="24"/>
+          <w:lang w:val="en-US" w:eastAsia="zh-CN" w:bidi="hi-IN"/>
+        </w:rPr>
+        <w:t>-T</w:t>
+      </w:r>
+      <w:r>
+        <w:rPr>
+          <w:b/>
+          <w:bCs/>
+        </w:rPr>
+        <w:t>ext API’s :</w:t>
       </w:r>
     </w:p>
     <w:p>
@@ -1735,12 +1643,6 @@
         </w:rPr>
         <w:tab/>
         <w:tab/>
-      </w:r>
-      <w:r>
-        <w:rPr>
-          <w:b/>
-          <w:bCs/>
-        </w:rPr>
         <w:t xml:space="preserve">( </w:t>
       </w:r>
       <w:hyperlink r:id="rId15">
@@ -1766,7 +1668,7 @@
         <w:pStyle w:val="TextBody"/>
         <w:numPr>
           <w:ilvl w:val="0"/>
-          <w:numId w:val="8"/>
+          <w:numId w:val="7"/>
         </w:numPr>
         <w:bidi w:val="0"/>
         <w:jc w:val="left"/>
@@ -1802,7 +1704,7 @@
         <w:pStyle w:val="TextBody"/>
         <w:numPr>
           <w:ilvl w:val="0"/>
-          <w:numId w:val="8"/>
+          <w:numId w:val="7"/>
         </w:numPr>
         <w:bidi w:val="0"/>
         <w:jc w:val="left"/>
@@ -1825,7 +1727,7 @@
         <w:pStyle w:val="TextBody"/>
         <w:numPr>
           <w:ilvl w:val="0"/>
-          <w:numId w:val="8"/>
+          <w:numId w:val="7"/>
         </w:numPr>
         <w:bidi w:val="0"/>
         <w:jc w:val="left"/>
@@ -1848,7 +1750,7 @@
         <w:pStyle w:val="TextBody"/>
         <w:numPr>
           <w:ilvl w:val="0"/>
-          <w:numId w:val="8"/>
+          <w:numId w:val="7"/>
         </w:numPr>
         <w:bidi w:val="0"/>
         <w:jc w:val="left"/>
@@ -1871,7 +1773,7 @@
         <w:pStyle w:val="TextBody"/>
         <w:numPr>
           <w:ilvl w:val="0"/>
-          <w:numId w:val="8"/>
+          <w:numId w:val="7"/>
         </w:numPr>
         <w:bidi w:val="0"/>
         <w:jc w:val="left"/>
@@ -1894,7 +1796,7 @@
         <w:pStyle w:val="TextBody"/>
         <w:numPr>
           <w:ilvl w:val="0"/>
-          <w:numId w:val="8"/>
+          <w:numId w:val="7"/>
         </w:numPr>
         <w:bidi w:val="0"/>
         <w:jc w:val="left"/>
@@ -1917,7 +1819,7 @@
         <w:pStyle w:val="TextBody"/>
         <w:numPr>
           <w:ilvl w:val="0"/>
-          <w:numId w:val="8"/>
+          <w:numId w:val="7"/>
         </w:numPr>
         <w:bidi w:val="0"/>
         <w:jc w:val="left"/>
@@ -1940,15 +1842,11 @@
         <w:pStyle w:val="TextBody"/>
         <w:numPr>
           <w:ilvl w:val="0"/>
-          <w:numId w:val="8"/>
-        </w:numPr>
-        <w:bidi w:val="0"/>
-        <w:jc w:val="left"/>
-        <w:rPr>
-          <w:b w:val="false"/>
-          <w:b w:val="false"/>
-          <w:bCs w:val="false"/>
-        </w:rPr>
+          <w:numId w:val="7"/>
+        </w:numPr>
+        <w:bidi w:val="0"/>
+        <w:jc w:val="left"/>
+        <w:rPr/>
       </w:pPr>
       <w:r>
         <w:rPr>
@@ -1956,6 +1854,25 @@
           <w:bCs w:val="false"/>
         </w:rPr>
         <w:t>Repeat steps 5 through 7 for enabling “Cloud text-to-speech api”</w:t>
+      </w:r>
+    </w:p>
+    <w:p>
+      <w:pPr>
+        <w:pStyle w:val="TextBody"/>
+        <w:numPr>
+          <w:ilvl w:val="0"/>
+          <w:numId w:val="7"/>
+        </w:numPr>
+        <w:bidi w:val="0"/>
+        <w:jc w:val="left"/>
+        <w:rPr/>
+      </w:pPr>
+      <w:r>
+        <w:rPr>
+          <w:b w:val="false"/>
+          <w:bCs w:val="false"/>
+        </w:rPr>
+        <w:t>Repeat step 5 through 7 for enabling “Cloud speech-to-text api”</w:t>
       </w:r>
     </w:p>
     <w:p>
@@ -1996,74 +1913,40 @@
           <w:sz w:val="28"/>
           <w:szCs w:val="28"/>
         </w:rPr>
-        <w:t xml:space="preserve">2: </w:t>
-      </w:r>
-      <w:r>
-        <w:rPr>
-          <w:b/>
-          <w:bCs/>
-          <w:sz w:val="28"/>
-          <w:szCs w:val="28"/>
-        </w:rPr>
-        <w:t xml:space="preserve">Setting up AWS S3 buckets </w:t>
-      </w:r>
-      <w:r>
-        <w:rPr>
-          <w:b/>
-          <w:bCs/>
-          <w:sz w:val="28"/>
-          <w:szCs w:val="28"/>
-        </w:rPr>
-        <w:t>and</w:t>
-      </w:r>
-      <w:r>
-        <w:rPr>
-          <w:b/>
-          <w:bCs/>
-          <w:sz w:val="28"/>
-          <w:szCs w:val="28"/>
-        </w:rPr>
-        <w:t xml:space="preserve"> Keys:</w:t>
-      </w:r>
-    </w:p>
-    <w:p>
-      <w:pPr>
-        <w:pStyle w:val="TextBody"/>
-        <w:bidi w:val="0"/>
-        <w:jc w:val="left"/>
-        <w:rPr>
-          <w:b/>
-          <w:b/>
-          <w:bCs/>
-        </w:rPr>
-      </w:pPr>
-      <w:r>
-        <w:rPr>
-          <w:b/>
-          <w:bCs/>
-        </w:rPr>
-      </w:r>
-    </w:p>
-    <w:p>
-      <w:pPr>
-        <w:pStyle w:val="TextBody"/>
-        <w:bidi w:val="0"/>
-        <w:jc w:val="left"/>
-        <w:rPr/>
-      </w:pPr>
-      <w:r>
-        <w:rPr>
-          <w:b/>
-          <w:bCs/>
-        </w:rPr>
-        <w:t xml:space="preserve">2.1: </w:t>
-      </w:r>
-      <w:r>
-        <w:rPr>
-          <w:b/>
-          <w:bCs/>
-        </w:rPr>
-        <w:t>Setting up AWS S3 buckets:</w:t>
+        <w:t>2: Setting up AWS S3 buckets and Keys:</w:t>
+      </w:r>
+    </w:p>
+    <w:p>
+      <w:pPr>
+        <w:pStyle w:val="TextBody"/>
+        <w:bidi w:val="0"/>
+        <w:jc w:val="left"/>
+        <w:rPr>
+          <w:b/>
+          <w:b/>
+          <w:bCs/>
+        </w:rPr>
+      </w:pPr>
+      <w:r>
+        <w:rPr>
+          <w:b/>
+          <w:bCs/>
+        </w:rPr>
+      </w:r>
+    </w:p>
+    <w:p>
+      <w:pPr>
+        <w:pStyle w:val="TextBody"/>
+        <w:bidi w:val="0"/>
+        <w:jc w:val="left"/>
+        <w:rPr/>
+      </w:pPr>
+      <w:r>
+        <w:rPr>
+          <w:b/>
+          <w:bCs/>
+        </w:rPr>
+        <w:t>2.1: Setting up AWS S3 buckets:</w:t>
       </w:r>
     </w:p>
     <w:p>
@@ -2090,7 +1973,7 @@
         <w:pStyle w:val="TextBody"/>
         <w:numPr>
           <w:ilvl w:val="0"/>
-          <w:numId w:val="9"/>
+          <w:numId w:val="8"/>
         </w:numPr>
         <w:bidi w:val="0"/>
         <w:jc w:val="left"/>
@@ -2113,11 +1996,184 @@
       </w:hyperlink>
       <w:r>
         <w:rPr/>
-        <w:t xml:space="preserve"> </w:t>
-      </w:r>
-      <w:r>
-        <w:rPr/>
-        <w:t xml:space="preserve">) </w:t>
+        <w:t xml:space="preserve"> ) </w:t>
+      </w:r>
+    </w:p>
+    <w:p>
+      <w:pPr>
+        <w:pStyle w:val="TextBody"/>
+        <w:numPr>
+          <w:ilvl w:val="0"/>
+          <w:numId w:val="8"/>
+        </w:numPr>
+        <w:bidi w:val="0"/>
+        <w:jc w:val="left"/>
+        <w:rPr/>
+      </w:pPr>
+      <w:r>
+        <w:rPr/>
+        <w:t>open “Services “ on the top left and go to “S3”</w:t>
+      </w:r>
+    </w:p>
+    <w:p>
+      <w:pPr>
+        <w:pStyle w:val="TextBody"/>
+        <w:numPr>
+          <w:ilvl w:val="0"/>
+          <w:numId w:val="8"/>
+        </w:numPr>
+        <w:bidi w:val="0"/>
+        <w:jc w:val="left"/>
+        <w:rPr/>
+      </w:pPr>
+      <w:r>
+        <w:rPr/>
+        <w:t>Click on “Create Bucket” button</w:t>
+      </w:r>
+    </w:p>
+    <w:p>
+      <w:pPr>
+        <w:pStyle w:val="TextBody"/>
+        <w:numPr>
+          <w:ilvl w:val="0"/>
+          <w:numId w:val="8"/>
+        </w:numPr>
+        <w:bidi w:val="0"/>
+        <w:jc w:val="left"/>
+        <w:rPr/>
+      </w:pPr>
+      <w:r>
+        <w:rPr/>
+        <w:t>Choose your bucket name and region, click next</w:t>
+      </w:r>
+    </w:p>
+    <w:p>
+      <w:pPr>
+        <w:pStyle w:val="TextBody"/>
+        <w:numPr>
+          <w:ilvl w:val="0"/>
+          <w:numId w:val="8"/>
+        </w:numPr>
+        <w:bidi w:val="0"/>
+        <w:jc w:val="left"/>
+        <w:rPr/>
+      </w:pPr>
+      <w:r>
+        <w:rPr/>
+        <w:t xml:space="preserve">Enable versioning by click on the checkbox under “Versioning” </w:t>
+      </w:r>
+    </w:p>
+    <w:p>
+      <w:pPr>
+        <w:pStyle w:val="TextBody"/>
+        <w:numPr>
+          <w:ilvl w:val="0"/>
+          <w:numId w:val="8"/>
+        </w:numPr>
+        <w:bidi w:val="0"/>
+        <w:jc w:val="left"/>
+        <w:rPr/>
+      </w:pPr>
+      <w:r>
+        <w:rPr/>
+        <w:t>For the frontend to access the stored items, the bucket should have public access. So uncheck the “Block all public access” checkbox to enable it and click next</w:t>
+      </w:r>
+    </w:p>
+    <w:p>
+      <w:pPr>
+        <w:pStyle w:val="TextBody"/>
+        <w:numPr>
+          <w:ilvl w:val="0"/>
+          <w:numId w:val="8"/>
+        </w:numPr>
+        <w:bidi w:val="0"/>
+        <w:jc w:val="left"/>
+        <w:rPr/>
+      </w:pPr>
+      <w:r>
+        <w:rPr/>
+        <w:t>Click “Create Bucket”</w:t>
+      </w:r>
+    </w:p>
+    <w:p>
+      <w:pPr>
+        <w:pStyle w:val="TextBody"/>
+        <w:numPr>
+          <w:ilvl w:val="0"/>
+          <w:numId w:val="8"/>
+        </w:numPr>
+        <w:bidi w:val="0"/>
+        <w:jc w:val="left"/>
+        <w:rPr/>
+      </w:pPr>
+      <w:r>
+        <w:rPr/>
+        <w:t>Repeat steps 3 through 7 for the second bucket</w:t>
+      </w:r>
+    </w:p>
+    <w:p>
+      <w:pPr>
+        <w:pStyle w:val="TextBody"/>
+        <w:numPr>
+          <w:ilvl w:val="0"/>
+          <w:numId w:val="8"/>
+        </w:numPr>
+        <w:bidi w:val="0"/>
+        <w:jc w:val="left"/>
+        <w:rPr/>
+      </w:pPr>
+      <w:r>
+        <w:rPr/>
+        <w:t>Take note of the created buckets names</w:t>
+      </w:r>
+    </w:p>
+    <w:p>
+      <w:pPr>
+        <w:pStyle w:val="TextBody"/>
+        <w:bidi w:val="0"/>
+        <w:jc w:val="left"/>
+        <w:rPr/>
+      </w:pPr>
+      <w:r>
+        <w:rPr/>
+      </w:r>
+    </w:p>
+    <w:p>
+      <w:pPr>
+        <w:pStyle w:val="TextBody"/>
+        <w:bidi w:val="0"/>
+        <w:jc w:val="left"/>
+        <w:rPr>
+          <w:b/>
+          <w:b/>
+          <w:bCs/>
+        </w:rPr>
+      </w:pPr>
+      <w:r>
+        <w:rPr>
+          <w:b/>
+          <w:bCs/>
+        </w:rPr>
+        <w:t>2.2: Setting up IAM user</w:t>
+      </w:r>
+    </w:p>
+    <w:p>
+      <w:pPr>
+        <w:pStyle w:val="TextBody"/>
+        <w:bidi w:val="0"/>
+        <w:jc w:val="left"/>
+        <w:rPr>
+          <w:b w:val="false"/>
+          <w:b w:val="false"/>
+          <w:bCs w:val="false"/>
+        </w:rPr>
+      </w:pPr>
+      <w:r>
+        <w:rPr>
+          <w:b w:val="false"/>
+          <w:bCs w:val="false"/>
+        </w:rPr>
+        <w:t xml:space="preserve">An IAM user is required for the software to be able to access AWS Services </w:t>
       </w:r>
     </w:p>
     <w:p>
@@ -2126,183 +2182,6 @@
         <w:numPr>
           <w:ilvl w:val="0"/>
           <w:numId w:val="9"/>
-        </w:numPr>
-        <w:bidi w:val="0"/>
-        <w:jc w:val="left"/>
-        <w:rPr/>
-      </w:pPr>
-      <w:r>
-        <w:rPr/>
-        <w:t>open “Services “ on the top left and go to “S3”</w:t>
-      </w:r>
-    </w:p>
-    <w:p>
-      <w:pPr>
-        <w:pStyle w:val="TextBody"/>
-        <w:numPr>
-          <w:ilvl w:val="0"/>
-          <w:numId w:val="9"/>
-        </w:numPr>
-        <w:bidi w:val="0"/>
-        <w:jc w:val="left"/>
-        <w:rPr/>
-      </w:pPr>
-      <w:r>
-        <w:rPr/>
-        <w:t>Click on “Create Bucket” button</w:t>
-      </w:r>
-    </w:p>
-    <w:p>
-      <w:pPr>
-        <w:pStyle w:val="TextBody"/>
-        <w:numPr>
-          <w:ilvl w:val="0"/>
-          <w:numId w:val="9"/>
-        </w:numPr>
-        <w:bidi w:val="0"/>
-        <w:jc w:val="left"/>
-        <w:rPr/>
-      </w:pPr>
-      <w:r>
-        <w:rPr/>
-        <w:t>Choose your bucket name and region, click next</w:t>
-      </w:r>
-    </w:p>
-    <w:p>
-      <w:pPr>
-        <w:pStyle w:val="TextBody"/>
-        <w:numPr>
-          <w:ilvl w:val="0"/>
-          <w:numId w:val="9"/>
-        </w:numPr>
-        <w:bidi w:val="0"/>
-        <w:jc w:val="left"/>
-        <w:rPr/>
-      </w:pPr>
-      <w:r>
-        <w:rPr/>
-        <w:t xml:space="preserve">Enable versioning by click on the checkbox under “Versioning” </w:t>
-      </w:r>
-    </w:p>
-    <w:p>
-      <w:pPr>
-        <w:pStyle w:val="TextBody"/>
-        <w:numPr>
-          <w:ilvl w:val="0"/>
-          <w:numId w:val="9"/>
-        </w:numPr>
-        <w:bidi w:val="0"/>
-        <w:jc w:val="left"/>
-        <w:rPr/>
-      </w:pPr>
-      <w:r>
-        <w:rPr/>
-        <w:t>For the frontend to access the stored items, the bucket should have public access. So uncheck the “Block all public access” checkbox to enable it and click next</w:t>
-      </w:r>
-    </w:p>
-    <w:p>
-      <w:pPr>
-        <w:pStyle w:val="TextBody"/>
-        <w:numPr>
-          <w:ilvl w:val="0"/>
-          <w:numId w:val="9"/>
-        </w:numPr>
-        <w:bidi w:val="0"/>
-        <w:jc w:val="left"/>
-        <w:rPr/>
-      </w:pPr>
-      <w:r>
-        <w:rPr/>
-        <w:t>Click “Create Bucket”</w:t>
-      </w:r>
-    </w:p>
-    <w:p>
-      <w:pPr>
-        <w:pStyle w:val="TextBody"/>
-        <w:numPr>
-          <w:ilvl w:val="0"/>
-          <w:numId w:val="9"/>
-        </w:numPr>
-        <w:bidi w:val="0"/>
-        <w:jc w:val="left"/>
-        <w:rPr/>
-      </w:pPr>
-      <w:r>
-        <w:rPr/>
-        <w:t>Repeat steps 3 through 7 for the second bucket</w:t>
-      </w:r>
-    </w:p>
-    <w:p>
-      <w:pPr>
-        <w:pStyle w:val="TextBody"/>
-        <w:numPr>
-          <w:ilvl w:val="0"/>
-          <w:numId w:val="9"/>
-        </w:numPr>
-        <w:bidi w:val="0"/>
-        <w:jc w:val="left"/>
-        <w:rPr/>
-      </w:pPr>
-      <w:r>
-        <w:rPr/>
-        <w:t>Take note of the created buckets names</w:t>
-      </w:r>
-    </w:p>
-    <w:p>
-      <w:pPr>
-        <w:pStyle w:val="TextBody"/>
-        <w:bidi w:val="0"/>
-        <w:jc w:val="left"/>
-        <w:rPr/>
-      </w:pPr>
-      <w:r>
-        <w:rPr/>
-      </w:r>
-    </w:p>
-    <w:p>
-      <w:pPr>
-        <w:pStyle w:val="TextBody"/>
-        <w:bidi w:val="0"/>
-        <w:jc w:val="left"/>
-        <w:rPr>
-          <w:b/>
-          <w:b/>
-          <w:bCs/>
-        </w:rPr>
-      </w:pPr>
-      <w:r>
-        <w:rPr>
-          <w:b/>
-          <w:bCs/>
-        </w:rPr>
-        <w:t>2.2: Setting up IAM user</w:t>
-      </w:r>
-    </w:p>
-    <w:p>
-      <w:pPr>
-        <w:pStyle w:val="TextBody"/>
-        <w:bidi w:val="0"/>
-        <w:jc w:val="left"/>
-        <w:rPr>
-          <w:b w:val="false"/>
-          <w:b w:val="false"/>
-          <w:bCs w:val="false"/>
-        </w:rPr>
-      </w:pPr>
-      <w:r>
-        <w:rPr>
-          <w:b w:val="false"/>
-          <w:bCs w:val="false"/>
-        </w:rPr>
-        <w:t xml:space="preserve">An IAM user is required for the software to be able to access AWS Services </w:t>
-      </w:r>
-    </w:p>
-    <w:p>
-      <w:pPr>
-        <w:pStyle w:val="TextBody"/>
-        <w:numPr>
-          <w:ilvl w:val="0"/>
-          <w:numId w:val="10"/>
         </w:numPr>
         <w:bidi w:val="0"/>
         <w:jc w:val="left"/>
@@ -2325,19 +2204,15 @@
       </w:hyperlink>
       <w:r>
         <w:rPr/>
-        <w:t xml:space="preserve"> </w:t>
-      </w:r>
-      <w:r>
-        <w:rPr/>
-        <w:t xml:space="preserve">) </w:t>
-      </w:r>
-    </w:p>
-    <w:p>
-      <w:pPr>
-        <w:pStyle w:val="TextBody"/>
-        <w:numPr>
-          <w:ilvl w:val="0"/>
-          <w:numId w:val="10"/>
+        <w:t xml:space="preserve"> ) </w:t>
+      </w:r>
+    </w:p>
+    <w:p>
+      <w:pPr>
+        <w:pStyle w:val="TextBody"/>
+        <w:numPr>
+          <w:ilvl w:val="0"/>
+          <w:numId w:val="9"/>
         </w:numPr>
         <w:bidi w:val="0"/>
         <w:jc w:val="left"/>
@@ -2360,33 +2235,26 @@
         <w:pStyle w:val="TextBody"/>
         <w:numPr>
           <w:ilvl w:val="0"/>
-          <w:numId w:val="10"/>
-        </w:numPr>
-        <w:bidi w:val="0"/>
-        <w:jc w:val="left"/>
-        <w:rPr/>
-      </w:pPr>
-      <w:r>
-        <w:rPr>
-          <w:b w:val="false"/>
-          <w:bCs w:val="false"/>
-        </w:rPr>
-        <w:t>F</w:t>
-      </w:r>
-      <w:r>
-        <w:rPr>
-          <w:b w:val="false"/>
-          <w:bCs w:val="false"/>
-        </w:rPr>
-        <w:t>rom the left sidebar, click on “Policies”</w:t>
-      </w:r>
-    </w:p>
-    <w:p>
-      <w:pPr>
-        <w:pStyle w:val="TextBody"/>
-        <w:numPr>
-          <w:ilvl w:val="0"/>
-          <w:numId w:val="10"/>
+          <w:numId w:val="9"/>
+        </w:numPr>
+        <w:bidi w:val="0"/>
+        <w:jc w:val="left"/>
+        <w:rPr/>
+      </w:pPr>
+      <w:r>
+        <w:rPr>
+          <w:b w:val="false"/>
+          <w:bCs w:val="false"/>
+        </w:rPr>
+        <w:t>From the left sidebar, click on “Policies”</w:t>
+      </w:r>
+    </w:p>
+    <w:p>
+      <w:pPr>
+        <w:pStyle w:val="TextBody"/>
+        <w:numPr>
+          <w:ilvl w:val="0"/>
+          <w:numId w:val="9"/>
         </w:numPr>
         <w:bidi w:val="0"/>
         <w:jc w:val="left"/>
@@ -2409,7 +2277,7 @@
         <w:pStyle w:val="TextBody"/>
         <w:numPr>
           <w:ilvl w:val="0"/>
-          <w:numId w:val="10"/>
+          <w:numId w:val="9"/>
         </w:numPr>
         <w:bidi w:val="0"/>
         <w:jc w:val="left"/>
@@ -2455,7 +2323,7 @@
         <w:pStyle w:val="TextBody"/>
         <w:numPr>
           <w:ilvl w:val="0"/>
-          <w:numId w:val="10"/>
+          <w:numId w:val="9"/>
         </w:numPr>
         <w:bidi w:val="0"/>
         <w:jc w:val="left"/>
@@ -2471,7 +2339,7 @@
         <w:pStyle w:val="TextBody"/>
         <w:numPr>
           <w:ilvl w:val="0"/>
-          <w:numId w:val="10"/>
+          <w:numId w:val="9"/>
         </w:numPr>
         <w:bidi w:val="0"/>
         <w:jc w:val="left"/>
@@ -2487,53 +2355,42 @@
         <w:pStyle w:val="TextBody"/>
         <w:numPr>
           <w:ilvl w:val="0"/>
-          <w:numId w:val="10"/>
-        </w:numPr>
-        <w:bidi w:val="0"/>
-        <w:jc w:val="left"/>
-        <w:rPr/>
-      </w:pPr>
-      <w:r>
-        <w:rPr/>
-        <w:t xml:space="preserve">Click on “Create Policy”, </w:t>
-      </w:r>
-      <w:r>
-        <w:rPr/>
-        <w:t>the policy should be created successfully after a few seconds</w:t>
-      </w:r>
-    </w:p>
-    <w:p>
-      <w:pPr>
-        <w:pStyle w:val="TextBody"/>
-        <w:numPr>
-          <w:ilvl w:val="0"/>
-          <w:numId w:val="10"/>
-        </w:numPr>
-        <w:bidi w:val="0"/>
-        <w:jc w:val="left"/>
-        <w:rPr/>
-      </w:pPr>
-      <w:r>
-        <w:rPr>
-          <w:b w:val="false"/>
-          <w:bCs w:val="false"/>
-        </w:rPr>
-        <w:t>F</w:t>
-      </w:r>
-      <w:r>
-        <w:rPr>
-          <w:b w:val="false"/>
-          <w:bCs w:val="false"/>
-        </w:rPr>
-        <w:t>rom the left sidebar, click on “Users”</w:t>
-      </w:r>
-    </w:p>
-    <w:p>
-      <w:pPr>
-        <w:pStyle w:val="TextBody"/>
-        <w:numPr>
-          <w:ilvl w:val="0"/>
-          <w:numId w:val="10"/>
+          <w:numId w:val="9"/>
+        </w:numPr>
+        <w:bidi w:val="0"/>
+        <w:jc w:val="left"/>
+        <w:rPr/>
+      </w:pPr>
+      <w:r>
+        <w:rPr/>
+        <w:t>Click on “Create Policy”, the policy should be created successfully after a few seconds</w:t>
+      </w:r>
+    </w:p>
+    <w:p>
+      <w:pPr>
+        <w:pStyle w:val="TextBody"/>
+        <w:numPr>
+          <w:ilvl w:val="0"/>
+          <w:numId w:val="9"/>
+        </w:numPr>
+        <w:bidi w:val="0"/>
+        <w:jc w:val="left"/>
+        <w:rPr/>
+      </w:pPr>
+      <w:r>
+        <w:rPr>
+          <w:b w:val="false"/>
+          <w:bCs w:val="false"/>
+        </w:rPr>
+        <w:t>From the left sidebar, click on “Users”</w:t>
+      </w:r>
+    </w:p>
+    <w:p>
+      <w:pPr>
+        <w:pStyle w:val="TextBody"/>
+        <w:numPr>
+          <w:ilvl w:val="0"/>
+          <w:numId w:val="9"/>
         </w:numPr>
         <w:bidi w:val="0"/>
         <w:jc w:val="left"/>
@@ -2556,7 +2413,7 @@
         <w:pStyle w:val="TextBody"/>
         <w:numPr>
           <w:ilvl w:val="0"/>
-          <w:numId w:val="10"/>
+          <w:numId w:val="9"/>
         </w:numPr>
         <w:bidi w:val="0"/>
         <w:jc w:val="left"/>
@@ -2579,7 +2436,7 @@
         <w:pStyle w:val="TextBody"/>
         <w:numPr>
           <w:ilvl w:val="0"/>
-          <w:numId w:val="10"/>
+          <w:numId w:val="9"/>
         </w:numPr>
         <w:bidi w:val="0"/>
         <w:jc w:val="left"/>
@@ -2602,7 +2459,7 @@
         <w:pStyle w:val="TextBody"/>
         <w:numPr>
           <w:ilvl w:val="0"/>
-          <w:numId w:val="10"/>
+          <w:numId w:val="9"/>
         </w:numPr>
         <w:bidi w:val="0"/>
         <w:jc w:val="left"/>
@@ -2625,7 +2482,7 @@
         <w:pStyle w:val="TextBody"/>
         <w:numPr>
           <w:ilvl w:val="0"/>
-          <w:numId w:val="10"/>
+          <w:numId w:val="9"/>
         </w:numPr>
         <w:bidi w:val="0"/>
         <w:jc w:val="left"/>
@@ -2648,7 +2505,7 @@
         <w:pStyle w:val="TextBody"/>
         <w:numPr>
           <w:ilvl w:val="0"/>
-          <w:numId w:val="10"/>
+          <w:numId w:val="9"/>
         </w:numPr>
         <w:bidi w:val="0"/>
         <w:jc w:val="left"/>
@@ -2800,31 +2657,23 @@
       </w:hyperlink>
       <w:r>
         <w:rPr/>
-        <w:t xml:space="preserve"> </w:t>
-      </w:r>
-      <w:r>
-        <w:rPr/>
-        <w:t>) , below is a description for each environment variable and it’s purpose</w:t>
-      </w:r>
-    </w:p>
-    <w:p>
-      <w:pPr>
-        <w:pStyle w:val="TextBody"/>
-        <w:numPr>
-          <w:ilvl w:val="0"/>
-          <w:numId w:val="11"/>
-        </w:numPr>
-        <w:bidi w:val="0"/>
-        <w:jc w:val="left"/>
-        <w:rPr/>
-      </w:pPr>
-      <w:r>
-        <w:rPr/>
-        <w:t xml:space="preserve">AWS_ACCESS_KEY_ID: </w:t>
-      </w:r>
-      <w:r>
-        <w:rPr/>
-        <w:t xml:space="preserve">the access key for the AWS user created in section </w:t>
+        <w:t xml:space="preserve"> ) , below is a description for each environment variable and it’s purpose</w:t>
+      </w:r>
+    </w:p>
+    <w:p>
+      <w:pPr>
+        <w:pStyle w:val="TextBody"/>
+        <w:numPr>
+          <w:ilvl w:val="0"/>
+          <w:numId w:val="10"/>
+        </w:numPr>
+        <w:bidi w:val="0"/>
+        <w:jc w:val="left"/>
+        <w:rPr/>
+      </w:pPr>
+      <w:r>
+        <w:rPr/>
+        <w:t xml:space="preserve">AWS_ACCESS_KEY_ID: the access key for the AWS user created in section </w:t>
       </w:r>
       <w:r>
         <w:rPr>
@@ -2846,7 +2695,7 @@
         <w:pStyle w:val="TextBody"/>
         <w:numPr>
           <w:ilvl w:val="0"/>
-          <w:numId w:val="11"/>
+          <w:numId w:val="10"/>
         </w:numPr>
         <w:bidi w:val="0"/>
         <w:spacing w:lineRule="auto" w:line="276" w:before="0" w:after="140"/>
@@ -2871,7 +2720,7 @@
         <w:pStyle w:val="TextBody"/>
         <w:numPr>
           <w:ilvl w:val="0"/>
-          <w:numId w:val="11"/>
+          <w:numId w:val="10"/>
         </w:numPr>
         <w:bidi w:val="0"/>
         <w:spacing w:lineRule="auto" w:line="276" w:before="0" w:after="140"/>
@@ -2896,7 +2745,7 @@
         <w:pStyle w:val="TextBody"/>
         <w:numPr>
           <w:ilvl w:val="0"/>
-          <w:numId w:val="11"/>
+          <w:numId w:val="10"/>
         </w:numPr>
         <w:bidi w:val="0"/>
         <w:spacing w:lineRule="auto" w:line="276" w:before="0" w:after="140"/>
@@ -2921,7 +2770,7 @@
         <w:pStyle w:val="TextBody"/>
         <w:numPr>
           <w:ilvl w:val="0"/>
-          <w:numId w:val="11"/>
+          <w:numId w:val="10"/>
         </w:numPr>
         <w:bidi w:val="0"/>
         <w:spacing w:lineRule="auto" w:line="276" w:before="0" w:after="140"/>
@@ -2946,7 +2795,7 @@
         <w:pStyle w:val="TextBody"/>
         <w:numPr>
           <w:ilvl w:val="0"/>
-          <w:numId w:val="11"/>
+          <w:numId w:val="10"/>
         </w:numPr>
         <w:bidi w:val="0"/>
         <w:spacing w:lineRule="auto" w:line="276" w:before="0" w:after="140"/>
@@ -2956,11 +2805,7 @@
       </w:pPr>
       <w:r>
         <w:rPr/>
-        <w:t xml:space="preserve">GOOGLE_CLOUD_PROJECT_ID: </w:t>
-      </w:r>
-      <w:r>
-        <w:rPr/>
-        <w:t xml:space="preserve">From the file generated in step </w:t>
+        <w:t xml:space="preserve">GOOGLE_CLOUD_PROJECT_ID: From the file generated in step </w:t>
       </w:r>
       <w:r>
         <w:rPr>
@@ -2974,22 +2819,15 @@
           <w:b w:val="false"/>
           <w:bCs w:val="false"/>
         </w:rPr>
-        <w:t xml:space="preserve">open the file and find </w:t>
-      </w:r>
-      <w:r>
-        <w:rPr>
-          <w:b w:val="false"/>
-          <w:bCs w:val="false"/>
-        </w:rPr>
-        <w:t>the “project_id” field and copy its value here</w:t>
-      </w:r>
-    </w:p>
-    <w:p>
-      <w:pPr>
-        <w:pStyle w:val="TextBody"/>
-        <w:numPr>
-          <w:ilvl w:val="0"/>
-          <w:numId w:val="11"/>
+        <w:t>open the file and find the “project_id” field and copy its value here</w:t>
+      </w:r>
+    </w:p>
+    <w:p>
+      <w:pPr>
+        <w:pStyle w:val="TextBody"/>
+        <w:numPr>
+          <w:ilvl w:val="0"/>
+          <w:numId w:val="10"/>
         </w:numPr>
         <w:bidi w:val="0"/>
         <w:spacing w:lineRule="auto" w:line="276" w:before="0" w:after="140"/>
@@ -2999,11 +2837,7 @@
       </w:pPr>
       <w:r>
         <w:rPr/>
-        <w:t xml:space="preserve">GOOGLE_CLOUD_CLIENT_EMAIL: </w:t>
-      </w:r>
-      <w:r>
-        <w:rPr/>
-        <w:t xml:space="preserve">From the file generated in step </w:t>
+        <w:t xml:space="preserve">GOOGLE_CLOUD_CLIENT_EMAIL: From the file generated in step </w:t>
       </w:r>
       <w:r>
         <w:rPr>
@@ -3017,22 +2851,15 @@
           <w:b w:val="false"/>
           <w:bCs w:val="false"/>
         </w:rPr>
-        <w:t xml:space="preserve">open the file and find </w:t>
-      </w:r>
-      <w:r>
-        <w:rPr>
-          <w:b w:val="false"/>
-          <w:bCs w:val="false"/>
-        </w:rPr>
-        <w:t>the “client_email” field and copy its value here</w:t>
-      </w:r>
-    </w:p>
-    <w:p>
-      <w:pPr>
-        <w:pStyle w:val="TextBody"/>
-        <w:numPr>
-          <w:ilvl w:val="0"/>
-          <w:numId w:val="11"/>
+        <w:t>open the file and find the “client_email” field and copy its value here</w:t>
+      </w:r>
+    </w:p>
+    <w:p>
+      <w:pPr>
+        <w:pStyle w:val="TextBody"/>
+        <w:numPr>
+          <w:ilvl w:val="0"/>
+          <w:numId w:val="10"/>
         </w:numPr>
         <w:bidi w:val="0"/>
         <w:spacing w:lineRule="auto" w:line="276" w:before="0" w:after="140"/>
@@ -3045,14 +2872,7 @@
           <w:b w:val="false"/>
           <w:bCs w:val="false"/>
         </w:rPr>
-        <w:t xml:space="preserve">GOOGLE_CLOUD_PRIVATE_KEY: </w:t>
-      </w:r>
-      <w:r>
-        <w:rPr>
-          <w:b w:val="false"/>
-          <w:bCs w:val="false"/>
-        </w:rPr>
-        <w:t xml:space="preserve">From the file generated in step </w:t>
+        <w:t xml:space="preserve">GOOGLE_CLOUD_PRIVATE_KEY: From the file generated in step </w:t>
       </w:r>
       <w:r>
         <w:rPr>
@@ -3066,22 +2886,15 @@
           <w:b w:val="false"/>
           <w:bCs w:val="false"/>
         </w:rPr>
-        <w:t xml:space="preserve">open the file and find </w:t>
-      </w:r>
-      <w:r>
-        <w:rPr>
-          <w:b w:val="false"/>
-          <w:bCs w:val="false"/>
-        </w:rPr>
-        <w:t>the “private_key” field and copy its value here</w:t>
-      </w:r>
-    </w:p>
-    <w:p>
-      <w:pPr>
-        <w:pStyle w:val="TextBody"/>
-        <w:numPr>
-          <w:ilvl w:val="0"/>
-          <w:numId w:val="11"/>
+        <w:t>open the file and find the “private_key” field and copy its value here</w:t>
+      </w:r>
+    </w:p>
+    <w:p>
+      <w:pPr>
+        <w:pStyle w:val="TextBody"/>
+        <w:numPr>
+          <w:ilvl w:val="0"/>
+          <w:numId w:val="10"/>
         </w:numPr>
         <w:bidi w:val="0"/>
         <w:spacing w:lineRule="auto" w:line="276" w:before="0" w:after="140"/>
@@ -3106,7 +2919,7 @@
         <w:pStyle w:val="TextBody"/>
         <w:numPr>
           <w:ilvl w:val="0"/>
-          <w:numId w:val="11"/>
+          <w:numId w:val="10"/>
         </w:numPr>
         <w:bidi w:val="0"/>
         <w:spacing w:lineRule="auto" w:line="276" w:before="0" w:after="140"/>
@@ -3116,19 +2929,15 @@
       </w:pPr>
       <w:r>
         <w:rPr/>
-        <w:t xml:space="preserve">FRONTEND_HOST_NAME: </w:t>
-      </w:r>
-      <w:r>
-        <w:rPr/>
-        <w:t>the hostname only of the deployment</w:t>
-      </w:r>
-    </w:p>
-    <w:p>
-      <w:pPr>
-        <w:pStyle w:val="TextBody"/>
-        <w:numPr>
-          <w:ilvl w:val="0"/>
-          <w:numId w:val="11"/>
+        <w:t>FRONTEND_HOST_NAME: the hostname only of the deployment</w:t>
+      </w:r>
+    </w:p>
+    <w:p>
+      <w:pPr>
+        <w:pStyle w:val="TextBody"/>
+        <w:numPr>
+          <w:ilvl w:val="0"/>
+          <w:numId w:val="10"/>
         </w:numPr>
         <w:bidi w:val="0"/>
         <w:spacing w:lineRule="auto" w:line="276" w:before="0" w:after="140"/>
@@ -3138,19 +2947,15 @@
       </w:pPr>
       <w:r>
         <w:rPr/>
-        <w:t xml:space="preserve">FRONTEND_HOST_PROTOCOL: </w:t>
-      </w:r>
-      <w:r>
-        <w:rPr/>
-        <w:t>The protocol only of the deployment ( http or https )</w:t>
-      </w:r>
-    </w:p>
-    <w:p>
-      <w:pPr>
-        <w:pStyle w:val="TextBody"/>
-        <w:numPr>
-          <w:ilvl w:val="0"/>
-          <w:numId w:val="11"/>
+        <w:t>FRONTEND_HOST_PROTOCOL: The protocol only of the deployment ( http or https )</w:t>
+      </w:r>
+    </w:p>
+    <w:p>
+      <w:pPr>
+        <w:pStyle w:val="TextBody"/>
+        <w:numPr>
+          <w:ilvl w:val="0"/>
+          <w:numId w:val="10"/>
         </w:numPr>
         <w:bidi w:val="0"/>
         <w:spacing w:lineRule="auto" w:line="276" w:before="0" w:after="140"/>
@@ -3160,19 +2965,26 @@
       </w:pPr>
       <w:r>
         <w:rPr/>
-        <w:t xml:space="preserve">VW_SUPER_TRANSCRIBERS_EMAILS: </w:t>
-      </w:r>
-      <w:r>
-        <w:rPr/>
-        <w:t>the emails of the users that will act as super transcribers separated by a comma. A super transcriber is a user that would be able to cut videos in most organizations that are assigned to be cut in-house by other organizations</w:t>
-      </w:r>
-    </w:p>
-    <w:p>
-      <w:pPr>
-        <w:pStyle w:val="TextBody"/>
-        <w:numPr>
-          <w:ilvl w:val="0"/>
-          <w:numId w:val="11"/>
+        <w:t xml:space="preserve">API_ROOT: the location at which the </w:t>
+      </w:r>
+      <w:r>
+        <w:rPr>
+          <w:rFonts w:eastAsia="Noto Serif CJK SC" w:cs="Lohit Devanagari"/>
+          <w:color w:val="auto"/>
+          <w:kern w:val="2"/>
+          <w:sz w:val="24"/>
+          <w:szCs w:val="24"/>
+          <w:lang w:val="en-US" w:eastAsia="zh-CN" w:bidi="hi-IN"/>
+        </w:rPr>
+        <w:t>API is deployed ( The API Gateway’s external location )</w:t>
+      </w:r>
+    </w:p>
+    <w:p>
+      <w:pPr>
+        <w:pStyle w:val="TextBody"/>
+        <w:numPr>
+          <w:ilvl w:val="0"/>
+          <w:numId w:val="10"/>
         </w:numPr>
         <w:bidi w:val="0"/>
         <w:spacing w:lineRule="auto" w:line="276" w:before="0" w:after="140"/>
@@ -3182,19 +2994,30 @@
       </w:pPr>
       <w:r>
         <w:rPr/>
-        <w:t xml:space="preserve">BABBLELABS_USERNAME: </w:t>
-      </w:r>
-      <w:r>
-        <w:rPr/>
-        <w:t>the username of the babbellabs account, babbellabs is used to support noise canceling on the recorded translations</w:t>
-      </w:r>
-    </w:p>
-    <w:p>
-      <w:pPr>
-        <w:pStyle w:val="TextBody"/>
-        <w:numPr>
-          <w:ilvl w:val="0"/>
-          <w:numId w:val="11"/>
+        <w:t xml:space="preserve">WEBSOCKET_SERVER_URL: </w:t>
+      </w:r>
+      <w:r>
+        <w:rPr/>
+        <w:t xml:space="preserve">the location of the websockets service ( usually the same as API_ROOT unless the websockets service is deployed </w:t>
+      </w:r>
+      <w:r>
+        <w:rPr>
+          <w:rFonts w:eastAsia="Noto Serif CJK SC" w:cs="Lohit Devanagari"/>
+          <w:color w:val="auto"/>
+          <w:kern w:val="2"/>
+          <w:sz w:val="24"/>
+          <w:szCs w:val="24"/>
+          <w:lang w:val="en-US" w:eastAsia="zh-CN" w:bidi="hi-IN"/>
+        </w:rPr>
+        <w:t>somewhere else )</w:t>
+      </w:r>
+    </w:p>
+    <w:p>
+      <w:pPr>
+        <w:pStyle w:val="TextBody"/>
+        <w:numPr>
+          <w:ilvl w:val="0"/>
+          <w:numId w:val="10"/>
         </w:numPr>
         <w:bidi w:val="0"/>
         <w:spacing w:lineRule="auto" w:line="276" w:before="0" w:after="140"/>
@@ -3204,19 +3027,15 @@
       </w:pPr>
       <w:r>
         <w:rPr/>
-        <w:t xml:space="preserve">BABBLELABS_PASSWORD: </w:t>
-      </w:r>
-      <w:r>
-        <w:rPr/>
-        <w:t>Babbellabs account password</w:t>
-      </w:r>
-    </w:p>
-    <w:p>
-      <w:pPr>
-        <w:pStyle w:val="TextBody"/>
-        <w:numPr>
-          <w:ilvl w:val="0"/>
-          <w:numId w:val="11"/>
+        <w:t>VW_SUPER_TRANSCRIBERS_EMAILS: the emails of the users that will act as super transcribers separated by a comma. A super transcriber is a user that would be able to cut videos in most organizations that are assigned to be cut in-house by other organizations</w:t>
+      </w:r>
+    </w:p>
+    <w:p>
+      <w:pPr>
+        <w:pStyle w:val="TextBody"/>
+        <w:numPr>
+          <w:ilvl w:val="0"/>
+          <w:numId w:val="10"/>
         </w:numPr>
         <w:bidi w:val="0"/>
         <w:spacing w:lineRule="auto" w:line="276" w:before="0" w:after="140"/>
@@ -3226,19 +3045,15 @@
       </w:pPr>
       <w:r>
         <w:rPr/>
-        <w:t xml:space="preserve">MAILGUN_API_KEY: </w:t>
-      </w:r>
-      <w:r>
-        <w:rPr/>
-        <w:t>The API key to be used with Mailgun, Mailgun is used as the email client in the software</w:t>
-      </w:r>
-    </w:p>
-    <w:p>
-      <w:pPr>
-        <w:pStyle w:val="TextBody"/>
-        <w:numPr>
-          <w:ilvl w:val="0"/>
-          <w:numId w:val="11"/>
+        <w:t>BABBLELABS_USERNAME: the username of the babbellabs account, babbellabs is used to support noise canceling on the recorded translations</w:t>
+      </w:r>
+    </w:p>
+    <w:p>
+      <w:pPr>
+        <w:pStyle w:val="TextBody"/>
+        <w:numPr>
+          <w:ilvl w:val="0"/>
+          <w:numId w:val="10"/>
         </w:numPr>
         <w:bidi w:val="0"/>
         <w:spacing w:lineRule="auto" w:line="276" w:before="0" w:after="140"/>
@@ -3248,16 +3063,16 @@
       </w:pPr>
       <w:r>
         <w:rPr/>
-        <w:t xml:space="preserve">MAILGUN_DOMAIN: </w:t>
-      </w:r>
-      <w:r>
-        <w:rPr/>
-        <w:t>the domain registered with Mailgun</w:t>
-      </w:r>
-    </w:p>
-    <w:p>
-      <w:pPr>
-        <w:pStyle w:val="TextBody"/>
+        <w:t>BABBLELABS_PASSWORD: Babbellabs account password</w:t>
+      </w:r>
+    </w:p>
+    <w:p>
+      <w:pPr>
+        <w:pStyle w:val="TextBody"/>
+        <w:numPr>
+          <w:ilvl w:val="0"/>
+          <w:numId w:val="10"/>
+        </w:numPr>
         <w:bidi w:val="0"/>
         <w:spacing w:lineRule="auto" w:line="276" w:before="0" w:after="140"/>
         <w:ind w:left="720" w:right="-360" w:hanging="360"/>
@@ -3266,26 +3081,25 @@
       </w:pPr>
       <w:r>
         <w:rPr/>
-      </w:r>
-    </w:p>
-    <w:p>
-      <w:pPr>
-        <w:pStyle w:val="TextBody"/>
+        <w:t>MAILGUN_API_KEY: The API key to be used with Mailgun, Mailgun is used as the email client in the software</w:t>
+      </w:r>
+    </w:p>
+    <w:p>
+      <w:pPr>
+        <w:pStyle w:val="TextBody"/>
+        <w:numPr>
+          <w:ilvl w:val="0"/>
+          <w:numId w:val="10"/>
+        </w:numPr>
         <w:bidi w:val="0"/>
         <w:spacing w:lineRule="auto" w:line="276" w:before="0" w:after="140"/>
         <w:ind w:left="720" w:right="-360" w:hanging="360"/>
         <w:jc w:val="left"/>
-        <w:rPr>
-          <w:b/>
-          <w:b/>
-          <w:bCs/>
-        </w:rPr>
-      </w:pPr>
-      <w:r>
-        <w:rPr>
-          <w:b/>
-          <w:bCs/>
-        </w:rPr>
+        <w:rPr/>
+      </w:pPr>
+      <w:r>
+        <w:rPr/>
+        <w:t>MAILGUN_DOMAIN: the domain registered with Mailgun</w:t>
       </w:r>
     </w:p>
     <w:p>
@@ -3295,6 +3109,39 @@
         <w:spacing w:lineRule="auto" w:line="276" w:before="0" w:after="140"/>
         <w:ind w:left="720" w:right="-360" w:hanging="360"/>
         <w:jc w:val="left"/>
+        <w:rPr/>
+      </w:pPr>
+      <w:r>
+        <w:rPr/>
+      </w:r>
+    </w:p>
+    <w:p>
+      <w:pPr>
+        <w:pStyle w:val="TextBody"/>
+        <w:bidi w:val="0"/>
+        <w:spacing w:lineRule="auto" w:line="276" w:before="0" w:after="140"/>
+        <w:ind w:left="720" w:right="-360" w:hanging="360"/>
+        <w:jc w:val="left"/>
+        <w:rPr>
+          <w:b/>
+          <w:b/>
+          <w:bCs/>
+        </w:rPr>
+      </w:pPr>
+      <w:r>
+        <w:rPr>
+          <w:b/>
+          <w:bCs/>
+        </w:rPr>
+      </w:r>
+    </w:p>
+    <w:p>
+      <w:pPr>
+        <w:pStyle w:val="TextBody"/>
+        <w:bidi w:val="0"/>
+        <w:spacing w:lineRule="auto" w:line="276" w:before="0" w:after="140"/>
+        <w:ind w:left="720" w:right="-360" w:hanging="360"/>
+        <w:jc w:val="left"/>
         <w:rPr>
           <w:b/>
           <w:b/>
@@ -3334,6 +3181,156 @@
         <w:pStyle w:val="TextBody"/>
         <w:numPr>
           <w:ilvl w:val="0"/>
+          <w:numId w:val="11"/>
+        </w:numPr>
+        <w:bidi w:val="0"/>
+        <w:spacing w:lineRule="auto" w:line="276" w:before="0" w:after="140"/>
+        <w:jc w:val="left"/>
+        <w:rPr>
+          <w:b w:val="false"/>
+          <w:b w:val="false"/>
+          <w:bCs w:val="false"/>
+        </w:rPr>
+      </w:pPr>
+      <w:r>
+        <w:rPr>
+          <w:b w:val="false"/>
+          <w:bCs w:val="false"/>
+        </w:rPr>
+        <w:t>VIDEOWIKI_WHATSAPP_NUMBER: the registered Whatsapp number with Turn.io</w:t>
+      </w:r>
+    </w:p>
+    <w:p>
+      <w:pPr>
+        <w:pStyle w:val="TextBody"/>
+        <w:numPr>
+          <w:ilvl w:val="0"/>
+          <w:numId w:val="11"/>
+        </w:numPr>
+        <w:bidi w:val="0"/>
+        <w:spacing w:lineRule="auto" w:line="276" w:before="0" w:after="140"/>
+        <w:jc w:val="left"/>
+        <w:rPr>
+          <w:b w:val="false"/>
+          <w:b w:val="false"/>
+          <w:bCs w:val="false"/>
+        </w:rPr>
+      </w:pPr>
+      <w:r>
+        <w:rPr>
+          <w:b w:val="false"/>
+          <w:bCs w:val="false"/>
+        </w:rPr>
+        <w:t>TURNIO_USERNAME: The username of the Turn.io API account</w:t>
+      </w:r>
+    </w:p>
+    <w:p>
+      <w:pPr>
+        <w:pStyle w:val="TextBody"/>
+        <w:numPr>
+          <w:ilvl w:val="0"/>
+          <w:numId w:val="11"/>
+        </w:numPr>
+        <w:bidi w:val="0"/>
+        <w:spacing w:lineRule="auto" w:line="276" w:before="0" w:after="140"/>
+        <w:jc w:val="left"/>
+        <w:rPr>
+          <w:b w:val="false"/>
+          <w:b w:val="false"/>
+          <w:bCs w:val="false"/>
+        </w:rPr>
+      </w:pPr>
+      <w:r>
+        <w:rPr>
+          <w:b w:val="false"/>
+          <w:bCs w:val="false"/>
+        </w:rPr>
+        <w:t>TURNIO_PASSWORD: the password of Turn.io API account</w:t>
+      </w:r>
+    </w:p>
+    <w:p>
+      <w:pPr>
+        <w:pStyle w:val="TextBody"/>
+        <w:numPr>
+          <w:ilvl w:val="0"/>
+          <w:numId w:val="11"/>
+        </w:numPr>
+        <w:bidi w:val="0"/>
+        <w:spacing w:lineRule="auto" w:line="276" w:before="0" w:after="140"/>
+        <w:jc w:val="left"/>
+        <w:rPr/>
+      </w:pPr>
+      <w:r>
+        <w:rPr>
+          <w:b w:val="false"/>
+          <w:bCs w:val="false"/>
+        </w:rPr>
+        <w:t>WHATSAPP_BOT_BREAKVIDEO_WHITELISTED_NUMBERS: The phone numbers of the users that will have access to break videos on WhatsApp separeted by commas</w:t>
+      </w:r>
+    </w:p>
+    <w:p>
+      <w:pPr>
+        <w:pStyle w:val="TextBody"/>
+        <w:bidi w:val="0"/>
+        <w:spacing w:lineRule="auto" w:line="276" w:before="0" w:after="140"/>
+        <w:jc w:val="left"/>
+        <w:rPr>
+          <w:b w:val="false"/>
+          <w:b w:val="false"/>
+          <w:bCs w:val="false"/>
+        </w:rPr>
+      </w:pPr>
+      <w:r>
+        <w:rPr>
+          <w:b w:val="false"/>
+          <w:bCs w:val="false"/>
+        </w:rPr>
+      </w:r>
+    </w:p>
+    <w:p>
+      <w:pPr>
+        <w:pStyle w:val="TextBody"/>
+        <w:bidi w:val="0"/>
+        <w:spacing w:lineRule="auto" w:line="276" w:before="0" w:after="140"/>
+        <w:jc w:val="left"/>
+        <w:rPr>
+          <w:b w:val="false"/>
+          <w:b w:val="false"/>
+          <w:bCs w:val="false"/>
+        </w:rPr>
+      </w:pPr>
+      <w:r>
+        <w:rPr>
+          <w:b w:val="false"/>
+          <w:bCs w:val="false"/>
+        </w:rPr>
+      </w:r>
+    </w:p>
+    <w:p>
+      <w:pPr>
+        <w:pStyle w:val="TextBody"/>
+        <w:bidi w:val="0"/>
+        <w:spacing w:lineRule="auto" w:line="276" w:before="0" w:after="140"/>
+        <w:jc w:val="left"/>
+        <w:rPr>
+          <w:b/>
+          <w:b/>
+          <w:bCs/>
+        </w:rPr>
+      </w:pPr>
+      <w:r>
+        <w:rPr>
+          <w:b/>
+          <w:bCs/>
+        </w:rPr>
+        <w:t>Other environment variables:</w:t>
+      </w:r>
+    </w:p>
+    <w:p>
+      <w:pPr>
+        <w:pStyle w:val="TextBody"/>
+        <w:numPr>
+          <w:ilvl w:val="0"/>
           <w:numId w:val="12"/>
         </w:numPr>
         <w:bidi w:val="0"/>
@@ -3350,7 +3347,7 @@
           <w:b w:val="false"/>
           <w:bCs w:val="false"/>
         </w:rPr>
-        <w:t>VIDEOWIKI_WHATSAPP_NUMBER: the registered Whatsapp number with Turn.io</w:t>
+        <w:t>REDIS_HOST: the host location for where Redis is deployed</w:t>
       </w:r>
     </w:p>
     <w:p>
@@ -3374,7 +3371,7 @@
           <w:b w:val="false"/>
           <w:bCs w:val="false"/>
         </w:rPr>
-        <w:t>TURNIO_USERNAME: The username of the Turn.io API account</w:t>
+        <w:t>REDIS_PORT: the port for redis</w:t>
       </w:r>
     </w:p>
     <w:p>
@@ -3383,184 +3380,6 @@
         <w:numPr>
           <w:ilvl w:val="0"/>
           <w:numId w:val="12"/>
-        </w:numPr>
-        <w:bidi w:val="0"/>
-        <w:spacing w:lineRule="auto" w:line="276" w:before="0" w:after="140"/>
-        <w:jc w:val="left"/>
-        <w:rPr>
-          <w:b w:val="false"/>
-          <w:b w:val="false"/>
-          <w:bCs w:val="false"/>
-        </w:rPr>
-      </w:pPr>
-      <w:r>
-        <w:rPr>
-          <w:b w:val="false"/>
-          <w:bCs w:val="false"/>
-        </w:rPr>
-        <w:t>TURNIO_PASSWORD: the password of Turn.io API account</w:t>
-      </w:r>
-    </w:p>
-    <w:p>
-      <w:pPr>
-        <w:pStyle w:val="TextBody"/>
-        <w:numPr>
-          <w:ilvl w:val="0"/>
-          <w:numId w:val="12"/>
-        </w:numPr>
-        <w:bidi w:val="0"/>
-        <w:spacing w:lineRule="auto" w:line="276" w:before="0" w:after="140"/>
-        <w:jc w:val="left"/>
-        <w:rPr/>
-      </w:pPr>
-      <w:r>
-        <w:rPr>
-          <w:b w:val="false"/>
-          <w:bCs w:val="false"/>
-        </w:rPr>
-        <w:t xml:space="preserve">WHATSAPP_BOT_BREAKVIDEO_WHITELISTED_NUMBERS: </w:t>
-      </w:r>
-      <w:r>
-        <w:rPr>
-          <w:b w:val="false"/>
-          <w:bCs w:val="false"/>
-        </w:rPr>
-        <w:t xml:space="preserve">The </w:t>
-      </w:r>
-      <w:r>
-        <w:rPr>
-          <w:b w:val="false"/>
-          <w:bCs w:val="false"/>
-        </w:rPr>
-        <w:t>phone</w:t>
-      </w:r>
-      <w:r>
-        <w:rPr>
-          <w:b w:val="false"/>
-          <w:bCs w:val="false"/>
-        </w:rPr>
-        <w:t xml:space="preserve"> numbers of the users that will have access to break videos on WhatsApp </w:t>
-      </w:r>
-      <w:r>
-        <w:rPr>
-          <w:b w:val="false"/>
-          <w:bCs w:val="false"/>
-        </w:rPr>
-        <w:t>separeted by commas</w:t>
-      </w:r>
-    </w:p>
-    <w:p>
-      <w:pPr>
-        <w:pStyle w:val="TextBody"/>
-        <w:bidi w:val="0"/>
-        <w:spacing w:lineRule="auto" w:line="276" w:before="0" w:after="140"/>
-        <w:jc w:val="left"/>
-        <w:rPr>
-          <w:b w:val="false"/>
-          <w:b w:val="false"/>
-          <w:bCs w:val="false"/>
-        </w:rPr>
-      </w:pPr>
-      <w:r>
-        <w:rPr>
-          <w:b w:val="false"/>
-          <w:bCs w:val="false"/>
-        </w:rPr>
-      </w:r>
-    </w:p>
-    <w:p>
-      <w:pPr>
-        <w:pStyle w:val="TextBody"/>
-        <w:bidi w:val="0"/>
-        <w:spacing w:lineRule="auto" w:line="276" w:before="0" w:after="140"/>
-        <w:jc w:val="left"/>
-        <w:rPr>
-          <w:b w:val="false"/>
-          <w:b w:val="false"/>
-          <w:bCs w:val="false"/>
-        </w:rPr>
-      </w:pPr>
-      <w:r>
-        <w:rPr>
-          <w:b w:val="false"/>
-          <w:bCs w:val="false"/>
-        </w:rPr>
-      </w:r>
-    </w:p>
-    <w:p>
-      <w:pPr>
-        <w:pStyle w:val="TextBody"/>
-        <w:bidi w:val="0"/>
-        <w:spacing w:lineRule="auto" w:line="276" w:before="0" w:after="140"/>
-        <w:jc w:val="left"/>
-        <w:rPr>
-          <w:b/>
-          <w:b/>
-          <w:bCs/>
-        </w:rPr>
-      </w:pPr>
-      <w:r>
-        <w:rPr>
-          <w:b/>
-          <w:bCs/>
-        </w:rPr>
-        <w:t>Other environment variables:</w:t>
-      </w:r>
-    </w:p>
-    <w:p>
-      <w:pPr>
-        <w:pStyle w:val="TextBody"/>
-        <w:numPr>
-          <w:ilvl w:val="0"/>
-          <w:numId w:val="13"/>
-        </w:numPr>
-        <w:bidi w:val="0"/>
-        <w:spacing w:lineRule="auto" w:line="276" w:before="0" w:after="140"/>
-        <w:jc w:val="left"/>
-        <w:rPr>
-          <w:b w:val="false"/>
-          <w:b w:val="false"/>
-          <w:bCs w:val="false"/>
-        </w:rPr>
-      </w:pPr>
-      <w:r>
-        <w:rPr>
-          <w:b w:val="false"/>
-          <w:bCs w:val="false"/>
-        </w:rPr>
-        <w:t>REDIS_HOST: the host location for where Redis is deployed</w:t>
-      </w:r>
-    </w:p>
-    <w:p>
-      <w:pPr>
-        <w:pStyle w:val="TextBody"/>
-        <w:numPr>
-          <w:ilvl w:val="0"/>
-          <w:numId w:val="13"/>
-        </w:numPr>
-        <w:bidi w:val="0"/>
-        <w:spacing w:lineRule="auto" w:line="276" w:before="0" w:after="140"/>
-        <w:jc w:val="left"/>
-        <w:rPr>
-          <w:b w:val="false"/>
-          <w:b w:val="false"/>
-          <w:bCs w:val="false"/>
-        </w:rPr>
-      </w:pPr>
-      <w:r>
-        <w:rPr>
-          <w:b w:val="false"/>
-          <w:bCs w:val="false"/>
-        </w:rPr>
-        <w:t>REDIS_PORT: the port for redis</w:t>
-      </w:r>
-    </w:p>
-    <w:p>
-      <w:pPr>
-        <w:pStyle w:val="TextBody"/>
-        <w:numPr>
-          <w:ilvl w:val="0"/>
-          <w:numId w:val="13"/>
         </w:numPr>
         <w:bidi w:val="0"/>
         <w:spacing w:lineRule="auto" w:line="276" w:before="0" w:after="140"/>
@@ -3652,14 +3471,7 @@
           <w:b/>
           <w:bCs/>
         </w:rPr>
-        <w:t>Database Connections environment variables</w:t>
-      </w:r>
-      <w:r>
-        <w:rPr>
-          <w:b/>
-          <w:bCs/>
-        </w:rPr>
-        <w:t>:</w:t>
+        <w:t>Database Connections environment variables:</w:t>
       </w:r>
     </w:p>
     <w:p>
@@ -3676,27 +3488,7 @@
           <w:bCs w:val="false"/>
         </w:rPr>
         <w:tab/>
-      </w:r>
-      <w:r>
-        <w:rPr>
-          <w:b w:val="false"/>
-          <w:bCs w:val="false"/>
-        </w:rPr>
-        <w:t xml:space="preserve">Databaset connections environment variables are the connection strings for the database of each  service, </w:t>
-      </w:r>
-      <w:r>
-        <w:rPr>
-          <w:b w:val="false"/>
-          <w:bCs w:val="false"/>
-        </w:rPr>
-        <w:t xml:space="preserve">by default the included docker-compose.yml file spins up a mongodb instance to be used with the installation ( NOT PRODUCTION RECOMMENDED ), </w:t>
-      </w:r>
-      <w:r>
-        <w:rPr>
-          <w:b w:val="false"/>
-          <w:bCs w:val="false"/>
-        </w:rPr>
-        <w:t>for production usage you can use third party vendors for a managed MongoDB cluster or create your own on your servers.</w:t>
+        <w:t>Databaset connections environment variables are the connection strings for the database of each  service, by default the included docker-compose.yml file spins up a mongodb instance to be used with the installation ( NOT PRODUCTION RECOMMENDED ), for production usage you can use third party vendors for a managed MongoDB cluster or create your own on your servers.</w:t>
       </w:r>
     </w:p>
     <w:p>
@@ -3712,7 +3504,10 @@
         </w:rPr>
       </w:pPr>
       <w:r>
-        <w:rPr/>
+        <w:rPr>
+          <w:b w:val="false"/>
+          <w:bCs w:val="false"/>
+        </w:rPr>
       </w:r>
     </w:p>
     <w:p>
@@ -3736,24 +3531,15 @@
           <w:sz w:val="28"/>
           <w:szCs w:val="28"/>
         </w:rPr>
-        <w:t xml:space="preserve">4. </w:t>
-      </w:r>
-      <w:r>
-        <w:rPr>
-          <w:b/>
-          <w:bCs/>
-          <w:sz w:val="28"/>
-          <w:szCs w:val="28"/>
-        </w:rPr>
-        <w:t>Installing and configuring the software components:</w:t>
-      </w:r>
-    </w:p>
-    <w:p>
-      <w:pPr>
-        <w:pStyle w:val="TextBody"/>
-        <w:numPr>
-          <w:ilvl w:val="0"/>
-          <w:numId w:val="14"/>
+        <w:t>4. Installing and configuring the software components:</w:t>
+      </w:r>
+    </w:p>
+    <w:p>
+      <w:pPr>
+        <w:pStyle w:val="TextBody"/>
+        <w:numPr>
+          <w:ilvl w:val="0"/>
+          <w:numId w:val="13"/>
         </w:numPr>
         <w:bidi w:val="0"/>
         <w:spacing w:lineRule="auto" w:line="276" w:before="0" w:after="140"/>
@@ -3781,7 +3567,7 @@
         <w:pStyle w:val="TextBody"/>
         <w:numPr>
           <w:ilvl w:val="0"/>
-          <w:numId w:val="14"/>
+          <w:numId w:val="13"/>
         </w:numPr>
         <w:bidi w:val="0"/>
         <w:spacing w:lineRule="auto" w:line="276" w:before="0" w:after="140"/>
@@ -3809,7 +3595,7 @@
         <w:pStyle w:val="TextBody"/>
         <w:numPr>
           <w:ilvl w:val="0"/>
-          <w:numId w:val="14"/>
+          <w:numId w:val="13"/>
         </w:numPr>
         <w:bidi w:val="0"/>
         <w:spacing w:lineRule="auto" w:line="276" w:before="0" w:after="140"/>
@@ -3835,19 +3621,15 @@
       </w:hyperlink>
       <w:r>
         <w:rPr/>
-        <w:t xml:space="preserve"> </w:t>
-      </w:r>
-      <w:r>
-        <w:rPr/>
-        <w:t xml:space="preserve">) </w:t>
-      </w:r>
-    </w:p>
-    <w:p>
-      <w:pPr>
-        <w:pStyle w:val="TextBody"/>
-        <w:numPr>
-          <w:ilvl w:val="0"/>
-          <w:numId w:val="14"/>
+        <w:t xml:space="preserve"> ) </w:t>
+      </w:r>
+    </w:p>
+    <w:p>
+      <w:pPr>
+        <w:pStyle w:val="TextBody"/>
+        <w:numPr>
+          <w:ilvl w:val="0"/>
+          <w:numId w:val="13"/>
         </w:numPr>
         <w:bidi w:val="0"/>
         <w:spacing w:lineRule="auto" w:line="276" w:before="0" w:after="140"/>
@@ -3864,7 +3646,7 @@
         <w:pStyle w:val="TextBody"/>
         <w:numPr>
           <w:ilvl w:val="0"/>
-          <w:numId w:val="14"/>
+          <w:numId w:val="13"/>
         </w:numPr>
         <w:bidi w:val="0"/>
         <w:spacing w:lineRule="auto" w:line="276" w:before="0" w:after="140"/>
@@ -3881,7 +3663,7 @@
         <w:pStyle w:val="TextBody"/>
         <w:numPr>
           <w:ilvl w:val="0"/>
-          <w:numId w:val="14"/>
+          <w:numId w:val="13"/>
         </w:numPr>
         <w:bidi w:val="0"/>
         <w:spacing w:lineRule="auto" w:line="276" w:before="0" w:after="140"/>
@@ -3898,7 +3680,7 @@
         <w:pStyle w:val="TextBody"/>
         <w:numPr>
           <w:ilvl w:val="0"/>
-          <w:numId w:val="14"/>
+          <w:numId w:val="13"/>
         </w:numPr>
         <w:bidi w:val="0"/>
         <w:spacing w:lineRule="auto" w:line="276" w:before="0" w:after="140"/>
@@ -3915,7 +3697,7 @@
         <w:pStyle w:val="TextBody"/>
         <w:numPr>
           <w:ilvl w:val="0"/>
-          <w:numId w:val="14"/>
+          <w:numId w:val="13"/>
         </w:numPr>
         <w:bidi w:val="0"/>
         <w:spacing w:lineRule="auto" w:line="276" w:before="0" w:after="140"/>
@@ -3964,41 +3746,24 @@
         <w:pStyle w:val="TextBody"/>
         <w:numPr>
           <w:ilvl w:val="0"/>
-          <w:numId w:val="14"/>
+          <w:numId w:val="0"/>
         </w:numPr>
         <w:bidi w:val="0"/>
         <w:spacing w:lineRule="auto" w:line="276" w:before="0" w:after="140"/>
-        <w:jc w:val="left"/>
-        <w:rPr/>
-      </w:pPr>
-      <w:r>
-        <w:rPr/>
-        <w:t>update the API_ROOT and WEBSOCKET_SERVER_URL in the “client” service to reflect your deployment api url in the file “client/src/shared/constants/index.js</w:t>
-      </w:r>
-    </w:p>
-    <w:p>
-      <w:pPr>
-        <w:pStyle w:val="TextBody"/>
-        <w:numPr>
-          <w:ilvl w:val="0"/>
-          <w:numId w:val="14"/>
-        </w:numPr>
-        <w:bidi w:val="0"/>
-        <w:spacing w:lineRule="auto" w:line="276" w:before="0" w:after="140"/>
-        <w:jc w:val="left"/>
-        <w:rPr/>
-      </w:pPr>
-      <w:r>
-        <w:rPr/>
-        <w:t>If you’re using Whatsapp bot service, update the VIDEOWIKI_WHATSAPP_NUMBER variable to reflect your whatsapp number in the same file of step 9</w:t>
-      </w:r>
-    </w:p>
-    <w:p>
-      <w:pPr>
-        <w:pStyle w:val="TextBody"/>
-        <w:numPr>
-          <w:ilvl w:val="0"/>
-          <w:numId w:val="14"/>
+        <w:ind w:left="720" w:hanging="0"/>
+        <w:jc w:val="left"/>
+        <w:rPr/>
+      </w:pPr>
+      <w:r>
+        <w:rPr/>
+      </w:r>
+    </w:p>
+    <w:p>
+      <w:pPr>
+        <w:pStyle w:val="TextBody"/>
+        <w:numPr>
+          <w:ilvl w:val="0"/>
+          <w:numId w:val="13"/>
         </w:numPr>
         <w:bidi w:val="0"/>
         <w:spacing w:lineRule="auto" w:line="276" w:before="0" w:after="140"/>
@@ -4028,215 +3793,114 @@
   <w:abstractNum w:abstractNumId="1">
     <w:lvl w:ilvl="0">
       <w:start w:val="1"/>
-      <w:numFmt w:val="none"/>
-      <w:suff w:val="nothing"/>
-      <w:lvlText w:val=""/>
-      <w:lvlJc w:val="left"/>
-      <w:pPr>
-        <w:ind w:left="0" w:hanging="0"/>
+      <w:numFmt w:val="decimal"/>
+      <w:lvlText w:val="%1."/>
+      <w:lvlJc w:val="left"/>
+      <w:pPr>
+        <w:tabs>
+          <w:tab w:val="num" w:pos="1080"/>
+        </w:tabs>
+        <w:ind w:left="1080" w:hanging="360"/>
       </w:pPr>
     </w:lvl>
     <w:lvl w:ilvl="1">
       <w:start w:val="1"/>
-      <w:numFmt w:val="none"/>
-      <w:suff w:val="nothing"/>
-      <w:lvlText w:val=""/>
-      <w:lvlJc w:val="left"/>
-      <w:pPr>
-        <w:ind w:left="0" w:hanging="0"/>
+      <w:numFmt w:val="decimal"/>
+      <w:lvlText w:val="%2."/>
+      <w:lvlJc w:val="left"/>
+      <w:pPr>
+        <w:tabs>
+          <w:tab w:val="num" w:pos="1440"/>
+        </w:tabs>
+        <w:ind w:left="1440" w:hanging="360"/>
       </w:pPr>
     </w:lvl>
     <w:lvl w:ilvl="2">
       <w:start w:val="1"/>
-      <w:numFmt w:val="none"/>
-      <w:suff w:val="nothing"/>
-      <w:lvlText w:val=""/>
-      <w:lvlJc w:val="left"/>
-      <w:pPr>
-        <w:ind w:left="0" w:hanging="0"/>
+      <w:numFmt w:val="decimal"/>
+      <w:lvlText w:val="%3."/>
+      <w:lvlJc w:val="left"/>
+      <w:pPr>
+        <w:tabs>
+          <w:tab w:val="num" w:pos="1800"/>
+        </w:tabs>
+        <w:ind w:left="1800" w:hanging="360"/>
       </w:pPr>
     </w:lvl>
     <w:lvl w:ilvl="3">
       <w:start w:val="1"/>
-      <w:numFmt w:val="none"/>
-      <w:suff w:val="nothing"/>
-      <w:lvlText w:val=""/>
-      <w:lvlJc w:val="left"/>
-      <w:pPr>
-        <w:ind w:left="0" w:hanging="0"/>
+      <w:numFmt w:val="decimal"/>
+      <w:lvlText w:val="%4."/>
+      <w:lvlJc w:val="left"/>
+      <w:pPr>
+        <w:tabs>
+          <w:tab w:val="num" w:pos="2160"/>
+        </w:tabs>
+        <w:ind w:left="2160" w:hanging="360"/>
       </w:pPr>
     </w:lvl>
     <w:lvl w:ilvl="4">
       <w:start w:val="1"/>
-      <w:numFmt w:val="none"/>
-      <w:suff w:val="nothing"/>
-      <w:lvlText w:val=""/>
-      <w:lvlJc w:val="left"/>
-      <w:pPr>
-        <w:ind w:left="0" w:hanging="0"/>
+      <w:numFmt w:val="decimal"/>
+      <w:lvlText w:val="%5."/>
+      <w:lvlJc w:val="left"/>
+      <w:pPr>
+        <w:tabs>
+          <w:tab w:val="num" w:pos="2520"/>
+        </w:tabs>
+        <w:ind w:left="2520" w:hanging="360"/>
       </w:pPr>
     </w:lvl>
     <w:lvl w:ilvl="5">
       <w:start w:val="1"/>
-      <w:numFmt w:val="none"/>
-      <w:suff w:val="nothing"/>
-      <w:lvlText w:val=""/>
-      <w:lvlJc w:val="left"/>
-      <w:pPr>
-        <w:ind w:left="0" w:hanging="0"/>
+      <w:numFmt w:val="decimal"/>
+      <w:lvlText w:val="%6."/>
+      <w:lvlJc w:val="left"/>
+      <w:pPr>
+        <w:tabs>
+          <w:tab w:val="num" w:pos="2880"/>
+        </w:tabs>
+        <w:ind w:left="2880" w:hanging="360"/>
       </w:pPr>
     </w:lvl>
     <w:lvl w:ilvl="6">
       <w:start w:val="1"/>
-      <w:numFmt w:val="none"/>
-      <w:suff w:val="nothing"/>
-      <w:lvlText w:val=""/>
-      <w:lvlJc w:val="left"/>
-      <w:pPr>
-        <w:ind w:left="0" w:hanging="0"/>
+      <w:numFmt w:val="decimal"/>
+      <w:lvlText w:val="%7."/>
+      <w:lvlJc w:val="left"/>
+      <w:pPr>
+        <w:tabs>
+          <w:tab w:val="num" w:pos="3240"/>
+        </w:tabs>
+        <w:ind w:left="3240" w:hanging="360"/>
       </w:pPr>
     </w:lvl>
     <w:lvl w:ilvl="7">
       <w:start w:val="1"/>
-      <w:numFmt w:val="none"/>
-      <w:suff w:val="nothing"/>
-      <w:lvlText w:val=""/>
-      <w:lvlJc w:val="left"/>
-      <w:pPr>
-        <w:ind w:left="0" w:hanging="0"/>
+      <w:numFmt w:val="decimal"/>
+      <w:lvlText w:val="%8."/>
+      <w:lvlJc w:val="left"/>
+      <w:pPr>
+        <w:tabs>
+          <w:tab w:val="num" w:pos="3600"/>
+        </w:tabs>
+        <w:ind w:left="3600" w:hanging="360"/>
       </w:pPr>
     </w:lvl>
     <w:lvl w:ilvl="8">
       <w:start w:val="1"/>
-      <w:numFmt w:val="none"/>
-      <w:suff w:val="nothing"/>
-      <w:lvlText w:val=""/>
-      <w:lvlJc w:val="left"/>
-      <w:pPr>
-        <w:ind w:left="0" w:hanging="0"/>
+      <w:numFmt w:val="decimal"/>
+      <w:lvlText w:val="%9."/>
+      <w:lvlJc w:val="left"/>
+      <w:pPr>
+        <w:tabs>
+          <w:tab w:val="num" w:pos="3960"/>
+        </w:tabs>
+        <w:ind w:left="3960" w:hanging="360"/>
       </w:pPr>
     </w:lvl>
   </w:abstractNum>
   <w:abstractNum w:abstractNumId="2">
-    <w:lvl w:ilvl="0">
-      <w:start w:val="1"/>
-      <w:numFmt w:val="decimal"/>
-      <w:lvlText w:val="%1."/>
-      <w:lvlJc w:val="left"/>
-      <w:pPr>
-        <w:tabs>
-          <w:tab w:val="num" w:pos="1080"/>
-        </w:tabs>
-        <w:ind w:left="1080" w:hanging="360"/>
-      </w:pPr>
-      <w:rPr/>
-    </w:lvl>
-    <w:lvl w:ilvl="1">
-      <w:start w:val="1"/>
-      <w:numFmt w:val="decimal"/>
-      <w:lvlText w:val="%2."/>
-      <w:lvlJc w:val="left"/>
-      <w:pPr>
-        <w:tabs>
-          <w:tab w:val="num" w:pos="1440"/>
-        </w:tabs>
-        <w:ind w:left="1440" w:hanging="360"/>
-      </w:pPr>
-      <w:rPr/>
-    </w:lvl>
-    <w:lvl w:ilvl="2">
-      <w:start w:val="1"/>
-      <w:numFmt w:val="decimal"/>
-      <w:lvlText w:val="%3."/>
-      <w:lvlJc w:val="left"/>
-      <w:pPr>
-        <w:tabs>
-          <w:tab w:val="num" w:pos="1800"/>
-        </w:tabs>
-        <w:ind w:left="1800" w:hanging="360"/>
-      </w:pPr>
-      <w:rPr/>
-    </w:lvl>
-    <w:lvl w:ilvl="3">
-      <w:start w:val="1"/>
-      <w:numFmt w:val="decimal"/>
-      <w:lvlText w:val="%4."/>
-      <w:lvlJc w:val="left"/>
-      <w:pPr>
-        <w:tabs>
-          <w:tab w:val="num" w:pos="2160"/>
-        </w:tabs>
-        <w:ind w:left="2160" w:hanging="360"/>
-      </w:pPr>
-      <w:rPr/>
-    </w:lvl>
-    <w:lvl w:ilvl="4">
-      <w:start w:val="1"/>
-      <w:numFmt w:val="decimal"/>
-      <w:lvlText w:val="%5."/>
-      <w:lvlJc w:val="left"/>
-      <w:pPr>
-        <w:tabs>
-          <w:tab w:val="num" w:pos="2520"/>
-        </w:tabs>
-        <w:ind w:left="2520" w:hanging="360"/>
-      </w:pPr>
-      <w:rPr/>
-    </w:lvl>
-    <w:lvl w:ilvl="5">
-      <w:start w:val="1"/>
-      <w:numFmt w:val="decimal"/>
-      <w:lvlText w:val="%6."/>
-      <w:lvlJc w:val="left"/>
-      <w:pPr>
-        <w:tabs>
-          <w:tab w:val="num" w:pos="2880"/>
-        </w:tabs>
-        <w:ind w:left="2880" w:hanging="360"/>
-      </w:pPr>
-      <w:rPr/>
-    </w:lvl>
-    <w:lvl w:ilvl="6">
-      <w:start w:val="1"/>
-      <w:numFmt w:val="decimal"/>
-      <w:lvlText w:val="%7."/>
-      <w:lvlJc w:val="left"/>
-      <w:pPr>
-        <w:tabs>
-          <w:tab w:val="num" w:pos="3240"/>
-        </w:tabs>
-        <w:ind w:left="3240" w:hanging="360"/>
-      </w:pPr>
-      <w:rPr/>
-    </w:lvl>
-    <w:lvl w:ilvl="7">
-      <w:start w:val="1"/>
-      <w:numFmt w:val="decimal"/>
-      <w:lvlText w:val="%8."/>
-      <w:lvlJc w:val="left"/>
-      <w:pPr>
-        <w:tabs>
-          <w:tab w:val="num" w:pos="3600"/>
-        </w:tabs>
-        <w:ind w:left="3600" w:hanging="360"/>
-      </w:pPr>
-      <w:rPr/>
-    </w:lvl>
-    <w:lvl w:ilvl="8">
-      <w:start w:val="1"/>
-      <w:numFmt w:val="decimal"/>
-      <w:lvlText w:val="%9."/>
-      <w:lvlJc w:val="left"/>
-      <w:pPr>
-        <w:tabs>
-          <w:tab w:val="num" w:pos="3960"/>
-        </w:tabs>
-        <w:ind w:left="3960" w:hanging="360"/>
-      </w:pPr>
-      <w:rPr/>
-    </w:lvl>
-  </w:abstractNum>
-  <w:abstractNum w:abstractNumId="3">
     <w:lvl w:ilvl="0">
       <w:start w:val="1"/>
       <w:numFmt w:val="bullet"/>
@@ -4382,7 +4046,7 @@
       </w:rPr>
     </w:lvl>
   </w:abstractNum>
-  <w:abstractNum w:abstractNumId="4">
+  <w:abstractNum w:abstractNumId="3">
     <w:lvl w:ilvl="0">
       <w:start w:val="1"/>
       <w:numFmt w:val="bullet"/>
@@ -4528,6 +4192,116 @@
       </w:rPr>
     </w:lvl>
   </w:abstractNum>
+  <w:abstractNum w:abstractNumId="4">
+    <w:lvl w:ilvl="0">
+      <w:start w:val="1"/>
+      <w:numFmt w:val="decimal"/>
+      <w:lvlText w:val="%1."/>
+      <w:lvlJc w:val="left"/>
+      <w:pPr>
+        <w:tabs>
+          <w:tab w:val="num" w:pos="720"/>
+        </w:tabs>
+        <w:ind w:left="720" w:hanging="360"/>
+      </w:pPr>
+    </w:lvl>
+    <w:lvl w:ilvl="1">
+      <w:start w:val="1"/>
+      <w:numFmt w:val="decimal"/>
+      <w:lvlText w:val="%2."/>
+      <w:lvlJc w:val="left"/>
+      <w:pPr>
+        <w:tabs>
+          <w:tab w:val="num" w:pos="1080"/>
+        </w:tabs>
+        <w:ind w:left="1080" w:hanging="360"/>
+      </w:pPr>
+    </w:lvl>
+    <w:lvl w:ilvl="2">
+      <w:start w:val="1"/>
+      <w:numFmt w:val="decimal"/>
+      <w:lvlText w:val="%3."/>
+      <w:lvlJc w:val="left"/>
+      <w:pPr>
+        <w:tabs>
+          <w:tab w:val="num" w:pos="1440"/>
+        </w:tabs>
+        <w:ind w:left="1440" w:hanging="360"/>
+      </w:pPr>
+    </w:lvl>
+    <w:lvl w:ilvl="3">
+      <w:start w:val="1"/>
+      <w:numFmt w:val="decimal"/>
+      <w:lvlText w:val="%4."/>
+      <w:lvlJc w:val="left"/>
+      <w:pPr>
+        <w:tabs>
+          <w:tab w:val="num" w:pos="1800"/>
+        </w:tabs>
+        <w:ind w:left="1800" w:hanging="360"/>
+      </w:pPr>
+    </w:lvl>
+    <w:lvl w:ilvl="4">
+      <w:start w:val="1"/>
+      <w:numFmt w:val="decimal"/>
+      <w:lvlText w:val="%5."/>
+      <w:lvlJc w:val="left"/>
+      <w:pPr>
+        <w:tabs>
+          <w:tab w:val="num" w:pos="2160"/>
+        </w:tabs>
+        <w:ind w:left="2160" w:hanging="360"/>
+      </w:pPr>
+    </w:lvl>
+    <w:lvl w:ilvl="5">
+      <w:start w:val="1"/>
+      <w:numFmt w:val="decimal"/>
+      <w:lvlText w:val="%6."/>
+      <w:lvlJc w:val="left"/>
+      <w:pPr>
+        <w:tabs>
+          <w:tab w:val="num" w:pos="2520"/>
+        </w:tabs>
+        <w:ind w:left="2520" w:hanging="360"/>
+      </w:pPr>
+    </w:lvl>
+    <w:lvl w:ilvl="6">
+      <w:start w:val="1"/>
+      <w:numFmt w:val="decimal"/>
+      <w:lvlText w:val="%7."/>
+      <w:lvlJc w:val="left"/>
+      <w:pPr>
+        <w:tabs>
+          <w:tab w:val="num" w:pos="2880"/>
+        </w:tabs>
+        <w:ind w:left="2880" w:hanging="360"/>
+      </w:pPr>
+    </w:lvl>
+    <w:lvl w:ilvl="7">
+      <w:start w:val="1"/>
+      <w:numFmt w:val="decimal"/>
+      <w:lvlText w:val="%8."/>
+      <w:lvlJc w:val="left"/>
+      <w:pPr>
+        <w:tabs>
+          <w:tab w:val="num" w:pos="3240"/>
+        </w:tabs>
+        <w:ind w:left="3240" w:hanging="360"/>
+      </w:pPr>
+    </w:lvl>
+    <w:lvl w:ilvl="8">
+      <w:start w:val="1"/>
+      <w:numFmt w:val="decimal"/>
+      <w:lvlText w:val="%9."/>
+      <w:lvlJc w:val="left"/>
+      <w:pPr>
+        <w:tabs>
+          <w:tab w:val="num" w:pos="3600"/>
+        </w:tabs>
+        <w:ind w:left="3600" w:hanging="360"/>
+      </w:pPr>
+    </w:lvl>
+  </w:abstractNum>
   <w:abstractNum w:abstractNumId="5">
     <w:lvl w:ilvl="0">
       <w:start w:val="1"/>
@@ -4540,7 +4314,6 @@
         </w:tabs>
         <w:ind w:left="720" w:hanging="360"/>
       </w:pPr>
-      <w:rPr/>
     </w:lvl>
     <w:lvl w:ilvl="1">
       <w:start w:val="1"/>
@@ -4553,7 +4326,6 @@
         </w:tabs>
         <w:ind w:left="1080" w:hanging="360"/>
       </w:pPr>
-      <w:rPr/>
     </w:lvl>
     <w:lvl w:ilvl="2">
       <w:start w:val="1"/>
@@ -4566,7 +4338,6 @@
         </w:tabs>
         <w:ind w:left="1440" w:hanging="360"/>
       </w:pPr>
-      <w:rPr/>
     </w:lvl>
     <w:lvl w:ilvl="3">
       <w:start w:val="1"/>
@@ -4579,7 +4350,6 @@
         </w:tabs>
         <w:ind w:left="1800" w:hanging="360"/>
       </w:pPr>
-      <w:rPr/>
     </w:lvl>
     <w:lvl w:ilvl="4">
       <w:start w:val="1"/>
@@ -4592,7 +4362,6 @@
         </w:tabs>
         <w:ind w:left="2160" w:hanging="360"/>
       </w:pPr>
-      <w:rPr/>
     </w:lvl>
     <w:lvl w:ilvl="5">
       <w:start w:val="1"/>
@@ -4605,7 +4374,6 @@
         </w:tabs>
         <w:ind w:left="2520" w:hanging="360"/>
       </w:pPr>
-      <w:rPr/>
     </w:lvl>
     <w:lvl w:ilvl="6">
       <w:start w:val="1"/>
@@ -4618,7 +4386,6 @@
         </w:tabs>
         <w:ind w:left="2880" w:hanging="360"/>
       </w:pPr>
-      <w:rPr/>
     </w:lvl>
     <w:lvl w:ilvl="7">
       <w:start w:val="1"/>
@@ -4631,7 +4398,6 @@
         </w:tabs>
         <w:ind w:left="3240" w:hanging="360"/>
       </w:pPr>
-      <w:rPr/>
     </w:lvl>
     <w:lvl w:ilvl="8">
       <w:start w:val="1"/>
@@ -4644,7 +4410,6 @@
         </w:tabs>
         <w:ind w:left="3600" w:hanging="360"/>
       </w:pPr>
-      <w:rPr/>
     </w:lvl>
   </w:abstractNum>
   <w:abstractNum w:abstractNumId="6">
@@ -4659,7 +4424,6 @@
         </w:tabs>
         <w:ind w:left="720" w:hanging="360"/>
       </w:pPr>
-      <w:rPr/>
     </w:lvl>
     <w:lvl w:ilvl="1">
       <w:start w:val="1"/>
@@ -4672,7 +4436,6 @@
         </w:tabs>
         <w:ind w:left="1080" w:hanging="360"/>
       </w:pPr>
-      <w:rPr/>
     </w:lvl>
     <w:lvl w:ilvl="2">
       <w:start w:val="1"/>
@@ -4685,7 +4448,6 @@
         </w:tabs>
         <w:ind w:left="1440" w:hanging="360"/>
       </w:pPr>
-      <w:rPr/>
     </w:lvl>
     <w:lvl w:ilvl="3">
       <w:start w:val="1"/>
@@ -4698,7 +4460,6 @@
         </w:tabs>
         <w:ind w:left="1800" w:hanging="360"/>
       </w:pPr>
-      <w:rPr/>
     </w:lvl>
     <w:lvl w:ilvl="4">
       <w:start w:val="1"/>
@@ -4711,7 +4472,6 @@
         </w:tabs>
         <w:ind w:left="2160" w:hanging="360"/>
       </w:pPr>
-      <w:rPr/>
     </w:lvl>
     <w:lvl w:ilvl="5">
       <w:start w:val="1"/>
@@ -4724,7 +4484,6 @@
         </w:tabs>
         <w:ind w:left="2520" w:hanging="360"/>
       </w:pPr>
-      <w:rPr/>
     </w:lvl>
     <w:lvl w:ilvl="6">
       <w:start w:val="1"/>
@@ -4737,7 +4496,6 @@
         </w:tabs>
         <w:ind w:left="2880" w:hanging="360"/>
       </w:pPr>
-      <w:rPr/>
     </w:lvl>
     <w:lvl w:ilvl="7">
       <w:start w:val="1"/>
@@ -4750,7 +4508,6 @@
         </w:tabs>
         <w:ind w:left="3240" w:hanging="360"/>
       </w:pPr>
-      <w:rPr/>
     </w:lvl>
     <w:lvl w:ilvl="8">
       <w:start w:val="1"/>
@@ -4763,7 +4520,6 @@
         </w:tabs>
         <w:ind w:left="3600" w:hanging="360"/>
       </w:pPr>
-      <w:rPr/>
     </w:lvl>
   </w:abstractNum>
   <w:abstractNum w:abstractNumId="7">
@@ -4778,7 +4534,6 @@
         </w:tabs>
         <w:ind w:left="720" w:hanging="360"/>
       </w:pPr>
-      <w:rPr/>
     </w:lvl>
     <w:lvl w:ilvl="1">
       <w:start w:val="1"/>
@@ -4791,7 +4546,6 @@
         </w:tabs>
         <w:ind w:left="1080" w:hanging="360"/>
       </w:pPr>
-      <w:rPr/>
     </w:lvl>
     <w:lvl w:ilvl="2">
       <w:start w:val="1"/>
@@ -4804,7 +4558,6 @@
         </w:tabs>
         <w:ind w:left="1440" w:hanging="360"/>
       </w:pPr>
-      <w:rPr/>
     </w:lvl>
     <w:lvl w:ilvl="3">
       <w:start w:val="1"/>
@@ -4817,7 +4570,6 @@
         </w:tabs>
         <w:ind w:left="1800" w:hanging="360"/>
       </w:pPr>
-      <w:rPr/>
     </w:lvl>
     <w:lvl w:ilvl="4">
       <w:start w:val="1"/>
@@ -4830,7 +4582,6 @@
         </w:tabs>
         <w:ind w:left="2160" w:hanging="360"/>
       </w:pPr>
-      <w:rPr/>
     </w:lvl>
     <w:lvl w:ilvl="5">
       <w:start w:val="1"/>
@@ -4843,7 +4594,6 @@
         </w:tabs>
         <w:ind w:left="2520" w:hanging="360"/>
       </w:pPr>
-      <w:rPr/>
     </w:lvl>
     <w:lvl w:ilvl="6">
       <w:start w:val="1"/>
@@ -4856,7 +4606,6 @@
         </w:tabs>
         <w:ind w:left="2880" w:hanging="360"/>
       </w:pPr>
-      <w:rPr/>
     </w:lvl>
     <w:lvl w:ilvl="7">
       <w:start w:val="1"/>
@@ -4869,7 +4618,6 @@
         </w:tabs>
         <w:ind w:left="3240" w:hanging="360"/>
       </w:pPr>
-      <w:rPr/>
     </w:lvl>
     <w:lvl w:ilvl="8">
       <w:start w:val="1"/>
@@ -4882,7 +4630,6 @@
         </w:tabs>
         <w:ind w:left="3600" w:hanging="360"/>
       </w:pPr>
-      <w:rPr/>
     </w:lvl>
   </w:abstractNum>
   <w:abstractNum w:abstractNumId="8">
@@ -4897,7 +4644,6 @@
         </w:tabs>
         <w:ind w:left="720" w:hanging="360"/>
       </w:pPr>
-      <w:rPr/>
     </w:lvl>
     <w:lvl w:ilvl="1">
       <w:start w:val="1"/>
@@ -4910,7 +4656,6 @@
         </w:tabs>
         <w:ind w:left="1080" w:hanging="360"/>
       </w:pPr>
-      <w:rPr/>
     </w:lvl>
     <w:lvl w:ilvl="2">
       <w:start w:val="1"/>
@@ -4923,7 +4668,6 @@
         </w:tabs>
         <w:ind w:left="1440" w:hanging="360"/>
       </w:pPr>
-      <w:rPr/>
     </w:lvl>
     <w:lvl w:ilvl="3">
       <w:start w:val="1"/>
@@ -4936,7 +4680,6 @@
         </w:tabs>
         <w:ind w:left="1800" w:hanging="360"/>
       </w:pPr>
-      <w:rPr/>
     </w:lvl>
     <w:lvl w:ilvl="4">
       <w:start w:val="1"/>
@@ -4949,7 +4692,6 @@
         </w:tabs>
         <w:ind w:left="2160" w:hanging="360"/>
       </w:pPr>
-      <w:rPr/>
     </w:lvl>
     <w:lvl w:ilvl="5">
       <w:start w:val="1"/>
@@ -4962,7 +4704,6 @@
         </w:tabs>
         <w:ind w:left="2520" w:hanging="360"/>
       </w:pPr>
-      <w:rPr/>
     </w:lvl>
     <w:lvl w:ilvl="6">
       <w:start w:val="1"/>
@@ -4975,7 +4716,6 @@
         </w:tabs>
         <w:ind w:left="2880" w:hanging="360"/>
       </w:pPr>
-      <w:rPr/>
     </w:lvl>
     <w:lvl w:ilvl="7">
       <w:start w:val="1"/>
@@ -4988,7 +4728,6 @@
         </w:tabs>
         <w:ind w:left="3240" w:hanging="360"/>
       </w:pPr>
-      <w:rPr/>
     </w:lvl>
     <w:lvl w:ilvl="8">
       <w:start w:val="1"/>
@@ -5001,7 +4740,6 @@
         </w:tabs>
         <w:ind w:left="3600" w:hanging="360"/>
       </w:pPr>
-      <w:rPr/>
     </w:lvl>
   </w:abstractNum>
   <w:abstractNum w:abstractNumId="9">
@@ -5016,7 +4754,6 @@
         </w:tabs>
         <w:ind w:left="720" w:hanging="360"/>
       </w:pPr>
-      <w:rPr/>
     </w:lvl>
     <w:lvl w:ilvl="1">
       <w:start w:val="1"/>
@@ -5029,7 +4766,6 @@
         </w:tabs>
         <w:ind w:left="1080" w:hanging="360"/>
       </w:pPr>
-      <w:rPr/>
     </w:lvl>
     <w:lvl w:ilvl="2">
       <w:start w:val="1"/>
@@ -5042,7 +4778,6 @@
         </w:tabs>
         <w:ind w:left="1440" w:hanging="360"/>
       </w:pPr>
-      <w:rPr/>
     </w:lvl>
     <w:lvl w:ilvl="3">
       <w:start w:val="1"/>
@@ -5055,7 +4790,6 @@
         </w:tabs>
         <w:ind w:left="1800" w:hanging="360"/>
       </w:pPr>
-      <w:rPr/>
     </w:lvl>
     <w:lvl w:ilvl="4">
       <w:start w:val="1"/>
@@ -5068,7 +4802,6 @@
         </w:tabs>
         <w:ind w:left="2160" w:hanging="360"/>
       </w:pPr>
-      <w:rPr/>
     </w:lvl>
     <w:lvl w:ilvl="5">
       <w:start w:val="1"/>
@@ -5081,7 +4814,6 @@
         </w:tabs>
         <w:ind w:left="2520" w:hanging="360"/>
       </w:pPr>
-      <w:rPr/>
     </w:lvl>
     <w:lvl w:ilvl="6">
       <w:start w:val="1"/>
@@ -5094,7 +4826,6 @@
         </w:tabs>
         <w:ind w:left="2880" w:hanging="360"/>
       </w:pPr>
-      <w:rPr/>
     </w:lvl>
     <w:lvl w:ilvl="7">
       <w:start w:val="1"/>
@@ -5107,7 +4838,6 @@
         </w:tabs>
         <w:ind w:left="3240" w:hanging="360"/>
       </w:pPr>
-      <w:rPr/>
     </w:lvl>
     <w:lvl w:ilvl="8">
       <w:start w:val="1"/>
@@ -5120,7 +4850,6 @@
         </w:tabs>
         <w:ind w:left="3600" w:hanging="360"/>
       </w:pPr>
-      <w:rPr/>
     </w:lvl>
   </w:abstractNum>
   <w:abstractNum w:abstractNumId="10">
@@ -5135,7 +4864,6 @@
         </w:tabs>
         <w:ind w:left="720" w:hanging="360"/>
       </w:pPr>
-      <w:rPr/>
     </w:lvl>
     <w:lvl w:ilvl="1">
       <w:start w:val="1"/>
@@ -5148,7 +4876,6 @@
         </w:tabs>
         <w:ind w:left="1080" w:hanging="360"/>
       </w:pPr>
-      <w:rPr/>
     </w:lvl>
     <w:lvl w:ilvl="2">
       <w:start w:val="1"/>
@@ -5161,7 +4888,6 @@
         </w:tabs>
         <w:ind w:left="1440" w:hanging="360"/>
       </w:pPr>
-      <w:rPr/>
     </w:lvl>
     <w:lvl w:ilvl="3">
       <w:start w:val="1"/>
@@ -5174,7 +4900,6 @@
         </w:tabs>
         <w:ind w:left="1800" w:hanging="360"/>
       </w:pPr>
-      <w:rPr/>
     </w:lvl>
     <w:lvl w:ilvl="4">
       <w:start w:val="1"/>
@@ -5187,7 +4912,6 @@
         </w:tabs>
         <w:ind w:left="2160" w:hanging="360"/>
       </w:pPr>
-      <w:rPr/>
     </w:lvl>
     <w:lvl w:ilvl="5">
       <w:start w:val="1"/>
@@ -5200,7 +4924,6 @@
         </w:tabs>
         <w:ind w:left="2520" w:hanging="360"/>
       </w:pPr>
-      <w:rPr/>
     </w:lvl>
     <w:lvl w:ilvl="6">
       <w:start w:val="1"/>
@@ -5213,7 +4936,6 @@
         </w:tabs>
         <w:ind w:left="2880" w:hanging="360"/>
       </w:pPr>
-      <w:rPr/>
     </w:lvl>
     <w:lvl w:ilvl="7">
       <w:start w:val="1"/>
@@ -5226,7 +4948,6 @@
         </w:tabs>
         <w:ind w:left="3240" w:hanging="360"/>
       </w:pPr>
-      <w:rPr/>
     </w:lvl>
     <w:lvl w:ilvl="8">
       <w:start w:val="1"/>
@@ -5239,7 +4960,6 @@
         </w:tabs>
         <w:ind w:left="3600" w:hanging="360"/>
       </w:pPr>
-      <w:rPr/>
     </w:lvl>
   </w:abstractNum>
   <w:abstractNum w:abstractNumId="11">
@@ -5250,11 +4970,10 @@
       <w:lvlJc w:val="left"/>
       <w:pPr>
         <w:tabs>
-          <w:tab w:val="num" w:pos="720"/>
-        </w:tabs>
-        <w:ind w:left="720" w:hanging="360"/>
-      </w:pPr>
-      <w:rPr/>
+          <w:tab w:val="num" w:pos="1080"/>
+        </w:tabs>
+        <w:ind w:left="1080" w:hanging="360"/>
+      </w:pPr>
     </w:lvl>
     <w:lvl w:ilvl="1">
       <w:start w:val="1"/>
@@ -5263,11 +4982,10 @@
       <w:lvlJc w:val="left"/>
       <w:pPr>
         <w:tabs>
-          <w:tab w:val="num" w:pos="1080"/>
-        </w:tabs>
-        <w:ind w:left="1080" w:hanging="360"/>
-      </w:pPr>
-      <w:rPr/>
+          <w:tab w:val="num" w:pos="1440"/>
+        </w:tabs>
+        <w:ind w:left="1440" w:hanging="360"/>
+      </w:pPr>
     </w:lvl>
     <w:lvl w:ilvl="2">
       <w:start w:val="1"/>
@@ -5276,11 +4994,10 @@
       <w:lvlJc w:val="left"/>
       <w:pPr>
         <w:tabs>
-          <w:tab w:val="num" w:pos="1440"/>
-        </w:tabs>
-        <w:ind w:left="1440" w:hanging="360"/>
-      </w:pPr>
-      <w:rPr/>
+          <w:tab w:val="num" w:pos="1800"/>
+        </w:tabs>
+        <w:ind w:left="1800" w:hanging="360"/>
+      </w:pPr>
     </w:lvl>
     <w:lvl w:ilvl="3">
       <w:start w:val="1"/>
@@ -5289,11 +5006,10 @@
       <w:lvlJc w:val="left"/>
       <w:pPr>
         <w:tabs>
-          <w:tab w:val="num" w:pos="1800"/>
-        </w:tabs>
-        <w:ind w:left="1800" w:hanging="360"/>
-      </w:pPr>
-      <w:rPr/>
+          <w:tab w:val="num" w:pos="2160"/>
+        </w:tabs>
+        <w:ind w:left="2160" w:hanging="360"/>
+      </w:pPr>
     </w:lvl>
     <w:lvl w:ilvl="4">
       <w:start w:val="1"/>
@@ -5302,11 +5018,10 @@
       <w:lvlJc w:val="left"/>
       <w:pPr>
         <w:tabs>
-          <w:tab w:val="num" w:pos="2160"/>
-        </w:tabs>
-        <w:ind w:left="2160" w:hanging="360"/>
-      </w:pPr>
-      <w:rPr/>
+          <w:tab w:val="num" w:pos="2520"/>
+        </w:tabs>
+        <w:ind w:left="2520" w:hanging="360"/>
+      </w:pPr>
     </w:lvl>
     <w:lvl w:ilvl="5">
       <w:start w:val="1"/>
@@ -5315,11 +5030,10 @@
       <w:lvlJc w:val="left"/>
       <w:pPr>
         <w:tabs>
-          <w:tab w:val="num" w:pos="2520"/>
-        </w:tabs>
-        <w:ind w:left="2520" w:hanging="360"/>
-      </w:pPr>
-      <w:rPr/>
+          <w:tab w:val="num" w:pos="2880"/>
+        </w:tabs>
+        <w:ind w:left="2880" w:hanging="360"/>
+      </w:pPr>
     </w:lvl>
     <w:lvl w:ilvl="6">
       <w:start w:val="1"/>
@@ -5328,11 +5042,10 @@
       <w:lvlJc w:val="left"/>
       <w:pPr>
         <w:tabs>
-          <w:tab w:val="num" w:pos="2880"/>
-        </w:tabs>
-        <w:ind w:left="2880" w:hanging="360"/>
-      </w:pPr>
-      <w:rPr/>
+          <w:tab w:val="num" w:pos="3240"/>
+        </w:tabs>
+        <w:ind w:left="3240" w:hanging="360"/>
+      </w:pPr>
     </w:lvl>
     <w:lvl w:ilvl="7">
       <w:start w:val="1"/>
@@ -5341,11 +5054,10 @@
       <w:lvlJc w:val="left"/>
       <w:pPr>
         <w:tabs>
-          <w:tab w:val="num" w:pos="3240"/>
-        </w:tabs>
-        <w:ind w:left="3240" w:hanging="360"/>
-      </w:pPr>
-      <w:rPr/>
+          <w:tab w:val="num" w:pos="3600"/>
+        </w:tabs>
+        <w:ind w:left="3600" w:hanging="360"/>
+      </w:pPr>
     </w:lvl>
     <w:lvl w:ilvl="8">
       <w:start w:val="1"/>
@@ -5354,11 +5066,10 @@
       <w:lvlJc w:val="left"/>
       <w:pPr>
         <w:tabs>
-          <w:tab w:val="num" w:pos="3600"/>
-        </w:tabs>
-        <w:ind w:left="3600" w:hanging="360"/>
-      </w:pPr>
-      <w:rPr/>
+          <w:tab w:val="num" w:pos="3960"/>
+        </w:tabs>
+        <w:ind w:left="3960" w:hanging="360"/>
+      </w:pPr>
     </w:lvl>
   </w:abstractNum>
   <w:abstractNum w:abstractNumId="12">
@@ -5369,11 +5080,10 @@
       <w:lvlJc w:val="left"/>
       <w:pPr>
         <w:tabs>
-          <w:tab w:val="num" w:pos="1080"/>
-        </w:tabs>
-        <w:ind w:left="1080" w:hanging="360"/>
-      </w:pPr>
-      <w:rPr/>
+          <w:tab w:val="num" w:pos="1429"/>
+        </w:tabs>
+        <w:ind w:left="1429" w:hanging="360"/>
+      </w:pPr>
     </w:lvl>
     <w:lvl w:ilvl="1">
       <w:start w:val="1"/>
@@ -5382,11 +5092,10 @@
       <w:lvlJc w:val="left"/>
       <w:pPr>
         <w:tabs>
-          <w:tab w:val="num" w:pos="1440"/>
-        </w:tabs>
-        <w:ind w:left="1440" w:hanging="360"/>
-      </w:pPr>
-      <w:rPr/>
+          <w:tab w:val="num" w:pos="1789"/>
+        </w:tabs>
+        <w:ind w:left="1789" w:hanging="360"/>
+      </w:pPr>
     </w:lvl>
     <w:lvl w:ilvl="2">
       <w:start w:val="1"/>
@@ -5395,11 +5104,10 @@
       <w:lvlJc w:val="left"/>
       <w:pPr>
         <w:tabs>
-          <w:tab w:val="num" w:pos="1800"/>
-        </w:tabs>
-        <w:ind w:left="1800" w:hanging="360"/>
-      </w:pPr>
-      <w:rPr/>
+          <w:tab w:val="num" w:pos="2149"/>
+        </w:tabs>
+        <w:ind w:left="2149" w:hanging="360"/>
+      </w:pPr>
     </w:lvl>
     <w:lvl w:ilvl="3">
       <w:start w:val="1"/>
@@ -5408,11 +5116,10 @@
       <w:lvlJc w:val="left"/>
       <w:pPr>
         <w:tabs>
-          <w:tab w:val="num" w:pos="2160"/>
-        </w:tabs>
-        <w:ind w:left="2160" w:hanging="360"/>
-      </w:pPr>
-      <w:rPr/>
+          <w:tab w:val="num" w:pos="2509"/>
+        </w:tabs>
+        <w:ind w:left="2509" w:hanging="360"/>
+      </w:pPr>
     </w:lvl>
     <w:lvl w:ilvl="4">
       <w:start w:val="1"/>
@@ -5421,11 +5128,10 @@
       <w:lvlJc w:val="left"/>
       <w:pPr>
         <w:tabs>
-          <w:tab w:val="num" w:pos="2520"/>
-        </w:tabs>
-        <w:ind w:left="2520" w:hanging="360"/>
-      </w:pPr>
-      <w:rPr/>
+          <w:tab w:val="num" w:pos="2869"/>
+        </w:tabs>
+        <w:ind w:left="2869" w:hanging="360"/>
+      </w:pPr>
     </w:lvl>
     <w:lvl w:ilvl="5">
       <w:start w:val="1"/>
@@ -5434,11 +5140,10 @@
       <w:lvlJc w:val="left"/>
       <w:pPr>
         <w:tabs>
-          <w:tab w:val="num" w:pos="2880"/>
-        </w:tabs>
-        <w:ind w:left="2880" w:hanging="360"/>
-      </w:pPr>
-      <w:rPr/>
+          <w:tab w:val="num" w:pos="3229"/>
+        </w:tabs>
+        <w:ind w:left="3229" w:hanging="360"/>
+      </w:pPr>
     </w:lvl>
     <w:lvl w:ilvl="6">
       <w:start w:val="1"/>
@@ -5447,11 +5152,10 @@
       <w:lvlJc w:val="left"/>
       <w:pPr>
         <w:tabs>
-          <w:tab w:val="num" w:pos="3240"/>
-        </w:tabs>
-        <w:ind w:left="3240" w:hanging="360"/>
-      </w:pPr>
-      <w:rPr/>
+          <w:tab w:val="num" w:pos="3589"/>
+        </w:tabs>
+        <w:ind w:left="3589" w:hanging="360"/>
+      </w:pPr>
     </w:lvl>
     <w:lvl w:ilvl="7">
       <w:start w:val="1"/>
@@ -5460,11 +5164,10 @@
       <w:lvlJc w:val="left"/>
       <w:pPr>
         <w:tabs>
-          <w:tab w:val="num" w:pos="3600"/>
-        </w:tabs>
-        <w:ind w:left="3600" w:hanging="360"/>
-      </w:pPr>
-      <w:rPr/>
+          <w:tab w:val="num" w:pos="3949"/>
+        </w:tabs>
+        <w:ind w:left="3949" w:hanging="360"/>
+      </w:pPr>
     </w:lvl>
     <w:lvl w:ilvl="8">
       <w:start w:val="1"/>
@@ -5473,11 +5176,10 @@
       <w:lvlJc w:val="left"/>
       <w:pPr>
         <w:tabs>
-          <w:tab w:val="num" w:pos="3960"/>
-        </w:tabs>
-        <w:ind w:left="3960" w:hanging="360"/>
-      </w:pPr>
-      <w:rPr/>
+          <w:tab w:val="num" w:pos="4309"/>
+        </w:tabs>
+        <w:ind w:left="4309" w:hanging="360"/>
+      </w:pPr>
     </w:lvl>
   </w:abstractNum>
   <w:abstractNum w:abstractNumId="13">
@@ -5488,11 +5190,10 @@
       <w:lvlJc w:val="left"/>
       <w:pPr>
         <w:tabs>
-          <w:tab w:val="num" w:pos="1429"/>
-        </w:tabs>
-        <w:ind w:left="1429" w:hanging="360"/>
-      </w:pPr>
-      <w:rPr/>
+          <w:tab w:val="num" w:pos="720"/>
+        </w:tabs>
+        <w:ind w:left="720" w:hanging="360"/>
+      </w:pPr>
     </w:lvl>
     <w:lvl w:ilvl="1">
       <w:start w:val="1"/>
@@ -5501,11 +5202,10 @@
       <w:lvlJc w:val="left"/>
       <w:pPr>
         <w:tabs>
-          <w:tab w:val="num" w:pos="1789"/>
-        </w:tabs>
-        <w:ind w:left="1789" w:hanging="360"/>
-      </w:pPr>
-      <w:rPr/>
+          <w:tab w:val="num" w:pos="1080"/>
+        </w:tabs>
+        <w:ind w:left="1080" w:hanging="360"/>
+      </w:pPr>
     </w:lvl>
     <w:lvl w:ilvl="2">
       <w:start w:val="1"/>
@@ -5514,11 +5214,10 @@
       <w:lvlJc w:val="left"/>
       <w:pPr>
         <w:tabs>
-          <w:tab w:val="num" w:pos="2149"/>
-        </w:tabs>
-        <w:ind w:left="2149" w:hanging="360"/>
-      </w:pPr>
-      <w:rPr/>
+          <w:tab w:val="num" w:pos="1440"/>
+        </w:tabs>
+        <w:ind w:left="1440" w:hanging="360"/>
+      </w:pPr>
     </w:lvl>
     <w:lvl w:ilvl="3">
       <w:start w:val="1"/>
@@ -5527,11 +5226,10 @@
       <w:lvlJc w:val="left"/>
       <w:pPr>
         <w:tabs>
-          <w:tab w:val="num" w:pos="2509"/>
-        </w:tabs>
-        <w:ind w:left="2509" w:hanging="360"/>
-      </w:pPr>
-      <w:rPr/>
+          <w:tab w:val="num" w:pos="1800"/>
+        </w:tabs>
+        <w:ind w:left="1800" w:hanging="360"/>
+      </w:pPr>
     </w:lvl>
     <w:lvl w:ilvl="4">
       <w:start w:val="1"/>
@@ -5540,11 +5238,10 @@
       <w:lvlJc w:val="left"/>
       <w:pPr>
         <w:tabs>
-          <w:tab w:val="num" w:pos="2869"/>
-        </w:tabs>
-        <w:ind w:left="2869" w:hanging="360"/>
-      </w:pPr>
-      <w:rPr/>
+          <w:tab w:val="num" w:pos="2160"/>
+        </w:tabs>
+        <w:ind w:left="2160" w:hanging="360"/>
+      </w:pPr>
     </w:lvl>
     <w:lvl w:ilvl="5">
       <w:start w:val="1"/>
@@ -5553,11 +5250,10 @@
       <w:lvlJc w:val="left"/>
       <w:pPr>
         <w:tabs>
-          <w:tab w:val="num" w:pos="3229"/>
-        </w:tabs>
-        <w:ind w:left="3229" w:hanging="360"/>
-      </w:pPr>
-      <w:rPr/>
+          <w:tab w:val="num" w:pos="2520"/>
+        </w:tabs>
+        <w:ind w:left="2520" w:hanging="360"/>
+      </w:pPr>
     </w:lvl>
     <w:lvl w:ilvl="6">
       <w:start w:val="1"/>
@@ -5566,11 +5262,10 @@
       <w:lvlJc w:val="left"/>
       <w:pPr>
         <w:tabs>
-          <w:tab w:val="num" w:pos="3589"/>
-        </w:tabs>
-        <w:ind w:left="3589" w:hanging="360"/>
-      </w:pPr>
-      <w:rPr/>
+          <w:tab w:val="num" w:pos="2880"/>
+        </w:tabs>
+        <w:ind w:left="2880" w:hanging="360"/>
+      </w:pPr>
     </w:lvl>
     <w:lvl w:ilvl="7">
       <w:start w:val="1"/>
@@ -5579,11 +5274,10 @@
       <w:lvlJc w:val="left"/>
       <w:pPr>
         <w:tabs>
-          <w:tab w:val="num" w:pos="3949"/>
-        </w:tabs>
-        <w:ind w:left="3949" w:hanging="360"/>
-      </w:pPr>
-      <w:rPr/>
+          <w:tab w:val="num" w:pos="3240"/>
+        </w:tabs>
+        <w:ind w:left="3240" w:hanging="360"/>
+      </w:pPr>
     </w:lvl>
     <w:lvl w:ilvl="8">
       <w:start w:val="1"/>
@@ -5592,130 +5286,102 @@
       <w:lvlJc w:val="left"/>
       <w:pPr>
         <w:tabs>
-          <w:tab w:val="num" w:pos="4309"/>
-        </w:tabs>
-        <w:ind w:left="4309" w:hanging="360"/>
-      </w:pPr>
-      <w:rPr/>
+          <w:tab w:val="num" w:pos="3600"/>
+        </w:tabs>
+        <w:ind w:left="3600" w:hanging="360"/>
+      </w:pPr>
     </w:lvl>
   </w:abstractNum>
   <w:abstractNum w:abstractNumId="14">
     <w:lvl w:ilvl="0">
       <w:start w:val="1"/>
-      <w:numFmt w:val="decimal"/>
-      <w:lvlText w:val="%1."/>
-      <w:lvlJc w:val="left"/>
-      <w:pPr>
-        <w:tabs>
-          <w:tab w:val="num" w:pos="720"/>
-        </w:tabs>
-        <w:ind w:left="720" w:hanging="360"/>
-      </w:pPr>
-      <w:rPr/>
+      <w:numFmt w:val="none"/>
+      <w:suff w:val="nothing"/>
+      <w:lvlText w:val=""/>
+      <w:lvlJc w:val="left"/>
+      <w:pPr>
+        <w:ind w:left="0" w:hanging="0"/>
+      </w:pPr>
     </w:lvl>
     <w:lvl w:ilvl="1">
       <w:start w:val="1"/>
-      <w:numFmt w:val="decimal"/>
-      <w:lvlText w:val="%2."/>
-      <w:lvlJc w:val="left"/>
-      <w:pPr>
-        <w:tabs>
-          <w:tab w:val="num" w:pos="1080"/>
-        </w:tabs>
-        <w:ind w:left="1080" w:hanging="360"/>
-      </w:pPr>
-      <w:rPr/>
+      <w:numFmt w:val="none"/>
+      <w:suff w:val="nothing"/>
+      <w:lvlText w:val=""/>
+      <w:lvlJc w:val="left"/>
+      <w:pPr>
+        <w:ind w:left="0" w:hanging="0"/>
+      </w:pPr>
     </w:lvl>
     <w:lvl w:ilvl="2">
       <w:start w:val="1"/>
-      <w:numFmt w:val="decimal"/>
-      <w:lvlText w:val="%3."/>
-      <w:lvlJc w:val="left"/>
-      <w:pPr>
-        <w:tabs>
-          <w:tab w:val="num" w:pos="1440"/>
-        </w:tabs>
-        <w:ind w:left="1440" w:hanging="360"/>
-      </w:pPr>
-      <w:rPr/>
+      <w:numFmt w:val="none"/>
+      <w:suff w:val="nothing"/>
+      <w:lvlText w:val=""/>
+      <w:lvlJc w:val="left"/>
+      <w:pPr>
+        <w:ind w:left="0" w:hanging="0"/>
+      </w:pPr>
     </w:lvl>
     <w:lvl w:ilvl="3">
       <w:start w:val="1"/>
-      <w:numFmt w:val="decimal"/>
-      <w:lvlText w:val="%4."/>
-      <w:lvlJc w:val="left"/>
-      <w:pPr>
-        <w:tabs>
-          <w:tab w:val="num" w:pos="1800"/>
-        </w:tabs>
-        <w:ind w:left="1800" w:hanging="360"/>
-      </w:pPr>
-      <w:rPr/>
+      <w:numFmt w:val="none"/>
+      <w:suff w:val="nothing"/>
+      <w:lvlText w:val=""/>
+      <w:lvlJc w:val="left"/>
+      <w:pPr>
+        <w:ind w:left="0" w:hanging="0"/>
+      </w:pPr>
     </w:lvl>
     <w:lvl w:ilvl="4">
       <w:start w:val="1"/>
-      <w:numFmt w:val="decimal"/>
-      <w:lvlText w:val="%5."/>
-      <w:lvlJc w:val="left"/>
-      <w:pPr>
-        <w:tabs>
-          <w:tab w:val="num" w:pos="2160"/>
-        </w:tabs>
-        <w:ind w:left="2160" w:hanging="360"/>
-      </w:pPr>
-      <w:rPr/>
+      <w:numFmt w:val="none"/>
+      <w:suff w:val="nothing"/>
+      <w:lvlText w:val=""/>
+      <w:lvlJc w:val="left"/>
+      <w:pPr>
+        <w:ind w:left="0" w:hanging="0"/>
+      </w:pPr>
     </w:lvl>
     <w:lvl w:ilvl="5">
       <w:start w:val="1"/>
-      <w:numFmt w:val="decimal"/>
-      <w:lvlText w:val="%6."/>
-      <w:lvlJc w:val="left"/>
-      <w:pPr>
-        <w:tabs>
-          <w:tab w:val="num" w:pos="2520"/>
-        </w:tabs>
-        <w:ind w:left="2520" w:hanging="360"/>
-      </w:pPr>
-      <w:rPr/>
+      <w:numFmt w:val="none"/>
+      <w:suff w:val="nothing"/>
+      <w:lvlText w:val=""/>
+      <w:lvlJc w:val="left"/>
+      <w:pPr>
+        <w:ind w:left="0" w:hanging="0"/>
+      </w:pPr>
     </w:lvl>
     <w:lvl w:ilvl="6">
       <w:start w:val="1"/>
-      <w:numFmt w:val="decimal"/>
-      <w:lvlText w:val="%7."/>
-      <w:lvlJc w:val="left"/>
-      <w:pPr>
-        <w:tabs>
-          <w:tab w:val="num" w:pos="2880"/>
-        </w:tabs>
-        <w:ind w:left="2880" w:hanging="360"/>
-      </w:pPr>
-      <w:rPr/>
+      <w:numFmt w:val="none"/>
+      <w:suff w:val="nothing"/>
+      <w:lvlText w:val=""/>
+      <w:lvlJc w:val="left"/>
+      <w:pPr>
+        <w:ind w:left="0" w:hanging="0"/>
+      </w:pPr>
     </w:lvl>
     <w:lvl w:ilvl="7">
       <w:start w:val="1"/>
-      <w:numFmt w:val="decimal"/>
-      <w:lvlText w:val="%8."/>
-      <w:lvlJc w:val="left"/>
-      <w:pPr>
-        <w:tabs>
-          <w:tab w:val="num" w:pos="3240"/>
-        </w:tabs>
-        <w:ind w:left="3240" w:hanging="360"/>
-      </w:pPr>
-      <w:rPr/>
+      <w:numFmt w:val="none"/>
+      <w:suff w:val="nothing"/>
+      <w:lvlText w:val=""/>
+      <w:lvlJc w:val="left"/>
+      <w:pPr>
+        <w:ind w:left="0" w:hanging="0"/>
+      </w:pPr>
     </w:lvl>
     <w:lvl w:ilvl="8">
       <w:start w:val="1"/>
-      <w:numFmt w:val="decimal"/>
-      <w:lvlText w:val="%9."/>
-      <w:lvlJc w:val="left"/>
-      <w:pPr>
-        <w:tabs>
-          <w:tab w:val="num" w:pos="3600"/>
-        </w:tabs>
-        <w:ind w:left="3600" w:hanging="360"/>
-      </w:pPr>
-      <w:rPr/>
+      <w:numFmt w:val="none"/>
+      <w:suff w:val="nothing"/>
+      <w:lvlText w:val=""/>
+      <w:lvlJc w:val="left"/>
+      <w:pPr>
+        <w:ind w:left="0" w:hanging="0"/>
+      </w:pPr>
     </w:lvl>
   </w:abstractNum>
   <w:num w:numId="1">
@@ -5770,15 +5436,13 @@
       <w:rPr>
         <w:rFonts w:ascii="Liberation Serif" w:hAnsi="Liberation Serif" w:eastAsia="Noto Serif CJK SC" w:cs="Lohit Devanagari"/>
         <w:kern w:val="2"/>
-        <w:sz w:val="24"/>
+        <w:sz w:val="20"/>
         <w:szCs w:val="24"/>
         <w:lang w:val="en-US" w:eastAsia="zh-CN" w:bidi="hi-IN"/>
       </w:rPr>
     </w:rPrDefault>
     <w:pPrDefault>
-      <w:pPr>
-        <w:widowControl/>
-      </w:pPr>
+      <w:pPr/>
     </w:pPrDefault>
   </w:docDefaults>
   <w:style w:type="paragraph" w:styleId="Normal">
@@ -5786,10 +5450,10 @@
     <w:qFormat/>
     <w:pPr>
       <w:widowControl/>
-      <w:kinsoku w:val="true"/>
       <w:overflowPunct w:val="true"/>
-      <w:autoSpaceDE w:val="true"/>
       <w:bidi w:val="0"/>
+      <w:spacing w:before="0" w:after="0"/>
+      <w:jc w:val="left"/>
     </w:pPr>
     <w:rPr>
       <w:rFonts w:ascii="Liberation Serif" w:hAnsi="Liberation Serif" w:eastAsia="Noto Serif CJK SC" w:cs="Lohit Devanagari"/>
@@ -5806,10 +5470,6 @@
     <w:next w:val="TextBody"/>
     <w:qFormat/>
     <w:pPr>
-      <w:numPr>
-        <w:ilvl w:val="0"/>
-        <w:numId w:val="0"/>
-      </w:numPr>
       <w:spacing w:before="240" w:after="120"/>
       <w:outlineLvl w:val="0"/>
     </w:pPr>
@@ -5827,10 +5487,6 @@
     <w:next w:val="TextBody"/>
     <w:qFormat/>
     <w:pPr>
-      <w:numPr>
-        <w:ilvl w:val="0"/>
-        <w:numId w:val="0"/>
-      </w:numPr>
       <w:spacing w:before="200" w:after="120"/>
       <w:outlineLvl w:val="1"/>
     </w:pPr>
@@ -5848,10 +5504,6 @@
     <w:next w:val="TextBody"/>
     <w:qFormat/>
     <w:pPr>
-      <w:numPr>
-        <w:ilvl w:val="0"/>
-        <w:numId w:val="0"/>
-      </w:numPr>
       <w:spacing w:before="140" w:after="120"/>
       <w:outlineLvl w:val="2"/>
     </w:pPr>

</xml_diff>

<commit_message>
add mailgun endpoint env variable
</commit_message>
<xml_diff>
--- a/Videowiki Installation Guide.docx
+++ b/Videowiki Installation Guide.docx
@@ -3096,6 +3096,28 @@
       <w:r>
         <w:rPr/>
         <w:t>MAILGUN_DOMAIN: the domain registered with Mailgun</w:t>
+      </w:r>
+    </w:p>
+    <w:p>
+      <w:pPr>
+        <w:pStyle w:val="TextBody"/>
+        <w:numPr>
+          <w:ilvl w:val="0"/>
+          <w:numId w:val="10"/>
+        </w:numPr>
+        <w:bidi w:val="0"/>
+        <w:spacing w:lineRule="auto" w:line="276" w:before="0" w:after="140"/>
+        <w:ind w:left="720" w:right="-360" w:hanging="360"/>
+        <w:jc w:val="left"/>
+        <w:rPr/>
+      </w:pPr>
+      <w:r>
+        <w:rPr/>
+        <w:t xml:space="preserve">MAILGUN_ENDPOINT: </w:t>
+      </w:r>
+      <w:r>
+        <w:rPr/>
+        <w:t>the endpoint to be used by mailgun, leave empty if the domain is US based</w:t>
       </w:r>
     </w:p>
     <w:p>
@@ -5429,7 +5451,7 @@
     <w:qFormat/>
     <w:pPr>
       <w:widowControl/>
-      <w:overflowPunct w:val="false"/>
+      <w:overflowPunct w:val="true"/>
       <w:bidi w:val="0"/>
       <w:spacing w:before="0" w:after="0"/>
       <w:jc w:val="left"/>

</xml_diff>

<commit_message>
add config instructions for kube
</commit_message>
<xml_diff>
--- a/Videowiki Installation Guide.docx
+++ b/Videowiki Installation Guide.docx
@@ -2976,7 +2976,7 @@
           <w:szCs w:val="24"/>
           <w:lang w:val="en-US" w:eastAsia="zh-CN" w:bidi="hi-IN"/>
         </w:rPr>
-        <w:t>API is deployed ( The API Gateway’s external location )</w:t>
+        <w:t>API is deployed ( The API external location )</w:t>
       </w:r>
     </w:p>
     <w:p>
@@ -3113,11 +3113,7 @@
       </w:pPr>
       <w:r>
         <w:rPr/>
-        <w:t xml:space="preserve">MAILGUN_ENDPOINT: </w:t>
-      </w:r>
-      <w:r>
-        <w:rPr/>
-        <w:t>the endpoint to be used by mailgun, leave empty if the domain is US based</w:t>
+        <w:t>MAILGUN_ENDPOINT: the endpoint to be used by mailgun, leave empty if the domain is US based</w:t>
       </w:r>
     </w:p>
     <w:p>
@@ -3774,6 +3770,3623 @@
       <w:r>
         <w:rPr/>
         <w:t>run “docker-compose up” to spin up the services</w:t>
+      </w:r>
+    </w:p>
+    <w:p>
+      <w:pPr>
+        <w:pStyle w:val="TextBody"/>
+        <w:bidi w:val="0"/>
+        <w:spacing w:lineRule="auto" w:line="276" w:before="0" w:after="140"/>
+        <w:jc w:val="left"/>
+        <w:rPr/>
+      </w:pPr>
+      <w:r>
+        <w:rPr/>
+      </w:r>
+    </w:p>
+    <w:p>
+      <w:pPr>
+        <w:pStyle w:val="TextBody"/>
+        <w:bidi w:val="0"/>
+        <w:spacing w:lineRule="auto" w:line="276" w:before="0" w:after="140"/>
+        <w:jc w:val="left"/>
+        <w:rPr/>
+      </w:pPr>
+      <w:r>
+        <w:rPr>
+          <w:b/>
+          <w:bCs/>
+        </w:rPr>
+        <w:t xml:space="preserve">5. </w:t>
+      </w:r>
+      <w:r>
+        <w:rPr>
+          <w:rFonts w:eastAsia="Noto Serif CJK SC" w:cs="Lohit Devanagari"/>
+          <w:b/>
+          <w:bCs/>
+          <w:color w:val="auto"/>
+          <w:kern w:val="2"/>
+          <w:sz w:val="24"/>
+          <w:szCs w:val="24"/>
+          <w:lang w:val="en-US" w:eastAsia="zh-CN" w:bidi="hi-IN"/>
+        </w:rPr>
+        <w:t xml:space="preserve">Deploying </w:t>
+      </w:r>
+      <w:r>
+        <w:rPr>
+          <w:b/>
+          <w:bCs/>
+        </w:rPr>
+        <w:t>on a kubernetes cluster on AWS:</w:t>
+      </w:r>
+    </w:p>
+    <w:p>
+      <w:pPr>
+        <w:pStyle w:val="TextBody"/>
+        <w:bidi w:val="0"/>
+        <w:spacing w:lineRule="auto" w:line="276" w:before="0" w:after="140"/>
+        <w:jc w:val="left"/>
+        <w:rPr/>
+      </w:pPr>
+      <w:r>
+        <w:rPr>
+          <w:b w:val="false"/>
+          <w:bCs w:val="false"/>
+        </w:rPr>
+        <w:t xml:space="preserve">Deploying the software on a kubernetes cluster is dependent on the vendor at which the kube cluster is hosted, </w:t>
+      </w:r>
+      <w:r>
+        <w:rPr>
+          <w:rFonts w:eastAsia="Noto Serif CJK SC" w:cs="Lohit Devanagari"/>
+          <w:b w:val="false"/>
+          <w:bCs w:val="false"/>
+          <w:color w:val="auto"/>
+          <w:kern w:val="2"/>
+          <w:sz w:val="24"/>
+          <w:szCs w:val="24"/>
+          <w:lang w:val="en-US" w:eastAsia="zh-CN" w:bidi="hi-IN"/>
+        </w:rPr>
+        <w:t>either using AWS, GCP or self-managed clusters. The following shows the steps to deploy the software on amazon’s ELK that can be used as a guideline for other vendors as well. Provided with this guide is a directory called “k8s” that includes all the config files required for these steps.</w:t>
+      </w:r>
+    </w:p>
+    <w:p>
+      <w:pPr>
+        <w:pStyle w:val="TextBody"/>
+        <w:bidi w:val="0"/>
+        <w:spacing w:lineRule="auto" w:line="276" w:before="0" w:after="140"/>
+        <w:jc w:val="left"/>
+        <w:rPr>
+          <w:b/>
+          <w:b/>
+          <w:bCs/>
+        </w:rPr>
+      </w:pPr>
+      <w:r>
+        <w:rPr>
+          <w:b/>
+          <w:bCs/>
+        </w:rPr>
+        <w:tab/>
+        <w:t>5.1: Creating the kubernetes cluster:</w:t>
+      </w:r>
+    </w:p>
+    <w:p>
+      <w:pPr>
+        <w:pStyle w:val="TextBody"/>
+        <w:numPr>
+          <w:ilvl w:val="0"/>
+          <w:numId w:val="14"/>
+        </w:numPr>
+        <w:bidi w:val="0"/>
+        <w:spacing w:lineRule="auto" w:line="276" w:before="0" w:after="140"/>
+        <w:jc w:val="left"/>
+        <w:rPr/>
+      </w:pPr>
+      <w:r>
+        <w:rPr>
+          <w:b w:val="false"/>
+          <w:bCs w:val="false"/>
+        </w:rPr>
+        <w:t xml:space="preserve">Create a VPC for the kube cluster by following this guide using the “Private and public subnets” guide </w:t>
+      </w:r>
+      <w:hyperlink r:id="rId22">
+        <w:r>
+          <w:rPr>
+            <w:rStyle w:val="InternetLink"/>
+          </w:rPr>
+          <w:t>https://docs.aws.amazon.com/eks/latest/userguide/create-public-private-vpc.html</w:t>
+        </w:r>
+      </w:hyperlink>
+    </w:p>
+    <w:p>
+      <w:pPr>
+        <w:pStyle w:val="TextBody"/>
+        <w:numPr>
+          <w:ilvl w:val="0"/>
+          <w:numId w:val="14"/>
+        </w:numPr>
+        <w:bidi w:val="0"/>
+        <w:spacing w:lineRule="auto" w:line="276" w:before="0" w:after="140"/>
+        <w:jc w:val="left"/>
+        <w:rPr/>
+      </w:pPr>
+      <w:r>
+        <w:rPr>
+          <w:b w:val="false"/>
+          <w:bCs w:val="false"/>
+        </w:rPr>
+        <w:t xml:space="preserve">Create EKS cluster role by following this guide </w:t>
+      </w:r>
+      <w:r>
+        <w:rPr>
+          <w:rStyle w:val="InternetLink"/>
+        </w:rPr>
+        <w:t>https://docs.aws.amazon.com/eks/latest/userguide/service_IAM_role.html</w:t>
+      </w:r>
+    </w:p>
+    <w:p>
+      <w:pPr>
+        <w:pStyle w:val="TextBody"/>
+        <w:numPr>
+          <w:ilvl w:val="0"/>
+          <w:numId w:val="14"/>
+        </w:numPr>
+        <w:bidi w:val="0"/>
+        <w:spacing w:lineRule="auto" w:line="276" w:before="0" w:after="140"/>
+        <w:jc w:val="left"/>
+        <w:rPr/>
+      </w:pPr>
+      <w:r>
+        <w:rPr/>
+        <w:t xml:space="preserve">Create the EKS cluster following </w:t>
+      </w:r>
+      <w:r>
+        <w:rPr>
+          <w:rFonts w:eastAsia="Noto Serif CJK SC" w:cs="Lohit Devanagari"/>
+          <w:color w:val="auto"/>
+          <w:kern w:val="2"/>
+          <w:sz w:val="24"/>
+          <w:szCs w:val="24"/>
+          <w:lang w:val="en-US" w:eastAsia="zh-CN" w:bidi="hi-IN"/>
+        </w:rPr>
+        <w:t xml:space="preserve">this guide </w:t>
+      </w:r>
+      <w:hyperlink r:id="rId23">
+        <w:r>
+          <w:rPr>
+            <w:rStyle w:val="InternetLink"/>
+            <w:rFonts w:eastAsia="Noto Serif CJK SC" w:cs="Lohit Devanagari"/>
+            <w:color w:val="auto"/>
+            <w:kern w:val="2"/>
+            <w:sz w:val="24"/>
+            <w:szCs w:val="24"/>
+            <w:lang w:val="en-US" w:eastAsia="zh-CN" w:bidi="hi-IN"/>
+          </w:rPr>
+          <w:t>https://docs.aws.amazon.com/eks/latest/userguide/create-cluster.html</w:t>
+        </w:r>
+      </w:hyperlink>
+    </w:p>
+    <w:p>
+      <w:pPr>
+        <w:pStyle w:val="TextBody"/>
+        <w:numPr>
+          <w:ilvl w:val="0"/>
+          <w:numId w:val="0"/>
+        </w:numPr>
+        <w:bidi w:val="0"/>
+        <w:spacing w:lineRule="auto" w:line="276" w:before="0" w:after="140"/>
+        <w:ind w:left="720" w:hanging="0"/>
+        <w:jc w:val="left"/>
+        <w:rPr/>
+      </w:pPr>
+      <w:r>
+        <w:rPr>
+          <w:rFonts w:eastAsia="Noto Serif CJK SC" w:cs="Lohit Devanagari"/>
+          <w:b/>
+          <w:bCs/>
+          <w:color w:val="auto"/>
+          <w:kern w:val="2"/>
+          <w:sz w:val="24"/>
+          <w:szCs w:val="24"/>
+          <w:lang w:val="en-US" w:eastAsia="zh-CN" w:bidi="hi-IN"/>
+        </w:rPr>
+        <w:t>IMPORTANT NOTE: to be compatible with the remaining of this guide, the kubernetes version to be used is 1.15 with the cluster</w:t>
+      </w:r>
+    </w:p>
+    <w:p>
+      <w:pPr>
+        <w:pStyle w:val="TextBody"/>
+        <w:numPr>
+          <w:ilvl w:val="0"/>
+          <w:numId w:val="14"/>
+        </w:numPr>
+        <w:bidi w:val="0"/>
+        <w:spacing w:lineRule="auto" w:line="276" w:before="0" w:after="140"/>
+        <w:jc w:val="left"/>
+        <w:rPr/>
+      </w:pPr>
+      <w:r>
+        <w:rPr>
+          <w:rFonts w:eastAsia="Noto Serif CJK SC" w:cs="Lohit Devanagari"/>
+          <w:color w:val="auto"/>
+          <w:kern w:val="2"/>
+          <w:sz w:val="24"/>
+          <w:szCs w:val="24"/>
+          <w:lang w:val="en-US" w:eastAsia="zh-CN" w:bidi="hi-IN"/>
+        </w:rPr>
+        <w:t xml:space="preserve">Install </w:t>
+      </w:r>
+      <w:r>
+        <w:rPr>
+          <w:rFonts w:eastAsia="Noto Serif CJK SC" w:cs="Lohit Devanagari"/>
+          <w:b w:val="false"/>
+          <w:i w:val="false"/>
+          <w:caps w:val="false"/>
+          <w:smallCaps w:val="false"/>
+          <w:color w:val="auto"/>
+          <w:spacing w:val="0"/>
+          <w:kern w:val="2"/>
+          <w:sz w:val="24"/>
+          <w:szCs w:val="24"/>
+          <w:lang w:val="en-US" w:eastAsia="zh-CN" w:bidi="hi-IN"/>
+        </w:rPr>
+        <w:t xml:space="preserve">aws-iam-authenticator using the following guide </w:t>
+      </w:r>
+      <w:r>
+        <w:rPr>
+          <w:rStyle w:val="InternetLink"/>
+          <w:rFonts w:eastAsia="Noto Serif CJK SC" w:cs="Lohit Devanagari"/>
+          <w:b w:val="false"/>
+          <w:i w:val="false"/>
+          <w:caps w:val="false"/>
+          <w:smallCaps w:val="false"/>
+          <w:color w:val="auto"/>
+          <w:spacing w:val="0"/>
+          <w:kern w:val="2"/>
+          <w:sz w:val="24"/>
+          <w:szCs w:val="24"/>
+          <w:lang w:val="en-US" w:eastAsia="zh-CN" w:bidi="hi-IN"/>
+        </w:rPr>
+        <w:t>https://docs.aws.amazon.com/eks/latest/userguide/install-aws-iam-authenticator.html</w:t>
+      </w:r>
+    </w:p>
+    <w:p>
+      <w:pPr>
+        <w:pStyle w:val="TextBody"/>
+        <w:numPr>
+          <w:ilvl w:val="0"/>
+          <w:numId w:val="14"/>
+        </w:numPr>
+        <w:bidi w:val="0"/>
+        <w:spacing w:lineRule="auto" w:line="276" w:before="0" w:after="140"/>
+        <w:jc w:val="left"/>
+        <w:rPr/>
+      </w:pPr>
+      <w:r>
+        <w:rPr/>
+        <w:t xml:space="preserve">Create a kubeconfig file for Amazon EKS to connect to the kube cluster using the following guide </w:t>
+      </w:r>
+      <w:hyperlink r:id="rId24">
+        <w:r>
+          <w:rPr>
+            <w:rStyle w:val="VisitedInternetLink"/>
+          </w:rPr>
+          <w:t>https://docs.aws.amazon.com/eks/latest/userguide/create-kubeconfig.html</w:t>
+        </w:r>
+      </w:hyperlink>
+      <w:r>
+        <w:rPr/>
+        <w:t xml:space="preserve"> </w:t>
+      </w:r>
+    </w:p>
+    <w:p>
+      <w:pPr>
+        <w:pStyle w:val="TextBody"/>
+        <w:numPr>
+          <w:ilvl w:val="0"/>
+          <w:numId w:val="0"/>
+        </w:numPr>
+        <w:bidi w:val="0"/>
+        <w:spacing w:lineRule="auto" w:line="276" w:before="0" w:after="140"/>
+        <w:ind w:left="720" w:hanging="0"/>
+        <w:jc w:val="left"/>
+        <w:rPr/>
+      </w:pPr>
+      <w:r>
+        <w:rPr/>
+        <w:t xml:space="preserve">( </w:t>
+      </w:r>
+      <w:r>
+        <w:rPr>
+          <w:b/>
+          <w:bCs/>
+        </w:rPr>
+        <w:t xml:space="preserve">note: </w:t>
+      </w:r>
+      <w:r>
+        <w:rPr>
+          <w:rFonts w:eastAsia="Noto Serif CJK SC" w:cs="Lohit Devanagari"/>
+          <w:b/>
+          <w:bCs/>
+          <w:color w:val="auto"/>
+          <w:kern w:val="2"/>
+          <w:sz w:val="24"/>
+          <w:szCs w:val="24"/>
+          <w:lang w:val="en-US" w:eastAsia="zh-CN" w:bidi="hi-IN"/>
+        </w:rPr>
+        <w:t>to use kubectl and create the kubeconfig correctly, you must be logged in with the same user account that created the cluster</w:t>
+      </w:r>
+      <w:r>
+        <w:rPr>
+          <w:rFonts w:eastAsia="Noto Serif CJK SC" w:cs="Lohit Devanagari"/>
+          <w:color w:val="auto"/>
+          <w:kern w:val="2"/>
+          <w:sz w:val="24"/>
+          <w:szCs w:val="24"/>
+          <w:lang w:val="en-US" w:eastAsia="zh-CN" w:bidi="hi-IN"/>
+        </w:rPr>
+        <w:t xml:space="preserve"> ) </w:t>
+      </w:r>
+    </w:p>
+    <w:p>
+      <w:pPr>
+        <w:pStyle w:val="TextBody"/>
+        <w:bidi w:val="0"/>
+        <w:spacing w:lineRule="auto" w:line="276" w:before="0" w:after="140"/>
+        <w:jc w:val="left"/>
+        <w:rPr>
+          <w:rFonts w:ascii="Liberation Serif" w:hAnsi="Liberation Serif" w:eastAsia="Noto Serif CJK SC" w:cs="Lohit Devanagari"/>
+          <w:color w:val="auto"/>
+          <w:kern w:val="2"/>
+          <w:sz w:val="24"/>
+          <w:szCs w:val="24"/>
+          <w:lang w:val="en-US" w:eastAsia="zh-CN" w:bidi="hi-IN"/>
+        </w:rPr>
+      </w:pPr>
+      <w:r>
+        <w:rPr>
+          <w:rFonts w:eastAsia="Noto Serif CJK SC" w:cs="Lohit Devanagari"/>
+          <w:color w:val="auto"/>
+          <w:kern w:val="2"/>
+          <w:sz w:val="24"/>
+          <w:szCs w:val="24"/>
+          <w:lang w:val="en-US" w:eastAsia="zh-CN" w:bidi="hi-IN"/>
+        </w:rPr>
+      </w:r>
+    </w:p>
+    <w:p>
+      <w:pPr>
+        <w:pStyle w:val="TextBody"/>
+        <w:bidi w:val="0"/>
+        <w:spacing w:lineRule="auto" w:line="276" w:before="0" w:after="140"/>
+        <w:jc w:val="left"/>
+        <w:rPr/>
+      </w:pPr>
+      <w:r>
+        <w:rPr>
+          <w:rFonts w:eastAsia="Noto Serif CJK SC" w:cs="Lohit Devanagari"/>
+          <w:color w:val="auto"/>
+          <w:kern w:val="2"/>
+          <w:sz w:val="24"/>
+          <w:szCs w:val="24"/>
+          <w:lang w:val="en-US" w:eastAsia="zh-CN" w:bidi="hi-IN"/>
+        </w:rPr>
+        <w:tab/>
+      </w:r>
+      <w:r>
+        <w:rPr>
+          <w:rFonts w:eastAsia="Noto Serif CJK SC" w:cs="Lohit Devanagari"/>
+          <w:b/>
+          <w:bCs/>
+          <w:i w:val="false"/>
+          <w:caps w:val="false"/>
+          <w:smallCaps w:val="false"/>
+          <w:color w:val="auto"/>
+          <w:spacing w:val="0"/>
+          <w:kern w:val="2"/>
+          <w:sz w:val="24"/>
+          <w:szCs w:val="24"/>
+          <w:lang w:val="en-US" w:eastAsia="zh-CN" w:bidi="hi-IN"/>
+        </w:rPr>
+        <w:t>5.2: Configuring the nodegroups</w:t>
+      </w:r>
+    </w:p>
+    <w:p>
+      <w:pPr>
+        <w:pStyle w:val="TextBody"/>
+        <w:numPr>
+          <w:ilvl w:val="0"/>
+          <w:numId w:val="15"/>
+        </w:numPr>
+        <w:bidi w:val="0"/>
+        <w:spacing w:lineRule="auto" w:line="276" w:before="0" w:after="140"/>
+        <w:jc w:val="left"/>
+        <w:rPr/>
+      </w:pPr>
+      <w:r>
+        <w:rPr>
+          <w:rFonts w:eastAsia="Noto Serif CJK SC" w:cs="Lohit Devanagari"/>
+          <w:b w:val="false"/>
+          <w:bCs w:val="false"/>
+          <w:i w:val="false"/>
+          <w:caps w:val="false"/>
+          <w:smallCaps w:val="false"/>
+          <w:color w:val="auto"/>
+          <w:spacing w:val="0"/>
+          <w:kern w:val="2"/>
+          <w:sz w:val="24"/>
+          <w:szCs w:val="24"/>
+          <w:lang w:val="en-US" w:eastAsia="zh-CN" w:bidi="hi-IN"/>
+        </w:rPr>
+        <w:t>ensure you’re properly connected to the kubernetes cluster and it’s up and running by issuing the command “kubectl get svc”</w:t>
+      </w:r>
+    </w:p>
+    <w:p>
+      <w:pPr>
+        <w:pStyle w:val="TextBody"/>
+        <w:numPr>
+          <w:ilvl w:val="0"/>
+          <w:numId w:val="15"/>
+        </w:numPr>
+        <w:bidi w:val="0"/>
+        <w:spacing w:lineRule="auto" w:line="276" w:before="0" w:after="140"/>
+        <w:jc w:val="left"/>
+        <w:rPr/>
+      </w:pPr>
+      <w:r>
+        <w:rPr>
+          <w:rFonts w:eastAsia="Noto Serif CJK SC" w:cs="Lohit Devanagari"/>
+          <w:b w:val="false"/>
+          <w:bCs w:val="false"/>
+          <w:i w:val="false"/>
+          <w:caps w:val="false"/>
+          <w:smallCaps w:val="false"/>
+          <w:color w:val="auto"/>
+          <w:spacing w:val="0"/>
+          <w:kern w:val="2"/>
+          <w:sz w:val="24"/>
+          <w:szCs w:val="24"/>
+          <w:lang w:val="en-US" w:eastAsia="zh-CN" w:bidi="hi-IN"/>
+        </w:rPr>
+        <w:t>We’ll need to add 4 node groups:</w:t>
+      </w:r>
+    </w:p>
+    <w:p>
+      <w:pPr>
+        <w:pStyle w:val="TextBody"/>
+        <w:numPr>
+          <w:ilvl w:val="0"/>
+          <w:numId w:val="0"/>
+        </w:numPr>
+        <w:bidi w:val="0"/>
+        <w:spacing w:lineRule="auto" w:line="276" w:before="0" w:after="140"/>
+        <w:ind w:left="720" w:hanging="0"/>
+        <w:jc w:val="left"/>
+        <w:rPr/>
+      </w:pPr>
+      <w:r>
+        <w:rPr>
+          <w:rFonts w:eastAsia="Noto Serif CJK SC" w:cs="Lohit Devanagari"/>
+          <w:b w:val="false"/>
+          <w:bCs w:val="false"/>
+          <w:i w:val="false"/>
+          <w:caps w:val="false"/>
+          <w:smallCaps w:val="false"/>
+          <w:color w:val="auto"/>
+          <w:spacing w:val="0"/>
+          <w:kern w:val="2"/>
+          <w:sz w:val="24"/>
+          <w:szCs w:val="24"/>
+          <w:lang w:val="en-US" w:eastAsia="zh-CN" w:bidi="hi-IN"/>
+        </w:rPr>
+        <w:t xml:space="preserve">- api nodes: instance type should be t3.medium with volume size of 50GB, minimum of 2 nodes, </w:t>
+      </w:r>
+      <w:r>
+        <w:rPr>
+          <w:rFonts w:eastAsia="Noto Serif CJK SC" w:cs="Lohit Devanagari"/>
+          <w:b/>
+          <w:bCs/>
+          <w:i w:val="false"/>
+          <w:caps w:val="false"/>
+          <w:smallCaps w:val="false"/>
+          <w:color w:val="auto"/>
+          <w:spacing w:val="0"/>
+          <w:kern w:val="2"/>
+          <w:sz w:val="24"/>
+          <w:szCs w:val="24"/>
+          <w:lang w:val="en-US" w:eastAsia="zh-CN" w:bidi="hi-IN"/>
+        </w:rPr>
+        <w:t>kubernetes labels must have service_type: api</w:t>
+      </w:r>
+    </w:p>
+    <w:p>
+      <w:pPr>
+        <w:pStyle w:val="TextBody"/>
+        <w:numPr>
+          <w:ilvl w:val="0"/>
+          <w:numId w:val="0"/>
+        </w:numPr>
+        <w:bidi w:val="0"/>
+        <w:spacing w:lineRule="auto" w:line="276" w:before="0" w:after="140"/>
+        <w:ind w:left="720" w:hanging="0"/>
+        <w:jc w:val="left"/>
+        <w:rPr/>
+      </w:pPr>
+      <w:r>
+        <w:rPr>
+          <w:rFonts w:eastAsia="Noto Serif CJK SC" w:cs="Lohit Devanagari"/>
+          <w:b w:val="false"/>
+          <w:bCs w:val="false"/>
+          <w:i w:val="false"/>
+          <w:caps w:val="false"/>
+          <w:smallCaps w:val="false"/>
+          <w:color w:val="auto"/>
+          <w:spacing w:val="0"/>
+          <w:kern w:val="2"/>
+          <w:sz w:val="24"/>
+          <w:szCs w:val="24"/>
+          <w:lang w:val="en-US" w:eastAsia="zh-CN" w:bidi="hi-IN"/>
+        </w:rPr>
+        <w:t xml:space="preserve">- worker nodes:  instance type should be t3.xlarge with volume size 50GB, minimum of 2 nodes, </w:t>
+      </w:r>
+      <w:r>
+        <w:rPr>
+          <w:rFonts w:eastAsia="Noto Serif CJK SC" w:cs="Lohit Devanagari"/>
+          <w:b/>
+          <w:bCs/>
+          <w:i w:val="false"/>
+          <w:caps w:val="false"/>
+          <w:smallCaps w:val="false"/>
+          <w:color w:val="auto"/>
+          <w:spacing w:val="0"/>
+          <w:kern w:val="2"/>
+          <w:sz w:val="24"/>
+          <w:szCs w:val="24"/>
+          <w:lang w:val="en-US" w:eastAsia="zh-CN" w:bidi="hi-IN"/>
+        </w:rPr>
+        <w:t>kubernetes labels must have service_type: worker</w:t>
+      </w:r>
+    </w:p>
+    <w:p>
+      <w:pPr>
+        <w:pStyle w:val="TextBody"/>
+        <w:numPr>
+          <w:ilvl w:val="0"/>
+          <w:numId w:val="0"/>
+        </w:numPr>
+        <w:bidi w:val="0"/>
+        <w:spacing w:lineRule="auto" w:line="276" w:before="0" w:after="140"/>
+        <w:ind w:left="720" w:hanging="0"/>
+        <w:jc w:val="left"/>
+        <w:rPr/>
+      </w:pPr>
+      <w:r>
+        <w:rPr>
+          <w:rFonts w:eastAsia="Noto Serif CJK SC" w:cs="Lohit Devanagari"/>
+          <w:b w:val="false"/>
+          <w:bCs w:val="false"/>
+          <w:i w:val="false"/>
+          <w:caps w:val="false"/>
+          <w:smallCaps w:val="false"/>
+          <w:color w:val="auto"/>
+          <w:spacing w:val="0"/>
+          <w:kern w:val="2"/>
+          <w:sz w:val="24"/>
+          <w:szCs w:val="24"/>
+          <w:lang w:val="en-US" w:eastAsia="zh-CN" w:bidi="hi-IN"/>
+        </w:rPr>
+        <w:t xml:space="preserve">- rabbitmq nodes: instance type should be t3.small with volume size of 20GB, total of 3 nodes, </w:t>
+      </w:r>
+      <w:r>
+        <w:rPr>
+          <w:rFonts w:eastAsia="Noto Serif CJK SC" w:cs="Lohit Devanagari"/>
+          <w:b/>
+          <w:bCs/>
+          <w:i w:val="false"/>
+          <w:caps w:val="false"/>
+          <w:smallCaps w:val="false"/>
+          <w:color w:val="auto"/>
+          <w:spacing w:val="0"/>
+          <w:kern w:val="2"/>
+          <w:sz w:val="24"/>
+          <w:szCs w:val="24"/>
+          <w:lang w:val="en-US" w:eastAsia="zh-CN" w:bidi="hi-IN"/>
+        </w:rPr>
+        <w:t>kubernetes labels must have service_type: rabbitmq</w:t>
+      </w:r>
+    </w:p>
+    <w:p>
+      <w:pPr>
+        <w:pStyle w:val="TextBody"/>
+        <w:numPr>
+          <w:ilvl w:val="0"/>
+          <w:numId w:val="0"/>
+        </w:numPr>
+        <w:bidi w:val="0"/>
+        <w:spacing w:lineRule="auto" w:line="276" w:before="0" w:after="140"/>
+        <w:ind w:left="720" w:hanging="0"/>
+        <w:jc w:val="left"/>
+        <w:rPr/>
+      </w:pPr>
+      <w:r>
+        <w:rPr>
+          <w:rFonts w:eastAsia="Noto Serif CJK SC" w:cs="Lohit Devanagari"/>
+          <w:b w:val="false"/>
+          <w:bCs w:val="false"/>
+          <w:i w:val="false"/>
+          <w:caps w:val="false"/>
+          <w:smallCaps w:val="false"/>
+          <w:color w:val="auto"/>
+          <w:spacing w:val="0"/>
+          <w:kern w:val="2"/>
+          <w:sz w:val="24"/>
+          <w:szCs w:val="24"/>
+          <w:lang w:val="en-US" w:eastAsia="zh-CN" w:bidi="hi-IN"/>
+        </w:rPr>
+        <w:t xml:space="preserve">- redis nodes: instance type should be t3.medium with volume size of 20GB, total of 1 nodes, </w:t>
+      </w:r>
+      <w:r>
+        <w:rPr>
+          <w:rFonts w:eastAsia="Noto Serif CJK SC" w:cs="Lohit Devanagari"/>
+          <w:b/>
+          <w:bCs/>
+          <w:i w:val="false"/>
+          <w:caps w:val="false"/>
+          <w:smallCaps w:val="false"/>
+          <w:color w:val="auto"/>
+          <w:spacing w:val="0"/>
+          <w:kern w:val="2"/>
+          <w:sz w:val="24"/>
+          <w:szCs w:val="24"/>
+          <w:lang w:val="en-US" w:eastAsia="zh-CN" w:bidi="hi-IN"/>
+        </w:rPr>
+        <w:t>kubernetes labels must have service_type: redis</w:t>
+      </w:r>
+    </w:p>
+    <w:p>
+      <w:pPr>
+        <w:pStyle w:val="TextBody"/>
+        <w:numPr>
+          <w:ilvl w:val="0"/>
+          <w:numId w:val="0"/>
+        </w:numPr>
+        <w:bidi w:val="0"/>
+        <w:spacing w:lineRule="auto" w:line="276" w:before="0" w:after="140"/>
+        <w:ind w:left="720" w:hanging="0"/>
+        <w:jc w:val="left"/>
+        <w:rPr/>
+      </w:pPr>
+      <w:r>
+        <w:rPr>
+          <w:rFonts w:eastAsia="Noto Serif CJK SC" w:cs="Lohit Devanagari"/>
+          <w:b/>
+          <w:bCs/>
+          <w:i w:val="false"/>
+          <w:caps w:val="false"/>
+          <w:smallCaps w:val="false"/>
+          <w:color w:val="auto"/>
+          <w:spacing w:val="0"/>
+          <w:kern w:val="2"/>
+          <w:sz w:val="24"/>
+          <w:szCs w:val="24"/>
+          <w:lang w:val="en-US" w:eastAsia="zh-CN" w:bidi="hi-IN"/>
+        </w:rPr>
+        <w:t xml:space="preserve">- </w:t>
+      </w:r>
+      <w:r>
+        <w:rPr>
+          <w:rFonts w:eastAsia="Noto Serif CJK SC" w:cs="Lohit Devanagari"/>
+          <w:b w:val="false"/>
+          <w:bCs w:val="false"/>
+          <w:i w:val="false"/>
+          <w:caps w:val="false"/>
+          <w:smallCaps w:val="false"/>
+          <w:color w:val="auto"/>
+          <w:spacing w:val="0"/>
+          <w:kern w:val="2"/>
+          <w:sz w:val="24"/>
+          <w:szCs w:val="24"/>
+          <w:lang w:val="en-US" w:eastAsia="zh-CN" w:bidi="hi-IN"/>
+        </w:rPr>
+        <w:t xml:space="preserve">elastic stack nodes: instance type should be t3.medium with volume size of 30GB, total of 4 nodes, </w:t>
+      </w:r>
+      <w:r>
+        <w:rPr>
+          <w:rFonts w:eastAsia="Noto Serif CJK SC" w:cs="Lohit Devanagari"/>
+          <w:b/>
+          <w:bCs/>
+          <w:i w:val="false"/>
+          <w:caps w:val="false"/>
+          <w:smallCaps w:val="false"/>
+          <w:color w:val="auto"/>
+          <w:spacing w:val="0"/>
+          <w:kern w:val="2"/>
+          <w:sz w:val="24"/>
+          <w:szCs w:val="24"/>
+          <w:lang w:val="en-US" w:eastAsia="zh-CN" w:bidi="hi-IN"/>
+        </w:rPr>
+        <w:t>kubernetes labels must have service_type: elk</w:t>
+      </w:r>
+    </w:p>
+    <w:p>
+      <w:pPr>
+        <w:pStyle w:val="TextBody"/>
+        <w:numPr>
+          <w:ilvl w:val="0"/>
+          <w:numId w:val="15"/>
+        </w:numPr>
+        <w:bidi w:val="0"/>
+        <w:spacing w:lineRule="auto" w:line="276" w:before="0" w:after="140"/>
+        <w:jc w:val="left"/>
+        <w:rPr/>
+      </w:pPr>
+      <w:r>
+        <w:rPr>
+          <w:rFonts w:eastAsia="Noto Serif CJK SC" w:cs="Lohit Devanagari"/>
+          <w:b w:val="false"/>
+          <w:bCs w:val="false"/>
+          <w:i w:val="false"/>
+          <w:caps w:val="false"/>
+          <w:smallCaps w:val="false"/>
+          <w:color w:val="auto"/>
+          <w:spacing w:val="0"/>
+          <w:kern w:val="2"/>
+          <w:sz w:val="24"/>
+          <w:szCs w:val="24"/>
+          <w:lang w:val="en-US" w:eastAsia="zh-CN" w:bidi="hi-IN"/>
+        </w:rPr>
+        <w:t xml:space="preserve">Create EKS node IAM role by following this guide </w:t>
+      </w:r>
+      <w:r>
+        <w:rPr>
+          <w:rStyle w:val="InternetLink"/>
+          <w:rFonts w:eastAsia="Noto Serif CJK SC" w:cs="Lohit Devanagari"/>
+          <w:b w:val="false"/>
+          <w:bCs w:val="false"/>
+          <w:i w:val="false"/>
+          <w:caps w:val="false"/>
+          <w:smallCaps w:val="false"/>
+          <w:color w:val="auto"/>
+          <w:spacing w:val="0"/>
+          <w:kern w:val="2"/>
+          <w:sz w:val="24"/>
+          <w:szCs w:val="24"/>
+          <w:lang w:val="en-US" w:eastAsia="zh-CN" w:bidi="hi-IN"/>
+        </w:rPr>
+        <w:t>https://docs.aws.amazon.com/eks/latest/userguide/worker_node_IAM_role.html</w:t>
+      </w:r>
+    </w:p>
+    <w:p>
+      <w:pPr>
+        <w:pStyle w:val="TextBody"/>
+        <w:numPr>
+          <w:ilvl w:val="0"/>
+          <w:numId w:val="15"/>
+        </w:numPr>
+        <w:bidi w:val="0"/>
+        <w:spacing w:lineRule="auto" w:line="276" w:before="0" w:after="140"/>
+        <w:jc w:val="left"/>
+        <w:rPr/>
+      </w:pPr>
+      <w:r>
+        <w:rPr>
+          <w:rFonts w:eastAsia="Noto Serif CJK SC" w:cs="Lohit Devanagari"/>
+          <w:b w:val="false"/>
+          <w:bCs w:val="false"/>
+          <w:i w:val="false"/>
+          <w:caps w:val="false"/>
+          <w:smallCaps w:val="false"/>
+          <w:color w:val="auto"/>
+          <w:spacing w:val="0"/>
+          <w:kern w:val="2"/>
+          <w:sz w:val="24"/>
+          <w:szCs w:val="24"/>
+          <w:lang w:val="en-US" w:eastAsia="zh-CN" w:bidi="hi-IN"/>
+        </w:rPr>
+        <w:t>After creating the IAM role, go to the kubernetes cluster dashboard and select the kube cluster.</w:t>
+      </w:r>
+    </w:p>
+    <w:p>
+      <w:pPr>
+        <w:pStyle w:val="TextBody"/>
+        <w:numPr>
+          <w:ilvl w:val="0"/>
+          <w:numId w:val="15"/>
+        </w:numPr>
+        <w:bidi w:val="0"/>
+        <w:spacing w:lineRule="auto" w:line="276" w:before="0" w:after="140"/>
+        <w:jc w:val="left"/>
+        <w:rPr/>
+      </w:pPr>
+      <w:r>
+        <w:rPr>
+          <w:rFonts w:eastAsia="Noto Serif CJK SC" w:cs="Lohit Devanagari"/>
+          <w:b w:val="false"/>
+          <w:bCs w:val="false"/>
+          <w:i w:val="false"/>
+          <w:caps w:val="false"/>
+          <w:smallCaps w:val="false"/>
+          <w:color w:val="auto"/>
+          <w:spacing w:val="0"/>
+          <w:kern w:val="2"/>
+          <w:sz w:val="24"/>
+          <w:szCs w:val="24"/>
+          <w:lang w:val="en-US" w:eastAsia="zh-CN" w:bidi="hi-IN"/>
+        </w:rPr>
+        <w:t>under “Compute” tab, Add a new node group by clicking on “Add Node Group” button to create our first node group</w:t>
+      </w:r>
+    </w:p>
+    <w:p>
+      <w:pPr>
+        <w:pStyle w:val="TextBody"/>
+        <w:numPr>
+          <w:ilvl w:val="0"/>
+          <w:numId w:val="15"/>
+        </w:numPr>
+        <w:bidi w:val="0"/>
+        <w:spacing w:lineRule="auto" w:line="276" w:before="0" w:after="140"/>
+        <w:jc w:val="left"/>
+        <w:rPr/>
+      </w:pPr>
+      <w:r>
+        <w:rPr>
+          <w:rFonts w:eastAsia="Noto Serif CJK SC" w:cs="Lohit Devanagari"/>
+          <w:b w:val="false"/>
+          <w:bCs w:val="false"/>
+          <w:i w:val="false"/>
+          <w:caps w:val="false"/>
+          <w:smallCaps w:val="false"/>
+          <w:color w:val="auto"/>
+          <w:spacing w:val="0"/>
+          <w:kern w:val="2"/>
+          <w:sz w:val="24"/>
+          <w:szCs w:val="24"/>
+          <w:lang w:val="en-US" w:eastAsia="zh-CN" w:bidi="hi-IN"/>
+        </w:rPr>
+        <w:t>name the first nodegourp “api-nodes” or any other preferred name</w:t>
+      </w:r>
+    </w:p>
+    <w:p>
+      <w:pPr>
+        <w:pStyle w:val="TextBody"/>
+        <w:numPr>
+          <w:ilvl w:val="0"/>
+          <w:numId w:val="15"/>
+        </w:numPr>
+        <w:bidi w:val="0"/>
+        <w:spacing w:lineRule="auto" w:line="276" w:before="0" w:after="140"/>
+        <w:jc w:val="left"/>
+        <w:rPr/>
+      </w:pPr>
+      <w:r>
+        <w:rPr>
+          <w:rFonts w:eastAsia="Noto Serif CJK SC" w:cs="Lohit Devanagari"/>
+          <w:b w:val="false"/>
+          <w:bCs w:val="false"/>
+          <w:i w:val="false"/>
+          <w:caps w:val="false"/>
+          <w:smallCaps w:val="false"/>
+          <w:color w:val="auto"/>
+          <w:spacing w:val="0"/>
+          <w:kern w:val="2"/>
+          <w:sz w:val="24"/>
+          <w:szCs w:val="24"/>
+          <w:lang w:val="en-US" w:eastAsia="zh-CN" w:bidi="hi-IN"/>
+        </w:rPr>
+        <w:t>Select the Node IAM Role created from step 3</w:t>
+      </w:r>
+    </w:p>
+    <w:p>
+      <w:pPr>
+        <w:pStyle w:val="TextBody"/>
+        <w:numPr>
+          <w:ilvl w:val="0"/>
+          <w:numId w:val="15"/>
+        </w:numPr>
+        <w:bidi w:val="0"/>
+        <w:spacing w:lineRule="auto" w:line="276" w:before="0" w:after="140"/>
+        <w:jc w:val="left"/>
+        <w:rPr/>
+      </w:pPr>
+      <w:r>
+        <w:rPr>
+          <w:rFonts w:eastAsia="Noto Serif CJK SC" w:cs="Lohit Devanagari"/>
+          <w:b w:val="false"/>
+          <w:bCs w:val="false"/>
+          <w:i w:val="false"/>
+          <w:caps w:val="false"/>
+          <w:smallCaps w:val="false"/>
+          <w:color w:val="auto"/>
+          <w:spacing w:val="0"/>
+          <w:kern w:val="2"/>
+          <w:sz w:val="24"/>
+          <w:szCs w:val="24"/>
+          <w:lang w:val="en-US" w:eastAsia="zh-CN" w:bidi="hi-IN"/>
+        </w:rPr>
+        <w:t>under kubernetes labels, add the following label: service_type: api and click Next</w:t>
+      </w:r>
+    </w:p>
+    <w:p>
+      <w:pPr>
+        <w:pStyle w:val="TextBody"/>
+        <w:numPr>
+          <w:ilvl w:val="0"/>
+          <w:numId w:val="15"/>
+        </w:numPr>
+        <w:bidi w:val="0"/>
+        <w:spacing w:lineRule="auto" w:line="276" w:before="0" w:after="140"/>
+        <w:jc w:val="left"/>
+        <w:rPr/>
+      </w:pPr>
+      <w:r>
+        <w:rPr>
+          <w:rFonts w:eastAsia="Noto Serif CJK SC" w:cs="Lohit Devanagari"/>
+          <w:b w:val="false"/>
+          <w:bCs w:val="false"/>
+          <w:i w:val="false"/>
+          <w:caps w:val="false"/>
+          <w:smallCaps w:val="false"/>
+          <w:color w:val="auto"/>
+          <w:spacing w:val="0"/>
+          <w:kern w:val="2"/>
+          <w:sz w:val="24"/>
+          <w:szCs w:val="24"/>
+          <w:lang w:val="en-US" w:eastAsia="zh-CN" w:bidi="hi-IN"/>
+        </w:rPr>
+        <w:t>under instance type, select t3.medium with disk size 50GB</w:t>
+      </w:r>
+    </w:p>
+    <w:p>
+      <w:pPr>
+        <w:pStyle w:val="TextBody"/>
+        <w:numPr>
+          <w:ilvl w:val="0"/>
+          <w:numId w:val="15"/>
+        </w:numPr>
+        <w:bidi w:val="0"/>
+        <w:spacing w:lineRule="auto" w:line="276" w:before="0" w:after="140"/>
+        <w:jc w:val="left"/>
+        <w:rPr/>
+      </w:pPr>
+      <w:r>
+        <w:rPr>
+          <w:rFonts w:eastAsia="Noto Serif CJK SC" w:cs="Lohit Devanagari"/>
+          <w:b w:val="false"/>
+          <w:bCs w:val="false"/>
+          <w:i w:val="false"/>
+          <w:caps w:val="false"/>
+          <w:smallCaps w:val="false"/>
+          <w:color w:val="auto"/>
+          <w:spacing w:val="0"/>
+          <w:kern w:val="2"/>
+          <w:sz w:val="24"/>
+          <w:szCs w:val="24"/>
+          <w:lang w:val="en-US" w:eastAsia="zh-CN" w:bidi="hi-IN"/>
+        </w:rPr>
+        <w:t>Set your preferred autoscaling values, recommended is minimum 2 maximum 10 desired 2 and click Next</w:t>
+      </w:r>
+    </w:p>
+    <w:p>
+      <w:pPr>
+        <w:pStyle w:val="TextBody"/>
+        <w:numPr>
+          <w:ilvl w:val="0"/>
+          <w:numId w:val="15"/>
+        </w:numPr>
+        <w:bidi w:val="0"/>
+        <w:spacing w:lineRule="auto" w:line="276" w:before="0" w:after="140"/>
+        <w:jc w:val="left"/>
+        <w:rPr/>
+      </w:pPr>
+      <w:r>
+        <w:rPr>
+          <w:rFonts w:eastAsia="Noto Serif CJK SC" w:cs="Lohit Devanagari"/>
+          <w:b w:val="false"/>
+          <w:bCs w:val="false"/>
+          <w:i w:val="false"/>
+          <w:caps w:val="false"/>
+          <w:smallCaps w:val="false"/>
+          <w:color w:val="auto"/>
+          <w:spacing w:val="0"/>
+          <w:kern w:val="2"/>
+          <w:sz w:val="24"/>
+          <w:szCs w:val="24"/>
+          <w:lang w:val="en-US" w:eastAsia="zh-CN" w:bidi="hi-IN"/>
+        </w:rPr>
+        <w:t>under subnets, make sure to select only the private networks ( optionally disable remote access to nodes ) and click next</w:t>
+      </w:r>
+    </w:p>
+    <w:p>
+      <w:pPr>
+        <w:pStyle w:val="TextBody"/>
+        <w:numPr>
+          <w:ilvl w:val="0"/>
+          <w:numId w:val="15"/>
+        </w:numPr>
+        <w:bidi w:val="0"/>
+        <w:spacing w:lineRule="auto" w:line="276" w:before="0" w:after="140"/>
+        <w:jc w:val="left"/>
+        <w:rPr/>
+      </w:pPr>
+      <w:r>
+        <w:rPr>
+          <w:rFonts w:eastAsia="Noto Serif CJK SC" w:cs="Lohit Devanagari"/>
+          <w:b w:val="false"/>
+          <w:bCs w:val="false"/>
+          <w:i w:val="false"/>
+          <w:caps w:val="false"/>
+          <w:smallCaps w:val="false"/>
+          <w:color w:val="auto"/>
+          <w:spacing w:val="0"/>
+          <w:kern w:val="2"/>
+          <w:sz w:val="24"/>
+          <w:szCs w:val="24"/>
+          <w:lang w:val="en-US" w:eastAsia="zh-CN" w:bidi="hi-IN"/>
+        </w:rPr>
+        <w:t>review the configuration and once ready click “Create”</w:t>
+      </w:r>
+    </w:p>
+    <w:p>
+      <w:pPr>
+        <w:pStyle w:val="TextBody"/>
+        <w:numPr>
+          <w:ilvl w:val="0"/>
+          <w:numId w:val="15"/>
+        </w:numPr>
+        <w:bidi w:val="0"/>
+        <w:spacing w:lineRule="auto" w:line="276" w:before="0" w:after="140"/>
+        <w:jc w:val="left"/>
+        <w:rPr/>
+      </w:pPr>
+      <w:r>
+        <w:rPr>
+          <w:rFonts w:eastAsia="Noto Serif CJK SC" w:cs="Lohit Devanagari"/>
+          <w:b w:val="false"/>
+          <w:bCs w:val="false"/>
+          <w:i w:val="false"/>
+          <w:caps w:val="false"/>
+          <w:smallCaps w:val="false"/>
+          <w:color w:val="auto"/>
+          <w:spacing w:val="0"/>
+          <w:kern w:val="2"/>
+          <w:sz w:val="24"/>
+          <w:szCs w:val="24"/>
+          <w:lang w:val="en-US" w:eastAsia="zh-CN" w:bidi="hi-IN"/>
+        </w:rPr>
+        <w:t>Repeat steps 5 through 12 to create the other node-groups with their respective instance types and kube labels</w:t>
+      </w:r>
+    </w:p>
+    <w:p>
+      <w:pPr>
+        <w:pStyle w:val="TextBody"/>
+        <w:numPr>
+          <w:ilvl w:val="0"/>
+          <w:numId w:val="0"/>
+        </w:numPr>
+        <w:bidi w:val="0"/>
+        <w:spacing w:lineRule="auto" w:line="276" w:before="0" w:after="140"/>
+        <w:ind w:left="720" w:hanging="0"/>
+        <w:jc w:val="left"/>
+        <w:rPr>
+          <w:rFonts w:ascii="Liberation Serif" w:hAnsi="Liberation Serif" w:eastAsia="Noto Serif CJK SC" w:cs="Lohit Devanagari"/>
+          <w:b w:val="false"/>
+          <w:b w:val="false"/>
+          <w:bCs w:val="false"/>
+          <w:i w:val="false"/>
+          <w:i w:val="false"/>
+          <w:caps w:val="false"/>
+          <w:smallCaps w:val="false"/>
+          <w:color w:val="auto"/>
+          <w:spacing w:val="0"/>
+          <w:kern w:val="2"/>
+          <w:sz w:val="24"/>
+          <w:szCs w:val="24"/>
+          <w:lang w:val="en-US" w:eastAsia="zh-CN" w:bidi="hi-IN"/>
+        </w:rPr>
+      </w:pPr>
+      <w:r>
+        <w:rPr>
+          <w:rFonts w:eastAsia="Noto Serif CJK SC" w:cs="Lohit Devanagari"/>
+          <w:b w:val="false"/>
+          <w:bCs w:val="false"/>
+          <w:i w:val="false"/>
+          <w:caps w:val="false"/>
+          <w:smallCaps w:val="false"/>
+          <w:color w:val="auto"/>
+          <w:spacing w:val="0"/>
+          <w:kern w:val="2"/>
+          <w:sz w:val="24"/>
+          <w:szCs w:val="24"/>
+          <w:lang w:val="en-US" w:eastAsia="zh-CN" w:bidi="hi-IN"/>
+        </w:rPr>
+      </w:r>
+    </w:p>
+    <w:p>
+      <w:pPr>
+        <w:pStyle w:val="TextBody"/>
+        <w:bidi w:val="0"/>
+        <w:spacing w:lineRule="auto" w:line="276" w:before="0" w:after="140"/>
+        <w:jc w:val="left"/>
+        <w:rPr/>
+      </w:pPr>
+      <w:r>
+        <w:rPr>
+          <w:rFonts w:eastAsia="Noto Serif CJK SC" w:cs="Lohit Devanagari"/>
+          <w:b w:val="false"/>
+          <w:bCs w:val="false"/>
+          <w:i w:val="false"/>
+          <w:caps w:val="false"/>
+          <w:smallCaps w:val="false"/>
+          <w:color w:val="auto"/>
+          <w:spacing w:val="0"/>
+          <w:kern w:val="2"/>
+          <w:sz w:val="24"/>
+          <w:szCs w:val="24"/>
+          <w:lang w:val="en-US" w:eastAsia="zh-CN" w:bidi="hi-IN"/>
+        </w:rPr>
+        <w:t xml:space="preserve"> </w:t>
+      </w:r>
+      <w:r>
+        <w:rPr>
+          <w:rFonts w:eastAsia="Noto Serif CJK SC" w:cs="Lohit Devanagari"/>
+          <w:b w:val="false"/>
+          <w:bCs w:val="false"/>
+          <w:i w:val="false"/>
+          <w:caps w:val="false"/>
+          <w:smallCaps w:val="false"/>
+          <w:color w:val="auto"/>
+          <w:spacing w:val="0"/>
+          <w:kern w:val="2"/>
+          <w:sz w:val="24"/>
+          <w:szCs w:val="24"/>
+          <w:lang w:val="en-US" w:eastAsia="zh-CN" w:bidi="hi-IN"/>
+        </w:rPr>
+        <w:tab/>
+      </w:r>
+      <w:r>
+        <w:rPr>
+          <w:rFonts w:eastAsia="Noto Serif CJK SC" w:cs="Lohit Devanagari"/>
+          <w:b/>
+          <w:bCs/>
+          <w:i w:val="false"/>
+          <w:caps w:val="false"/>
+          <w:smallCaps w:val="false"/>
+          <w:color w:val="auto"/>
+          <w:spacing w:val="0"/>
+          <w:kern w:val="2"/>
+          <w:sz w:val="24"/>
+          <w:szCs w:val="24"/>
+          <w:lang w:val="en-US" w:eastAsia="zh-CN" w:bidi="hi-IN"/>
+        </w:rPr>
+        <w:t>5.3: Installing Helm</w:t>
+      </w:r>
+    </w:p>
+    <w:p>
+      <w:pPr>
+        <w:pStyle w:val="TextBody"/>
+        <w:numPr>
+          <w:ilvl w:val="0"/>
+          <w:numId w:val="16"/>
+        </w:numPr>
+        <w:bidi w:val="0"/>
+        <w:spacing w:lineRule="auto" w:line="276" w:before="0" w:after="140"/>
+        <w:jc w:val="left"/>
+        <w:rPr/>
+      </w:pPr>
+      <w:r>
+        <w:rPr>
+          <w:rFonts w:eastAsia="Noto Serif CJK SC" w:cs="Lohit Devanagari"/>
+          <w:b w:val="false"/>
+          <w:bCs w:val="false"/>
+          <w:i w:val="false"/>
+          <w:caps w:val="false"/>
+          <w:smallCaps w:val="false"/>
+          <w:color w:val="auto"/>
+          <w:spacing w:val="0"/>
+          <w:kern w:val="2"/>
+          <w:sz w:val="24"/>
+          <w:szCs w:val="24"/>
+          <w:lang w:val="en-US" w:eastAsia="zh-CN" w:bidi="hi-IN"/>
+        </w:rPr>
+        <w:t xml:space="preserve">Install </w:t>
+      </w:r>
+      <w:r>
+        <w:rPr>
+          <w:rFonts w:eastAsia="Noto Serif CJK SC" w:cs="Lohit Devanagari"/>
+          <w:b/>
+          <w:bCs/>
+          <w:i w:val="false"/>
+          <w:caps w:val="false"/>
+          <w:smallCaps w:val="false"/>
+          <w:color w:val="auto"/>
+          <w:spacing w:val="0"/>
+          <w:kern w:val="2"/>
+          <w:sz w:val="24"/>
+          <w:szCs w:val="24"/>
+          <w:lang w:val="en-US" w:eastAsia="zh-CN" w:bidi="hi-IN"/>
+        </w:rPr>
+        <w:t>helm version 2.16.10</w:t>
+      </w:r>
+      <w:r>
+        <w:rPr>
+          <w:rFonts w:eastAsia="Noto Serif CJK SC" w:cs="Lohit Devanagari"/>
+          <w:b w:val="false"/>
+          <w:bCs w:val="false"/>
+          <w:i w:val="false"/>
+          <w:caps w:val="false"/>
+          <w:smallCaps w:val="false"/>
+          <w:color w:val="auto"/>
+          <w:spacing w:val="0"/>
+          <w:kern w:val="2"/>
+          <w:sz w:val="24"/>
+          <w:szCs w:val="24"/>
+          <w:lang w:val="en-US" w:eastAsia="zh-CN" w:bidi="hi-IN"/>
+        </w:rPr>
+        <w:t xml:space="preserve"> using the following guide </w:t>
+      </w:r>
+      <w:hyperlink r:id="rId25">
+        <w:r>
+          <w:rPr>
+            <w:rStyle w:val="InternetLink"/>
+            <w:rFonts w:eastAsia="Noto Serif CJK SC" w:cs="Lohit Devanagari"/>
+            <w:i w:val="false"/>
+            <w:caps w:val="false"/>
+            <w:smallCaps w:val="false"/>
+            <w:color w:val="auto"/>
+            <w:spacing w:val="0"/>
+            <w:kern w:val="2"/>
+            <w:sz w:val="24"/>
+            <w:szCs w:val="24"/>
+            <w:lang w:val="en-US" w:eastAsia="zh-CN" w:bidi="hi-IN"/>
+          </w:rPr>
+          <w:t>https://helm.sh/docs/intro/install/</w:t>
+        </w:r>
+      </w:hyperlink>
+      <w:r>
+        <w:rPr>
+          <w:rFonts w:eastAsia="Noto Serif CJK SC" w:cs="Lohit Devanagari"/>
+          <w:i w:val="false"/>
+          <w:caps w:val="false"/>
+          <w:smallCaps w:val="false"/>
+          <w:color w:val="auto"/>
+          <w:spacing w:val="0"/>
+          <w:kern w:val="2"/>
+          <w:sz w:val="24"/>
+          <w:szCs w:val="24"/>
+          <w:lang w:val="en-US" w:eastAsia="zh-CN" w:bidi="hi-IN"/>
+        </w:rPr>
+        <w:t xml:space="preserve">  </w:t>
+      </w:r>
+      <w:r>
+        <w:rPr>
+          <w:rStyle w:val="InternetLink"/>
+          <w:rFonts w:eastAsia="Noto Serif CJK SC" w:cs="Lohit Devanagari"/>
+          <w:i w:val="false"/>
+          <w:caps w:val="false"/>
+          <w:smallCaps w:val="false"/>
+          <w:color w:val="auto"/>
+          <w:spacing w:val="0"/>
+          <w:kern w:val="2"/>
+          <w:sz w:val="24"/>
+          <w:szCs w:val="24"/>
+          <w:lang w:val="en-US" w:eastAsia="zh-CN" w:bidi="hi-IN"/>
+        </w:rPr>
+        <w:t>https://github.com/helm/helm/releases</w:t>
+      </w:r>
+    </w:p>
+    <w:p>
+      <w:pPr>
+        <w:pStyle w:val="TextBody"/>
+        <w:numPr>
+          <w:ilvl w:val="0"/>
+          <w:numId w:val="16"/>
+        </w:numPr>
+        <w:bidi w:val="0"/>
+        <w:spacing w:lineRule="auto" w:line="276" w:before="0" w:after="140"/>
+        <w:jc w:val="left"/>
+        <w:rPr/>
+      </w:pPr>
+      <w:r>
+        <w:rPr>
+          <w:rFonts w:eastAsia="Noto Serif CJK SC" w:cs="Lohit Devanagari"/>
+          <w:i w:val="false"/>
+          <w:caps w:val="false"/>
+          <w:smallCaps w:val="false"/>
+          <w:color w:val="auto"/>
+          <w:spacing w:val="0"/>
+          <w:kern w:val="2"/>
+          <w:sz w:val="24"/>
+          <w:szCs w:val="24"/>
+          <w:lang w:val="en-US" w:eastAsia="zh-CN" w:bidi="hi-IN"/>
+        </w:rPr>
+        <w:t xml:space="preserve">Create tiller service account: </w:t>
+      </w:r>
+    </w:p>
+    <w:p>
+      <w:pPr>
+        <w:pStyle w:val="TextBody"/>
+        <w:numPr>
+          <w:ilvl w:val="0"/>
+          <w:numId w:val="0"/>
+        </w:numPr>
+        <w:bidi w:val="0"/>
+        <w:spacing w:lineRule="auto" w:line="276" w:before="0" w:after="140"/>
+        <w:ind w:left="720" w:hanging="0"/>
+        <w:jc w:val="left"/>
+        <w:rPr/>
+      </w:pPr>
+      <w:r>
+        <w:rPr>
+          <w:rFonts w:eastAsia="Noto Serif CJK SC" w:cs="Lohit Devanagari"/>
+          <w:i w:val="false"/>
+          <w:caps w:val="false"/>
+          <w:smallCaps w:val="false"/>
+          <w:color w:val="auto"/>
+          <w:spacing w:val="0"/>
+          <w:kern w:val="2"/>
+          <w:sz w:val="24"/>
+          <w:szCs w:val="24"/>
+          <w:lang w:val="en-US" w:eastAsia="zh-CN" w:bidi="hi-IN"/>
+        </w:rPr>
+        <w:t>kubectl -n kube-system create serviceaccount tiller</w:t>
+      </w:r>
+    </w:p>
+    <w:p>
+      <w:pPr>
+        <w:pStyle w:val="TextBody"/>
+        <w:numPr>
+          <w:ilvl w:val="0"/>
+          <w:numId w:val="16"/>
+        </w:numPr>
+        <w:bidi w:val="0"/>
+        <w:spacing w:lineRule="auto" w:line="276" w:before="0" w:after="140"/>
+        <w:jc w:val="left"/>
+        <w:rPr/>
+      </w:pPr>
+      <w:r>
+        <w:rPr>
+          <w:rFonts w:eastAsia="Noto Serif CJK SC" w:cs="Lohit Devanagari"/>
+          <w:i w:val="false"/>
+          <w:caps w:val="false"/>
+          <w:smallCaps w:val="false"/>
+          <w:color w:val="auto"/>
+          <w:spacing w:val="0"/>
+          <w:kern w:val="2"/>
+          <w:sz w:val="24"/>
+          <w:szCs w:val="24"/>
+          <w:lang w:val="en-US" w:eastAsia="zh-CN" w:bidi="hi-IN"/>
+        </w:rPr>
+        <w:t xml:space="preserve">Create role binding: </w:t>
+      </w:r>
+    </w:p>
+    <w:p>
+      <w:pPr>
+        <w:pStyle w:val="TextBody"/>
+        <w:numPr>
+          <w:ilvl w:val="0"/>
+          <w:numId w:val="0"/>
+        </w:numPr>
+        <w:bidi w:val="0"/>
+        <w:spacing w:lineRule="auto" w:line="276" w:before="0" w:after="140"/>
+        <w:ind w:left="720" w:hanging="0"/>
+        <w:jc w:val="left"/>
+        <w:rPr/>
+      </w:pPr>
+      <w:r>
+        <w:rPr>
+          <w:rFonts w:eastAsia="Noto Serif CJK SC" w:cs="Lohit Devanagari"/>
+          <w:i w:val="false"/>
+          <w:caps w:val="false"/>
+          <w:smallCaps w:val="false"/>
+          <w:color w:val="auto"/>
+          <w:spacing w:val="0"/>
+          <w:kern w:val="2"/>
+          <w:sz w:val="24"/>
+          <w:szCs w:val="24"/>
+          <w:lang w:val="en-US" w:eastAsia="zh-CN" w:bidi="hi-IN"/>
+        </w:rPr>
+        <w:t>kubectl create clusterrolebinding tiller --clusterrole cluster-admin --serviceaccount=kube-system:tiller</w:t>
+      </w:r>
+    </w:p>
+    <w:p>
+      <w:pPr>
+        <w:pStyle w:val="TextBody"/>
+        <w:numPr>
+          <w:ilvl w:val="0"/>
+          <w:numId w:val="16"/>
+        </w:numPr>
+        <w:bidi w:val="0"/>
+        <w:spacing w:lineRule="auto" w:line="276" w:before="0" w:after="140"/>
+        <w:jc w:val="left"/>
+        <w:rPr/>
+      </w:pPr>
+      <w:r>
+        <w:rPr>
+          <w:rFonts w:eastAsia="Noto Serif CJK SC" w:cs="Lohit Devanagari"/>
+          <w:i w:val="false"/>
+          <w:caps w:val="false"/>
+          <w:smallCaps w:val="false"/>
+          <w:color w:val="auto"/>
+          <w:spacing w:val="0"/>
+          <w:kern w:val="2"/>
+          <w:sz w:val="24"/>
+          <w:szCs w:val="24"/>
+          <w:lang w:val="en-US" w:eastAsia="zh-CN" w:bidi="hi-IN"/>
+        </w:rPr>
+        <w:t xml:space="preserve">Initialize helm tiller: </w:t>
+      </w:r>
+    </w:p>
+    <w:p>
+      <w:pPr>
+        <w:pStyle w:val="TextBody"/>
+        <w:numPr>
+          <w:ilvl w:val="0"/>
+          <w:numId w:val="0"/>
+        </w:numPr>
+        <w:bidi w:val="0"/>
+        <w:spacing w:lineRule="auto" w:line="276" w:before="0" w:after="140"/>
+        <w:ind w:left="720" w:hanging="0"/>
+        <w:jc w:val="left"/>
+        <w:rPr/>
+      </w:pPr>
+      <w:r>
+        <w:rPr>
+          <w:rFonts w:eastAsia="Noto Serif CJK SC" w:cs="Lohit Devanagari"/>
+          <w:i w:val="false"/>
+          <w:caps w:val="false"/>
+          <w:smallCaps w:val="false"/>
+          <w:color w:val="auto"/>
+          <w:spacing w:val="0"/>
+          <w:kern w:val="2"/>
+          <w:sz w:val="24"/>
+          <w:szCs w:val="24"/>
+          <w:lang w:val="en-US" w:eastAsia="zh-CN" w:bidi="hi-IN"/>
+        </w:rPr>
+        <w:t>helm init --service-account tiller</w:t>
+      </w:r>
+    </w:p>
+    <w:p>
+      <w:pPr>
+        <w:pStyle w:val="TextBody"/>
+        <w:numPr>
+          <w:ilvl w:val="0"/>
+          <w:numId w:val="0"/>
+        </w:numPr>
+        <w:bidi w:val="0"/>
+        <w:spacing w:lineRule="auto" w:line="276" w:before="0" w:after="140"/>
+        <w:ind w:left="720" w:hanging="0"/>
+        <w:jc w:val="left"/>
+        <w:rPr>
+          <w:rFonts w:ascii="Liberation Serif" w:hAnsi="Liberation Serif" w:eastAsia="Noto Serif CJK SC" w:cs="Lohit Devanagari"/>
+          <w:b/>
+          <w:b/>
+          <w:bCs/>
+          <w:i w:val="false"/>
+          <w:i w:val="false"/>
+          <w:caps w:val="false"/>
+          <w:smallCaps w:val="false"/>
+          <w:color w:val="auto"/>
+          <w:spacing w:val="0"/>
+          <w:kern w:val="2"/>
+          <w:sz w:val="24"/>
+          <w:szCs w:val="24"/>
+          <w:lang w:val="en-US" w:eastAsia="zh-CN" w:bidi="hi-IN"/>
+        </w:rPr>
+      </w:pPr>
+      <w:r>
+        <w:rPr>
+          <w:rFonts w:eastAsia="Noto Serif CJK SC" w:cs="Lohit Devanagari"/>
+          <w:b/>
+          <w:bCs/>
+          <w:i w:val="false"/>
+          <w:caps w:val="false"/>
+          <w:smallCaps w:val="false"/>
+          <w:color w:val="auto"/>
+          <w:spacing w:val="0"/>
+          <w:kern w:val="2"/>
+          <w:sz w:val="24"/>
+          <w:szCs w:val="24"/>
+          <w:lang w:val="en-US" w:eastAsia="zh-CN" w:bidi="hi-IN"/>
+        </w:rPr>
+      </w:r>
+    </w:p>
+    <w:p>
+      <w:pPr>
+        <w:pStyle w:val="TextBody"/>
+        <w:bidi w:val="0"/>
+        <w:spacing w:lineRule="auto" w:line="276" w:before="0" w:after="140"/>
+        <w:jc w:val="left"/>
+        <w:rPr/>
+      </w:pPr>
+      <w:r>
+        <w:rPr>
+          <w:rFonts w:eastAsia="Noto Serif CJK SC" w:cs="Lohit Devanagari"/>
+          <w:b/>
+          <w:bCs/>
+          <w:i w:val="false"/>
+          <w:caps w:val="false"/>
+          <w:smallCaps w:val="false"/>
+          <w:color w:val="auto"/>
+          <w:spacing w:val="0"/>
+          <w:kern w:val="2"/>
+          <w:sz w:val="24"/>
+          <w:szCs w:val="24"/>
+          <w:lang w:val="en-US" w:eastAsia="zh-CN" w:bidi="hi-IN"/>
+        </w:rPr>
+        <w:tab/>
+        <w:t>5.4: Installing Rabbitmq chart</w:t>
+      </w:r>
+    </w:p>
+    <w:p>
+      <w:pPr>
+        <w:pStyle w:val="TextBody"/>
+        <w:numPr>
+          <w:ilvl w:val="0"/>
+          <w:numId w:val="17"/>
+        </w:numPr>
+        <w:bidi w:val="0"/>
+        <w:spacing w:lineRule="auto" w:line="276" w:before="0" w:after="140"/>
+        <w:jc w:val="left"/>
+        <w:rPr/>
+      </w:pPr>
+      <w:r>
+        <w:rPr>
+          <w:rFonts w:eastAsia="Noto Serif CJK SC" w:cs="Lohit Devanagari"/>
+          <w:b w:val="false"/>
+          <w:bCs w:val="false"/>
+          <w:i w:val="false"/>
+          <w:caps w:val="false"/>
+          <w:smallCaps w:val="false"/>
+          <w:color w:val="auto"/>
+          <w:spacing w:val="0"/>
+          <w:kern w:val="2"/>
+          <w:sz w:val="24"/>
+          <w:szCs w:val="24"/>
+          <w:lang w:val="en-US" w:eastAsia="zh-CN" w:bidi="hi-IN"/>
+        </w:rPr>
+        <w:t>Open the provided rabbitmq-1.42.0-ha.values file provided along with this guide to configure the rabbitmq chart</w:t>
+      </w:r>
+    </w:p>
+    <w:p>
+      <w:pPr>
+        <w:pStyle w:val="TextBody"/>
+        <w:numPr>
+          <w:ilvl w:val="0"/>
+          <w:numId w:val="17"/>
+        </w:numPr>
+        <w:bidi w:val="0"/>
+        <w:spacing w:lineRule="auto" w:line="276" w:before="0" w:after="140"/>
+        <w:jc w:val="left"/>
+        <w:rPr/>
+      </w:pPr>
+      <w:r>
+        <w:rPr>
+          <w:rFonts w:eastAsia="Noto Serif CJK SC" w:cs="Lohit Devanagari"/>
+          <w:b w:val="false"/>
+          <w:bCs w:val="false"/>
+          <w:i w:val="false"/>
+          <w:caps w:val="false"/>
+          <w:smallCaps w:val="false"/>
+          <w:color w:val="auto"/>
+          <w:spacing w:val="0"/>
+          <w:kern w:val="2"/>
+          <w:sz w:val="24"/>
+          <w:szCs w:val="24"/>
+          <w:lang w:val="en-US" w:eastAsia="zh-CN" w:bidi="hi-IN"/>
+        </w:rPr>
+        <w:t xml:space="preserve">find </w:t>
+      </w:r>
+      <w:r>
+        <w:rPr>
+          <w:rFonts w:eastAsia="Noto Serif CJK SC" w:cs="Lohit Devanagari"/>
+          <w:b/>
+          <w:bCs/>
+          <w:i w:val="false"/>
+          <w:caps w:val="false"/>
+          <w:smallCaps w:val="false"/>
+          <w:color w:val="auto"/>
+          <w:spacing w:val="0"/>
+          <w:kern w:val="2"/>
+          <w:sz w:val="24"/>
+          <w:szCs w:val="24"/>
+          <w:lang w:val="en-US" w:eastAsia="zh-CN" w:bidi="hi-IN"/>
+        </w:rPr>
+        <w:t>rabbitmqUsername</w:t>
+      </w:r>
+      <w:r>
+        <w:rPr>
+          <w:rFonts w:eastAsia="Noto Serif CJK SC" w:cs="Lohit Devanagari"/>
+          <w:b w:val="false"/>
+          <w:bCs w:val="false"/>
+          <w:i w:val="false"/>
+          <w:caps w:val="false"/>
+          <w:smallCaps w:val="false"/>
+          <w:color w:val="auto"/>
+          <w:spacing w:val="0"/>
+          <w:kern w:val="2"/>
+          <w:sz w:val="24"/>
+          <w:szCs w:val="24"/>
+          <w:lang w:val="en-US" w:eastAsia="zh-CN" w:bidi="hi-IN"/>
+        </w:rPr>
+        <w:t xml:space="preserve">, </w:t>
+      </w:r>
+      <w:r>
+        <w:rPr>
+          <w:rFonts w:eastAsia="Noto Serif CJK SC" w:cs="Lohit Devanagari"/>
+          <w:b/>
+          <w:bCs/>
+          <w:i w:val="false"/>
+          <w:caps w:val="false"/>
+          <w:smallCaps w:val="false"/>
+          <w:color w:val="auto"/>
+          <w:spacing w:val="0"/>
+          <w:kern w:val="2"/>
+          <w:sz w:val="24"/>
+          <w:szCs w:val="24"/>
+          <w:lang w:val="en-US" w:eastAsia="zh-CN" w:bidi="hi-IN"/>
+        </w:rPr>
+        <w:t xml:space="preserve">rabbitmqPassword, managementUsername, managementPassword </w:t>
+      </w:r>
+      <w:r>
+        <w:rPr>
+          <w:rFonts w:eastAsia="Noto Serif CJK SC" w:cs="Lohit Devanagari"/>
+          <w:b w:val="false"/>
+          <w:bCs w:val="false"/>
+          <w:i w:val="false"/>
+          <w:caps w:val="false"/>
+          <w:smallCaps w:val="false"/>
+          <w:color w:val="auto"/>
+          <w:spacing w:val="0"/>
+          <w:kern w:val="2"/>
+          <w:sz w:val="24"/>
+          <w:szCs w:val="24"/>
+          <w:lang w:val="en-US" w:eastAsia="zh-CN" w:bidi="hi-IN"/>
+        </w:rPr>
+        <w:t>keys and change their values accordingly</w:t>
+      </w:r>
+    </w:p>
+    <w:p>
+      <w:pPr>
+        <w:pStyle w:val="TextBody"/>
+        <w:numPr>
+          <w:ilvl w:val="0"/>
+          <w:numId w:val="17"/>
+        </w:numPr>
+        <w:bidi w:val="0"/>
+        <w:spacing w:lineRule="auto" w:line="276" w:before="0" w:after="140"/>
+        <w:jc w:val="left"/>
+        <w:rPr/>
+      </w:pPr>
+      <w:r>
+        <w:rPr>
+          <w:rFonts w:eastAsia="Noto Serif CJK SC" w:cs="Lohit Devanagari"/>
+          <w:b w:val="false"/>
+          <w:bCs w:val="false"/>
+          <w:i w:val="false"/>
+          <w:caps w:val="false"/>
+          <w:smallCaps w:val="false"/>
+          <w:color w:val="auto"/>
+          <w:spacing w:val="0"/>
+          <w:kern w:val="2"/>
+          <w:sz w:val="24"/>
+          <w:szCs w:val="24"/>
+          <w:lang w:val="en-US" w:eastAsia="zh-CN" w:bidi="hi-IN"/>
+        </w:rPr>
+        <w:t>The provided values enables persistent volumes by default and uses the default storage class in the cluster</w:t>
+      </w:r>
+    </w:p>
+    <w:p>
+      <w:pPr>
+        <w:pStyle w:val="TextBody"/>
+        <w:numPr>
+          <w:ilvl w:val="0"/>
+          <w:numId w:val="17"/>
+        </w:numPr>
+        <w:bidi w:val="0"/>
+        <w:spacing w:lineRule="auto" w:line="276" w:before="0" w:after="140"/>
+        <w:jc w:val="left"/>
+        <w:rPr/>
+      </w:pPr>
+      <w:r>
+        <w:rPr>
+          <w:rFonts w:eastAsia="Noto Serif CJK SC" w:cs="Lohit Devanagari"/>
+          <w:b w:val="false"/>
+          <w:bCs w:val="false"/>
+          <w:i w:val="false"/>
+          <w:caps w:val="false"/>
+          <w:smallCaps w:val="false"/>
+          <w:color w:val="auto"/>
+          <w:spacing w:val="0"/>
+          <w:kern w:val="2"/>
+          <w:sz w:val="24"/>
+          <w:szCs w:val="24"/>
+          <w:lang w:val="en-US" w:eastAsia="zh-CN" w:bidi="hi-IN"/>
+        </w:rPr>
+        <w:t>nodeSelector is set to service_type: rabbitmq nodes by default</w:t>
+      </w:r>
+    </w:p>
+    <w:p>
+      <w:pPr>
+        <w:pStyle w:val="TextBody"/>
+        <w:numPr>
+          <w:ilvl w:val="0"/>
+          <w:numId w:val="17"/>
+        </w:numPr>
+        <w:bidi w:val="0"/>
+        <w:spacing w:lineRule="auto" w:line="276" w:before="0" w:after="140"/>
+        <w:jc w:val="left"/>
+        <w:rPr/>
+      </w:pPr>
+      <w:r>
+        <w:rPr>
+          <w:rFonts w:eastAsia="Noto Serif CJK SC" w:cs="Lohit Devanagari"/>
+          <w:b w:val="false"/>
+          <w:bCs w:val="false"/>
+          <w:i w:val="false"/>
+          <w:caps w:val="false"/>
+          <w:smallCaps w:val="false"/>
+          <w:color w:val="auto"/>
+          <w:spacing w:val="0"/>
+          <w:kern w:val="2"/>
+          <w:sz w:val="24"/>
+          <w:szCs w:val="24"/>
+          <w:lang w:val="en-US" w:eastAsia="zh-CN" w:bidi="hi-IN"/>
+        </w:rPr>
+        <w:t xml:space="preserve">install the helm chart by running: </w:t>
+      </w:r>
+    </w:p>
+    <w:p>
+      <w:pPr>
+        <w:pStyle w:val="TextBody"/>
+        <w:numPr>
+          <w:ilvl w:val="0"/>
+          <w:numId w:val="0"/>
+        </w:numPr>
+        <w:bidi w:val="0"/>
+        <w:spacing w:lineRule="auto" w:line="276" w:before="0" w:after="140"/>
+        <w:ind w:left="720" w:hanging="0"/>
+        <w:jc w:val="left"/>
+        <w:rPr/>
+      </w:pPr>
+      <w:r>
+        <w:rPr>
+          <w:rFonts w:eastAsia="Noto Serif CJK SC" w:cs="Lohit Devanagari"/>
+          <w:b w:val="false"/>
+          <w:bCs w:val="false"/>
+          <w:i w:val="false"/>
+          <w:caps w:val="false"/>
+          <w:smallCaps w:val="false"/>
+          <w:color w:val="auto"/>
+          <w:spacing w:val="0"/>
+          <w:kern w:val="2"/>
+          <w:sz w:val="24"/>
+          <w:szCs w:val="24"/>
+          <w:lang w:val="en-US" w:eastAsia="zh-CN" w:bidi="hi-IN"/>
+        </w:rPr>
+        <w:t>helm install stable/rabbitmq-ha --name rabbitmq --version 1.42.0 --values rabbitmq-1.42.0-ha.values</w:t>
+      </w:r>
+    </w:p>
+    <w:p>
+      <w:pPr>
+        <w:pStyle w:val="TextBody"/>
+        <w:numPr>
+          <w:ilvl w:val="0"/>
+          <w:numId w:val="17"/>
+        </w:numPr>
+        <w:bidi w:val="0"/>
+        <w:spacing w:lineRule="auto" w:line="276" w:before="0" w:after="140"/>
+        <w:jc w:val="left"/>
+        <w:rPr/>
+      </w:pPr>
+      <w:r>
+        <w:rPr>
+          <w:rFonts w:eastAsia="Noto Serif CJK SC" w:cs="Lohit Devanagari"/>
+          <w:b w:val="false"/>
+          <w:bCs w:val="false"/>
+          <w:i w:val="false"/>
+          <w:caps w:val="false"/>
+          <w:smallCaps w:val="false"/>
+          <w:color w:val="auto"/>
+          <w:spacing w:val="0"/>
+          <w:kern w:val="2"/>
+          <w:sz w:val="24"/>
+          <w:szCs w:val="24"/>
+          <w:lang w:val="en-US" w:eastAsia="zh-CN" w:bidi="hi-IN"/>
+        </w:rPr>
+        <w:t>take a note of the DNS provided for the rabbitmq cluster</w:t>
+      </w:r>
+      <w:r>
+        <w:rPr>
+          <w:rFonts w:eastAsia="Noto Serif CJK SC" w:cs="Lohit Devanagari"/>
+          <w:b/>
+          <w:bCs/>
+          <w:i w:val="false"/>
+          <w:caps w:val="false"/>
+          <w:smallCaps w:val="false"/>
+          <w:color w:val="auto"/>
+          <w:spacing w:val="0"/>
+          <w:kern w:val="2"/>
+          <w:sz w:val="24"/>
+          <w:szCs w:val="24"/>
+          <w:lang w:val="en-US" w:eastAsia="zh-CN" w:bidi="hi-IN"/>
+        </w:rPr>
+        <w:t xml:space="preserve"> </w:t>
+      </w:r>
+      <w:r>
+        <w:rPr>
+          <w:rFonts w:eastAsia="Noto Serif CJK SC" w:cs="Lohit Devanagari"/>
+          <w:b w:val="false"/>
+          <w:bCs w:val="false"/>
+          <w:i w:val="false"/>
+          <w:caps w:val="false"/>
+          <w:smallCaps w:val="false"/>
+          <w:color w:val="auto"/>
+          <w:spacing w:val="0"/>
+          <w:kern w:val="2"/>
+          <w:sz w:val="24"/>
+          <w:szCs w:val="24"/>
+          <w:lang w:val="en-US" w:eastAsia="zh-CN" w:bidi="hi-IN"/>
+        </w:rPr>
+        <w:t xml:space="preserve">to be used in environment variables, which will be by default </w:t>
+      </w:r>
+      <w:r>
+        <w:rPr>
+          <w:rFonts w:eastAsia="Noto Serif CJK SC" w:cs="Lohit Devanagari"/>
+          <w:b/>
+          <w:bCs/>
+          <w:i w:val="false"/>
+          <w:caps w:val="false"/>
+          <w:smallCaps w:val="false"/>
+          <w:color w:val="auto"/>
+          <w:spacing w:val="0"/>
+          <w:kern w:val="2"/>
+          <w:sz w:val="24"/>
+          <w:szCs w:val="24"/>
+          <w:lang w:val="en-US" w:eastAsia="zh-CN" w:bidi="hi-IN"/>
+        </w:rPr>
+        <w:t>rabbitmq-rabbitmq-ha.default.svc.cluster.local</w:t>
+      </w:r>
+    </w:p>
+    <w:p>
+      <w:pPr>
+        <w:pStyle w:val="TextBody"/>
+        <w:bidi w:val="0"/>
+        <w:spacing w:lineRule="auto" w:line="276" w:before="0" w:after="140"/>
+        <w:jc w:val="left"/>
+        <w:rPr>
+          <w:rFonts w:ascii="Liberation Serif" w:hAnsi="Liberation Serif" w:eastAsia="Noto Serif CJK SC" w:cs="Lohit Devanagari"/>
+          <w:b w:val="false"/>
+          <w:b w:val="false"/>
+          <w:bCs w:val="false"/>
+          <w:i w:val="false"/>
+          <w:i w:val="false"/>
+          <w:caps w:val="false"/>
+          <w:smallCaps w:val="false"/>
+          <w:color w:val="auto"/>
+          <w:spacing w:val="0"/>
+          <w:kern w:val="2"/>
+          <w:sz w:val="24"/>
+          <w:szCs w:val="24"/>
+          <w:lang w:val="en-US" w:eastAsia="zh-CN" w:bidi="hi-IN"/>
+        </w:rPr>
+      </w:pPr>
+      <w:r>
+        <w:rPr>
+          <w:rFonts w:eastAsia="Noto Serif CJK SC" w:cs="Lohit Devanagari"/>
+          <w:b w:val="false"/>
+          <w:bCs w:val="false"/>
+          <w:i w:val="false"/>
+          <w:caps w:val="false"/>
+          <w:smallCaps w:val="false"/>
+          <w:color w:val="auto"/>
+          <w:spacing w:val="0"/>
+          <w:kern w:val="2"/>
+          <w:sz w:val="24"/>
+          <w:szCs w:val="24"/>
+          <w:lang w:val="en-US" w:eastAsia="zh-CN" w:bidi="hi-IN"/>
+        </w:rPr>
+      </w:r>
+    </w:p>
+    <w:p>
+      <w:pPr>
+        <w:pStyle w:val="TextBody"/>
+        <w:bidi w:val="0"/>
+        <w:spacing w:lineRule="auto" w:line="276" w:before="0" w:after="140"/>
+        <w:jc w:val="left"/>
+        <w:rPr/>
+      </w:pPr>
+      <w:r>
+        <w:rPr>
+          <w:rFonts w:eastAsia="Noto Serif CJK SC" w:cs="Lohit Devanagari"/>
+          <w:b/>
+          <w:bCs/>
+          <w:i w:val="false"/>
+          <w:caps w:val="false"/>
+          <w:smallCaps w:val="false"/>
+          <w:color w:val="auto"/>
+          <w:spacing w:val="0"/>
+          <w:kern w:val="2"/>
+          <w:sz w:val="24"/>
+          <w:szCs w:val="24"/>
+          <w:lang w:val="en-US" w:eastAsia="zh-CN" w:bidi="hi-IN"/>
+        </w:rPr>
+        <w:tab/>
+        <w:t>5.5: Deploying Redis</w:t>
+      </w:r>
+    </w:p>
+    <w:p>
+      <w:pPr>
+        <w:pStyle w:val="TextBody"/>
+        <w:numPr>
+          <w:ilvl w:val="0"/>
+          <w:numId w:val="18"/>
+        </w:numPr>
+        <w:bidi w:val="0"/>
+        <w:spacing w:lineRule="auto" w:line="276" w:before="0" w:after="140"/>
+        <w:jc w:val="left"/>
+        <w:rPr/>
+      </w:pPr>
+      <w:r>
+        <w:rPr>
+          <w:rFonts w:eastAsia="Noto Serif CJK SC" w:cs="Lohit Devanagari"/>
+          <w:b w:val="false"/>
+          <w:bCs w:val="false"/>
+          <w:i w:val="false"/>
+          <w:caps w:val="false"/>
+          <w:smallCaps w:val="false"/>
+          <w:color w:val="auto"/>
+          <w:spacing w:val="0"/>
+          <w:kern w:val="2"/>
+          <w:sz w:val="24"/>
+          <w:szCs w:val="24"/>
+          <w:lang w:val="en-US" w:eastAsia="zh-CN" w:bidi="hi-IN"/>
+        </w:rPr>
+        <w:t>Redis is required in cross process communication for websockets, a simple redis pod is sufficient to handle large scale of the use case.</w:t>
+      </w:r>
+    </w:p>
+    <w:p>
+      <w:pPr>
+        <w:pStyle w:val="TextBody"/>
+        <w:numPr>
+          <w:ilvl w:val="0"/>
+          <w:numId w:val="18"/>
+        </w:numPr>
+        <w:bidi w:val="0"/>
+        <w:spacing w:lineRule="auto" w:line="276" w:before="0" w:after="140"/>
+        <w:jc w:val="left"/>
+        <w:rPr/>
+      </w:pPr>
+      <w:r>
+        <w:rPr>
+          <w:rFonts w:eastAsia="Noto Serif CJK SC" w:cs="Lohit Devanagari"/>
+          <w:b w:val="false"/>
+          <w:bCs w:val="false"/>
+          <w:i w:val="false"/>
+          <w:caps w:val="false"/>
+          <w:smallCaps w:val="false"/>
+          <w:color w:val="auto"/>
+          <w:spacing w:val="0"/>
+          <w:kern w:val="2"/>
+          <w:sz w:val="24"/>
+          <w:szCs w:val="24"/>
+          <w:lang w:val="en-US" w:eastAsia="zh-CN" w:bidi="hi-IN"/>
+        </w:rPr>
+        <w:t xml:space="preserve">Deploy the redis pods by running: </w:t>
+      </w:r>
+    </w:p>
+    <w:p>
+      <w:pPr>
+        <w:pStyle w:val="TextBody"/>
+        <w:numPr>
+          <w:ilvl w:val="0"/>
+          <w:numId w:val="0"/>
+        </w:numPr>
+        <w:bidi w:val="0"/>
+        <w:spacing w:lineRule="auto" w:line="276" w:before="0" w:after="140"/>
+        <w:ind w:left="720" w:hanging="0"/>
+        <w:jc w:val="left"/>
+        <w:rPr/>
+      </w:pPr>
+      <w:r>
+        <w:rPr>
+          <w:rFonts w:eastAsia="Noto Serif CJK SC" w:cs="Lohit Devanagari"/>
+          <w:b w:val="false"/>
+          <w:bCs w:val="false"/>
+          <w:i w:val="false"/>
+          <w:caps w:val="false"/>
+          <w:smallCaps w:val="false"/>
+          <w:color w:val="auto"/>
+          <w:spacing w:val="0"/>
+          <w:kern w:val="2"/>
+          <w:sz w:val="24"/>
+          <w:szCs w:val="24"/>
+          <w:lang w:val="en-US" w:eastAsia="zh-CN" w:bidi="hi-IN"/>
+        </w:rPr>
+        <w:t xml:space="preserve"> </w:t>
+      </w:r>
+      <w:r>
+        <w:rPr>
+          <w:rFonts w:eastAsia="Noto Serif CJK SC" w:cs="Lohit Devanagari"/>
+          <w:b w:val="false"/>
+          <w:bCs w:val="false"/>
+          <w:i w:val="false"/>
+          <w:caps w:val="false"/>
+          <w:smallCaps w:val="false"/>
+          <w:color w:val="auto"/>
+          <w:spacing w:val="0"/>
+          <w:kern w:val="2"/>
+          <w:sz w:val="24"/>
+          <w:szCs w:val="24"/>
+          <w:lang w:val="en-US" w:eastAsia="zh-CN" w:bidi="hi-IN"/>
+        </w:rPr>
+        <w:t>kubectl apply -f redis-deployment.yml</w:t>
+      </w:r>
+    </w:p>
+    <w:p>
+      <w:pPr>
+        <w:pStyle w:val="TextBody"/>
+        <w:bidi w:val="0"/>
+        <w:spacing w:lineRule="auto" w:line="276" w:before="0" w:after="140"/>
+        <w:jc w:val="left"/>
+        <w:rPr>
+          <w:rFonts w:ascii="Liberation Serif" w:hAnsi="Liberation Serif" w:eastAsia="Noto Serif CJK SC" w:cs="Lohit Devanagari"/>
+          <w:b/>
+          <w:b/>
+          <w:bCs/>
+          <w:i w:val="false"/>
+          <w:i w:val="false"/>
+          <w:caps w:val="false"/>
+          <w:smallCaps w:val="false"/>
+          <w:color w:val="auto"/>
+          <w:spacing w:val="0"/>
+          <w:kern w:val="2"/>
+          <w:sz w:val="24"/>
+          <w:szCs w:val="24"/>
+          <w:lang w:val="en-US" w:eastAsia="zh-CN" w:bidi="hi-IN"/>
+        </w:rPr>
+      </w:pPr>
+      <w:r>
+        <w:rPr>
+          <w:rFonts w:eastAsia="Noto Serif CJK SC" w:cs="Lohit Devanagari"/>
+          <w:b/>
+          <w:bCs/>
+          <w:i w:val="false"/>
+          <w:caps w:val="false"/>
+          <w:smallCaps w:val="false"/>
+          <w:color w:val="auto"/>
+          <w:spacing w:val="0"/>
+          <w:kern w:val="2"/>
+          <w:sz w:val="24"/>
+          <w:szCs w:val="24"/>
+          <w:lang w:val="en-US" w:eastAsia="zh-CN" w:bidi="hi-IN"/>
+        </w:rPr>
+      </w:r>
+    </w:p>
+    <w:p>
+      <w:pPr>
+        <w:pStyle w:val="TextBody"/>
+        <w:bidi w:val="0"/>
+        <w:spacing w:lineRule="auto" w:line="276" w:before="0" w:after="140"/>
+        <w:jc w:val="left"/>
+        <w:rPr/>
+      </w:pPr>
+      <w:r>
+        <w:rPr>
+          <w:rFonts w:eastAsia="Noto Serif CJK SC" w:cs="Lohit Devanagari"/>
+          <w:b/>
+          <w:bCs/>
+          <w:i w:val="false"/>
+          <w:caps w:val="false"/>
+          <w:smallCaps w:val="false"/>
+          <w:color w:val="auto"/>
+          <w:spacing w:val="0"/>
+          <w:kern w:val="2"/>
+          <w:sz w:val="24"/>
+          <w:szCs w:val="24"/>
+          <w:lang w:val="en-US" w:eastAsia="zh-CN" w:bidi="hi-IN"/>
+        </w:rPr>
+        <w:tab/>
+        <w:t>5.6: Deploying VideoWiki services:</w:t>
+      </w:r>
+    </w:p>
+    <w:p>
+      <w:pPr>
+        <w:pStyle w:val="TextBody"/>
+        <w:numPr>
+          <w:ilvl w:val="0"/>
+          <w:numId w:val="19"/>
+        </w:numPr>
+        <w:bidi w:val="0"/>
+        <w:spacing w:lineRule="auto" w:line="276" w:before="0" w:after="140"/>
+        <w:jc w:val="left"/>
+        <w:rPr/>
+      </w:pPr>
+      <w:r>
+        <w:rPr>
+          <w:rFonts w:eastAsia="Noto Serif CJK SC" w:cs="Lohit Devanagari"/>
+          <w:b w:val="false"/>
+          <w:bCs w:val="false"/>
+          <w:i w:val="false"/>
+          <w:caps w:val="false"/>
+          <w:smallCaps w:val="false"/>
+          <w:color w:val="auto"/>
+          <w:spacing w:val="0"/>
+          <w:kern w:val="2"/>
+          <w:sz w:val="24"/>
+          <w:szCs w:val="24"/>
+          <w:lang w:val="en-US" w:eastAsia="zh-CN" w:bidi="hi-IN"/>
+        </w:rPr>
+        <w:t>Open the secrets.txt file and fill the missing values</w:t>
+      </w:r>
+    </w:p>
+    <w:p>
+      <w:pPr>
+        <w:pStyle w:val="TextBody"/>
+        <w:numPr>
+          <w:ilvl w:val="0"/>
+          <w:numId w:val="19"/>
+        </w:numPr>
+        <w:bidi w:val="0"/>
+        <w:spacing w:lineRule="auto" w:line="276" w:before="0" w:after="140"/>
+        <w:jc w:val="left"/>
+        <w:rPr/>
+      </w:pPr>
+      <w:r>
+        <w:rPr>
+          <w:rFonts w:eastAsia="Noto Serif CJK SC" w:cs="Lohit Devanagari"/>
+          <w:b w:val="false"/>
+          <w:bCs w:val="false"/>
+          <w:i w:val="false"/>
+          <w:caps w:val="false"/>
+          <w:smallCaps w:val="false"/>
+          <w:color w:val="auto"/>
+          <w:spacing w:val="0"/>
+          <w:kern w:val="2"/>
+          <w:sz w:val="24"/>
+          <w:szCs w:val="24"/>
+          <w:lang w:val="en-US" w:eastAsia="zh-CN" w:bidi="hi-IN"/>
+        </w:rPr>
+        <w:t>base64-encode the secrets values and generate the secrets file by running “node generate_secrets.js”</w:t>
+      </w:r>
+    </w:p>
+    <w:p>
+      <w:pPr>
+        <w:pStyle w:val="TextBody"/>
+        <w:numPr>
+          <w:ilvl w:val="0"/>
+          <w:numId w:val="19"/>
+        </w:numPr>
+        <w:bidi w:val="0"/>
+        <w:spacing w:lineRule="auto" w:line="276" w:before="0" w:after="140"/>
+        <w:jc w:val="left"/>
+        <w:rPr/>
+      </w:pPr>
+      <w:r>
+        <w:rPr>
+          <w:rFonts w:eastAsia="Noto Serif CJK SC" w:cs="Lohit Devanagari"/>
+          <w:b w:val="false"/>
+          <w:bCs w:val="false"/>
+          <w:i w:val="false"/>
+          <w:caps w:val="false"/>
+          <w:smallCaps w:val="false"/>
+          <w:color w:val="auto"/>
+          <w:spacing w:val="0"/>
+          <w:kern w:val="2"/>
+          <w:sz w:val="24"/>
+          <w:szCs w:val="24"/>
+          <w:lang w:val="en-US" w:eastAsia="zh-CN" w:bidi="hi-IN"/>
+        </w:rPr>
+        <w:t>apply the secrets file by running: kubectl apply -f videowikisecretkeys_secret.yml</w:t>
+      </w:r>
+    </w:p>
+    <w:p>
+      <w:pPr>
+        <w:pStyle w:val="TextBody"/>
+        <w:numPr>
+          <w:ilvl w:val="0"/>
+          <w:numId w:val="19"/>
+        </w:numPr>
+        <w:bidi w:val="0"/>
+        <w:spacing w:lineRule="auto" w:line="276" w:before="0" w:after="140"/>
+        <w:jc w:val="left"/>
+        <w:rPr/>
+      </w:pPr>
+      <w:r>
+        <w:rPr>
+          <w:rFonts w:eastAsia="Noto Serif CJK SC" w:cs="Lohit Devanagari"/>
+          <w:b w:val="false"/>
+          <w:bCs w:val="false"/>
+          <w:i w:val="false"/>
+          <w:caps w:val="false"/>
+          <w:smallCaps w:val="false"/>
+          <w:color w:val="auto"/>
+          <w:spacing w:val="0"/>
+          <w:kern w:val="2"/>
+          <w:sz w:val="24"/>
+          <w:szCs w:val="24"/>
+          <w:lang w:val="en-US" w:eastAsia="zh-CN" w:bidi="hi-IN"/>
+        </w:rPr>
+        <w:t>deploy the services by running the deploy.sh script: bash deploy.sh</w:t>
+      </w:r>
+    </w:p>
+    <w:p>
+      <w:pPr>
+        <w:pStyle w:val="TextBody"/>
+        <w:numPr>
+          <w:ilvl w:val="0"/>
+          <w:numId w:val="0"/>
+        </w:numPr>
+        <w:bidi w:val="0"/>
+        <w:spacing w:lineRule="auto" w:line="276" w:before="0" w:after="140"/>
+        <w:ind w:left="720" w:hanging="0"/>
+        <w:jc w:val="left"/>
+        <w:rPr>
+          <w:rFonts w:eastAsia="Noto Serif CJK SC" w:cs="Lohit Devanagari"/>
+          <w:b w:val="false"/>
+          <w:b w:val="false"/>
+          <w:bCs w:val="false"/>
+          <w:i w:val="false"/>
+          <w:i w:val="false"/>
+          <w:caps w:val="false"/>
+          <w:smallCaps w:val="false"/>
+          <w:color w:val="auto"/>
+          <w:spacing w:val="0"/>
+          <w:kern w:val="2"/>
+          <w:sz w:val="24"/>
+          <w:szCs w:val="24"/>
+          <w:lang w:val="en-US" w:eastAsia="zh-CN" w:bidi="hi-IN"/>
+        </w:rPr>
+      </w:pPr>
+      <w:r>
+        <w:rPr>
+          <w:rFonts w:eastAsia="Noto Serif CJK SC" w:cs="Lohit Devanagari"/>
+          <w:b w:val="false"/>
+          <w:bCs w:val="false"/>
+          <w:i w:val="false"/>
+          <w:caps w:val="false"/>
+          <w:smallCaps w:val="false"/>
+          <w:color w:val="auto"/>
+          <w:spacing w:val="0"/>
+          <w:kern w:val="2"/>
+          <w:sz w:val="24"/>
+          <w:szCs w:val="24"/>
+          <w:lang w:val="en-US" w:eastAsia="zh-CN" w:bidi="hi-IN"/>
+        </w:rPr>
+      </w:r>
+    </w:p>
+    <w:p>
+      <w:pPr>
+        <w:pStyle w:val="TextBody"/>
+        <w:numPr>
+          <w:ilvl w:val="0"/>
+          <w:numId w:val="0"/>
+        </w:numPr>
+        <w:bidi w:val="0"/>
+        <w:spacing w:lineRule="auto" w:line="276" w:before="0" w:after="140"/>
+        <w:ind w:left="720" w:hanging="0"/>
+        <w:jc w:val="left"/>
+        <w:rPr>
+          <w:rFonts w:eastAsia="Noto Serif CJK SC" w:cs="Lohit Devanagari"/>
+          <w:b w:val="false"/>
+          <w:b w:val="false"/>
+          <w:bCs w:val="false"/>
+          <w:i w:val="false"/>
+          <w:i w:val="false"/>
+          <w:caps w:val="false"/>
+          <w:smallCaps w:val="false"/>
+          <w:color w:val="auto"/>
+          <w:spacing w:val="0"/>
+          <w:kern w:val="2"/>
+          <w:sz w:val="24"/>
+          <w:szCs w:val="24"/>
+          <w:lang w:val="en-US" w:eastAsia="zh-CN" w:bidi="hi-IN"/>
+        </w:rPr>
+      </w:pPr>
+      <w:r>
+        <w:rPr>
+          <w:rFonts w:eastAsia="Noto Serif CJK SC" w:cs="Lohit Devanagari"/>
+          <w:b w:val="false"/>
+          <w:bCs w:val="false"/>
+          <w:i w:val="false"/>
+          <w:caps w:val="false"/>
+          <w:smallCaps w:val="false"/>
+          <w:color w:val="auto"/>
+          <w:spacing w:val="0"/>
+          <w:kern w:val="2"/>
+          <w:sz w:val="24"/>
+          <w:szCs w:val="24"/>
+          <w:lang w:val="en-US" w:eastAsia="zh-CN" w:bidi="hi-IN"/>
+        </w:rPr>
+      </w:r>
+    </w:p>
+    <w:p>
+      <w:pPr>
+        <w:pStyle w:val="TextBody"/>
+        <w:numPr>
+          <w:ilvl w:val="0"/>
+          <w:numId w:val="0"/>
+        </w:numPr>
+        <w:bidi w:val="0"/>
+        <w:spacing w:lineRule="auto" w:line="276" w:before="0" w:after="140"/>
+        <w:ind w:hanging="0"/>
+        <w:jc w:val="left"/>
+        <w:rPr/>
+      </w:pPr>
+      <w:r>
+        <w:rPr>
+          <w:rFonts w:eastAsia="Noto Serif CJK SC" w:cs="Lohit Devanagari"/>
+          <w:b/>
+          <w:bCs/>
+          <w:i w:val="false"/>
+          <w:caps w:val="false"/>
+          <w:smallCaps w:val="false"/>
+          <w:color w:val="auto"/>
+          <w:spacing w:val="0"/>
+          <w:kern w:val="2"/>
+          <w:sz w:val="24"/>
+          <w:szCs w:val="24"/>
+          <w:lang w:val="en-US" w:eastAsia="zh-CN" w:bidi="hi-IN"/>
+        </w:rPr>
+        <w:tab/>
+        <w:t>5.7: Deploying ingress controller:</w:t>
+      </w:r>
+    </w:p>
+    <w:p>
+      <w:pPr>
+        <w:pStyle w:val="TextBody"/>
+        <w:numPr>
+          <w:ilvl w:val="0"/>
+          <w:numId w:val="20"/>
+        </w:numPr>
+        <w:bidi w:val="0"/>
+        <w:spacing w:lineRule="auto" w:line="276" w:before="0" w:after="140"/>
+        <w:jc w:val="left"/>
+        <w:rPr/>
+      </w:pPr>
+      <w:r>
+        <w:rPr>
+          <w:rFonts w:eastAsia="Noto Serif CJK SC" w:cs="Lohit Devanagari"/>
+          <w:b w:val="false"/>
+          <w:bCs w:val="false"/>
+          <w:i w:val="false"/>
+          <w:caps w:val="false"/>
+          <w:smallCaps w:val="false"/>
+          <w:color w:val="auto"/>
+          <w:spacing w:val="0"/>
+          <w:kern w:val="2"/>
+          <w:sz w:val="24"/>
+          <w:szCs w:val="24"/>
+          <w:lang w:val="en-US" w:eastAsia="zh-CN" w:bidi="hi-IN"/>
+        </w:rPr>
+        <w:t xml:space="preserve">Please follow this guide to deploy the ingress controller </w:t>
+      </w:r>
+      <w:r>
+        <w:rPr>
+          <w:rStyle w:val="InternetLink"/>
+          <w:rFonts w:eastAsia="Noto Serif CJK SC" w:cs="Lohit Devanagari"/>
+          <w:i w:val="false"/>
+          <w:caps w:val="false"/>
+          <w:smallCaps w:val="false"/>
+          <w:color w:val="auto"/>
+          <w:spacing w:val="0"/>
+          <w:kern w:val="2"/>
+          <w:sz w:val="24"/>
+          <w:szCs w:val="24"/>
+          <w:lang w:val="en-US" w:eastAsia="zh-CN" w:bidi="hi-IN"/>
+        </w:rPr>
+        <w:t>https://docs.aws.amazon.com/eks/latest/userguide/alb-ingress.html</w:t>
+      </w:r>
+    </w:p>
+    <w:p>
+      <w:pPr>
+        <w:pStyle w:val="TextBody"/>
+        <w:numPr>
+          <w:ilvl w:val="0"/>
+          <w:numId w:val="20"/>
+        </w:numPr>
+        <w:bidi w:val="0"/>
+        <w:spacing w:lineRule="auto" w:line="276" w:before="0" w:after="140"/>
+        <w:jc w:val="left"/>
+        <w:rPr/>
+      </w:pPr>
+      <w:r>
+        <w:rPr>
+          <w:rFonts w:eastAsia="Noto Serif CJK SC" w:cs="Lohit Devanagari"/>
+          <w:b w:val="false"/>
+          <w:bCs w:val="false"/>
+          <w:i w:val="false"/>
+          <w:caps w:val="false"/>
+          <w:smallCaps w:val="false"/>
+          <w:color w:val="auto"/>
+          <w:spacing w:val="0"/>
+          <w:kern w:val="2"/>
+          <w:sz w:val="24"/>
+          <w:szCs w:val="24"/>
+          <w:lang w:val="en-US" w:eastAsia="zh-CN" w:bidi="hi-IN"/>
+        </w:rPr>
+        <w:t xml:space="preserve">Open the ingress-nginx.yml file and fill the </w:t>
+      </w:r>
+      <w:r>
+        <w:rPr>
+          <w:rFonts w:eastAsia="Noto Serif CJK SC" w:cs="Lohit Devanagari"/>
+          <w:b/>
+          <w:bCs/>
+          <w:i w:val="false"/>
+          <w:caps w:val="false"/>
+          <w:smallCaps w:val="false"/>
+          <w:color w:val="auto"/>
+          <w:spacing w:val="0"/>
+          <w:kern w:val="2"/>
+          <w:sz w:val="24"/>
+          <w:szCs w:val="24"/>
+          <w:lang w:val="en-US" w:eastAsia="zh-CN" w:bidi="hi-IN"/>
+        </w:rPr>
+        <w:t xml:space="preserve">alb.ingress.kubernetes.io/certificate-arn </w:t>
+      </w:r>
+      <w:r>
+        <w:rPr>
+          <w:rFonts w:eastAsia="Noto Serif CJK SC" w:cs="Lohit Devanagari"/>
+          <w:b w:val="false"/>
+          <w:bCs w:val="false"/>
+          <w:i w:val="false"/>
+          <w:caps w:val="false"/>
+          <w:smallCaps w:val="false"/>
+          <w:color w:val="auto"/>
+          <w:spacing w:val="0"/>
+          <w:kern w:val="2"/>
+          <w:sz w:val="24"/>
+          <w:szCs w:val="24"/>
+          <w:lang w:val="en-US" w:eastAsia="zh-CN" w:bidi="hi-IN"/>
+        </w:rPr>
+        <w:t xml:space="preserve">field with a certificate arn created through the certificate manger </w:t>
+      </w:r>
+    </w:p>
+    <w:p>
+      <w:pPr>
+        <w:pStyle w:val="TextBody"/>
+        <w:numPr>
+          <w:ilvl w:val="0"/>
+          <w:numId w:val="20"/>
+        </w:numPr>
+        <w:bidi w:val="0"/>
+        <w:spacing w:lineRule="auto" w:line="276" w:before="0" w:after="140"/>
+        <w:jc w:val="left"/>
+        <w:rPr/>
+      </w:pPr>
+      <w:r>
+        <w:rPr>
+          <w:rFonts w:eastAsia="Noto Serif CJK SC" w:cs="Lohit Devanagari"/>
+          <w:b w:val="false"/>
+          <w:bCs w:val="false"/>
+          <w:i w:val="false"/>
+          <w:caps w:val="false"/>
+          <w:smallCaps w:val="false"/>
+          <w:color w:val="auto"/>
+          <w:spacing w:val="0"/>
+          <w:kern w:val="2"/>
+          <w:sz w:val="24"/>
+          <w:szCs w:val="24"/>
+          <w:lang w:val="en-US" w:eastAsia="zh-CN" w:bidi="hi-IN"/>
+        </w:rPr>
+        <w:t xml:space="preserve">apply the ingress-nginx.yml file by running </w:t>
+      </w:r>
+      <w:r>
+        <w:rPr>
+          <w:rFonts w:eastAsia="Noto Serif CJK SC" w:cs="Lohit Devanagari"/>
+          <w:b/>
+          <w:bCs/>
+          <w:i w:val="false"/>
+          <w:caps w:val="false"/>
+          <w:smallCaps w:val="false"/>
+          <w:color w:val="auto"/>
+          <w:spacing w:val="0"/>
+          <w:kern w:val="2"/>
+          <w:sz w:val="24"/>
+          <w:szCs w:val="24"/>
+          <w:lang w:val="en-US" w:eastAsia="zh-CN" w:bidi="hi-IN"/>
+        </w:rPr>
+        <w:t xml:space="preserve">kubectl apply </w:t>
+      </w:r>
+      <w:r>
+        <w:rPr>
+          <w:rFonts w:eastAsia="Noto Serif CJK SC" w:cs="Lohit Devanagari"/>
+          <w:b/>
+          <w:bCs/>
+          <w:i w:val="false"/>
+          <w:caps w:val="false"/>
+          <w:smallCaps w:val="false"/>
+          <w:color w:val="auto"/>
+          <w:spacing w:val="0"/>
+          <w:kern w:val="2"/>
+          <w:sz w:val="24"/>
+          <w:szCs w:val="24"/>
+          <w:u w:val="none"/>
+          <w:lang w:val="en-US" w:eastAsia="zh-CN" w:bidi="hi-IN"/>
+        </w:rPr>
+        <w:t>-f ingress-nginx.yml</w:t>
+      </w:r>
+    </w:p>
+    <w:p>
+      <w:pPr>
+        <w:pStyle w:val="TextBody"/>
+        <w:bidi w:val="0"/>
+        <w:spacing w:lineRule="auto" w:line="276" w:before="0" w:after="140"/>
+        <w:jc w:val="left"/>
+        <w:rPr>
+          <w:rFonts w:eastAsia="Noto Serif CJK SC" w:cs="Lohit Devanagari"/>
+          <w:b/>
+          <w:b/>
+          <w:bCs/>
+          <w:i w:val="false"/>
+          <w:i w:val="false"/>
+          <w:caps w:val="false"/>
+          <w:smallCaps w:val="false"/>
+          <w:color w:val="auto"/>
+          <w:spacing w:val="0"/>
+          <w:kern w:val="2"/>
+          <w:sz w:val="24"/>
+          <w:szCs w:val="24"/>
+          <w:u w:val="none"/>
+          <w:lang w:val="en-US" w:eastAsia="zh-CN" w:bidi="hi-IN"/>
+        </w:rPr>
+      </w:pPr>
+      <w:r>
+        <w:rPr>
+          <w:rFonts w:eastAsia="Noto Serif CJK SC" w:cs="Lohit Devanagari"/>
+          <w:b/>
+          <w:bCs/>
+          <w:i w:val="false"/>
+          <w:caps w:val="false"/>
+          <w:smallCaps w:val="false"/>
+          <w:color w:val="auto"/>
+          <w:spacing w:val="0"/>
+          <w:kern w:val="2"/>
+          <w:sz w:val="24"/>
+          <w:szCs w:val="24"/>
+          <w:u w:val="none"/>
+          <w:lang w:val="en-US" w:eastAsia="zh-CN" w:bidi="hi-IN"/>
+        </w:rPr>
+      </w:r>
+    </w:p>
+    <w:p>
+      <w:pPr>
+        <w:pStyle w:val="TextBody"/>
+        <w:bidi w:val="0"/>
+        <w:spacing w:lineRule="auto" w:line="276" w:before="0" w:after="140"/>
+        <w:jc w:val="left"/>
+        <w:rPr>
+          <w:rFonts w:eastAsia="Noto Serif CJK SC" w:cs="Lohit Devanagari"/>
+          <w:b/>
+          <w:b/>
+          <w:bCs/>
+          <w:i w:val="false"/>
+          <w:i w:val="false"/>
+          <w:caps w:val="false"/>
+          <w:smallCaps w:val="false"/>
+          <w:color w:val="auto"/>
+          <w:spacing w:val="0"/>
+          <w:kern w:val="2"/>
+          <w:sz w:val="24"/>
+          <w:szCs w:val="24"/>
+          <w:u w:val="none"/>
+          <w:lang w:val="en-US" w:eastAsia="zh-CN" w:bidi="hi-IN"/>
+        </w:rPr>
+      </w:pPr>
+      <w:r>
+        <w:rPr>
+          <w:rFonts w:eastAsia="Noto Serif CJK SC" w:cs="Lohit Devanagari"/>
+          <w:b/>
+          <w:bCs/>
+          <w:i w:val="false"/>
+          <w:caps w:val="false"/>
+          <w:smallCaps w:val="false"/>
+          <w:color w:val="auto"/>
+          <w:spacing w:val="0"/>
+          <w:kern w:val="2"/>
+          <w:sz w:val="24"/>
+          <w:szCs w:val="24"/>
+          <w:u w:val="none"/>
+          <w:lang w:val="en-US" w:eastAsia="zh-CN" w:bidi="hi-IN"/>
+        </w:rPr>
+      </w:r>
+    </w:p>
+    <w:p>
+      <w:pPr>
+        <w:pStyle w:val="TextBody"/>
+        <w:numPr>
+          <w:ilvl w:val="0"/>
+          <w:numId w:val="0"/>
+        </w:numPr>
+        <w:bidi w:val="0"/>
+        <w:spacing w:lineRule="auto" w:line="276" w:before="0" w:after="140"/>
+        <w:ind w:hanging="0"/>
+        <w:jc w:val="left"/>
+        <w:rPr/>
+      </w:pPr>
+      <w:r>
+        <w:rPr>
+          <w:rFonts w:eastAsia="Noto Serif CJK SC" w:cs="Lohit Devanagari"/>
+          <w:b/>
+          <w:bCs/>
+          <w:i w:val="false"/>
+          <w:caps w:val="false"/>
+          <w:smallCaps w:val="false"/>
+          <w:color w:val="auto"/>
+          <w:spacing w:val="0"/>
+          <w:kern w:val="2"/>
+          <w:sz w:val="24"/>
+          <w:szCs w:val="24"/>
+          <w:lang w:val="en-US" w:eastAsia="zh-CN" w:bidi="hi-IN"/>
+        </w:rPr>
+        <w:tab/>
+        <w:t>5.7: Deploying Elastic stack for capturing and storing logs:</w:t>
+      </w:r>
+    </w:p>
+    <w:p>
+      <w:pPr>
+        <w:pStyle w:val="TextBody"/>
+        <w:numPr>
+          <w:ilvl w:val="0"/>
+          <w:numId w:val="21"/>
+        </w:numPr>
+        <w:bidi w:val="0"/>
+        <w:spacing w:lineRule="auto" w:line="276" w:before="0" w:after="140"/>
+        <w:jc w:val="left"/>
+        <w:rPr/>
+      </w:pPr>
+      <w:r>
+        <w:rPr/>
+        <w:t>Provided with this guide a directory k8s/elk that contains configuration files for installing elastic stack for capturing logs and analyzing them</w:t>
+      </w:r>
+    </w:p>
+    <w:p>
+      <w:pPr>
+        <w:pStyle w:val="TextBody"/>
+        <w:numPr>
+          <w:ilvl w:val="0"/>
+          <w:numId w:val="21"/>
+        </w:numPr>
+        <w:bidi w:val="0"/>
+        <w:spacing w:lineRule="auto" w:line="276" w:before="0" w:after="140"/>
+        <w:jc w:val="left"/>
+        <w:rPr/>
+      </w:pPr>
+      <w:r>
+        <w:rPr/>
+        <w:t>You can install it directly by going to the folder “cd k8s/elk” and running the install.sh script “bash install.sh”</w:t>
+      </w:r>
+    </w:p>
+    <w:p>
+      <w:pPr>
+        <w:pStyle w:val="TextBody"/>
+        <w:numPr>
+          <w:ilvl w:val="0"/>
+          <w:numId w:val="21"/>
+        </w:numPr>
+        <w:bidi w:val="0"/>
+        <w:spacing w:lineRule="auto" w:line="276" w:before="0" w:after="140"/>
+        <w:jc w:val="left"/>
+        <w:rPr/>
+      </w:pPr>
+      <w:r>
+        <w:rPr/>
+        <w:t>The pods will be deployed in “elk” namespace</w:t>
+      </w:r>
+    </w:p>
+    <w:p>
+      <w:pPr>
+        <w:pStyle w:val="TextBody"/>
+        <w:numPr>
+          <w:ilvl w:val="0"/>
+          <w:numId w:val="0"/>
+        </w:numPr>
+        <w:bidi w:val="0"/>
+        <w:spacing w:lineRule="auto" w:line="276" w:before="0" w:after="140"/>
+        <w:ind w:left="1440" w:hanging="0"/>
+        <w:jc w:val="left"/>
+        <w:rPr>
+          <w:rFonts w:eastAsia="Noto Serif CJK SC" w:cs="Lohit Devanagari"/>
+          <w:b/>
+          <w:b/>
+          <w:bCs/>
+          <w:i w:val="false"/>
+          <w:i w:val="false"/>
+          <w:caps w:val="false"/>
+          <w:smallCaps w:val="false"/>
+          <w:color w:val="auto"/>
+          <w:spacing w:val="0"/>
+          <w:kern w:val="2"/>
+          <w:sz w:val="24"/>
+          <w:szCs w:val="24"/>
+          <w:lang w:val="en-US" w:eastAsia="zh-CN" w:bidi="hi-IN"/>
+        </w:rPr>
+      </w:pPr>
+      <w:r>
+        <w:rPr>
+          <w:rFonts w:eastAsia="Noto Serif CJK SC" w:cs="Lohit Devanagari"/>
+          <w:b/>
+          <w:bCs/>
+          <w:i w:val="false"/>
+          <w:caps w:val="false"/>
+          <w:smallCaps w:val="false"/>
+          <w:color w:val="auto"/>
+          <w:spacing w:val="0"/>
+          <w:kern w:val="2"/>
+          <w:sz w:val="24"/>
+          <w:szCs w:val="24"/>
+          <w:lang w:val="en-US" w:eastAsia="zh-CN" w:bidi="hi-IN"/>
+        </w:rPr>
+      </w:r>
+    </w:p>
+    <w:p>
+      <w:pPr>
+        <w:pStyle w:val="TextBody"/>
+        <w:numPr>
+          <w:ilvl w:val="0"/>
+          <w:numId w:val="0"/>
+        </w:numPr>
+        <w:bidi w:val="0"/>
+        <w:spacing w:lineRule="auto" w:line="276" w:before="0" w:after="140"/>
+        <w:ind w:left="720" w:hanging="0"/>
+        <w:jc w:val="left"/>
+        <w:rPr/>
+      </w:pPr>
+      <w:r>
+        <w:rPr>
+          <w:rFonts w:eastAsia="Noto Serif CJK SC" w:cs="Lohit Devanagari"/>
+          <w:b w:val="false"/>
+          <w:bCs w:val="false"/>
+          <w:i w:val="false"/>
+          <w:caps w:val="false"/>
+          <w:smallCaps w:val="false"/>
+          <w:color w:val="auto"/>
+          <w:spacing w:val="0"/>
+          <w:kern w:val="2"/>
+          <w:sz w:val="24"/>
+          <w:szCs w:val="24"/>
+          <w:lang w:val="en-US" w:eastAsia="zh-CN" w:bidi="hi-IN"/>
+        </w:rPr>
+        <w:tab/>
+      </w:r>
+    </w:p>
+    <w:p>
+      <w:pPr>
+        <w:pStyle w:val="TextBody"/>
+        <w:bidi w:val="0"/>
+        <w:spacing w:lineRule="auto" w:line="276" w:before="0" w:after="140"/>
+        <w:jc w:val="left"/>
+        <w:rPr/>
+      </w:pPr>
+      <w:r>
+        <w:rPr>
+          <w:rFonts w:eastAsia="Noto Serif CJK SC" w:cs="Lohit Devanagari"/>
+          <w:b w:val="false"/>
+          <w:bCs w:val="false"/>
+          <w:i w:val="false"/>
+          <w:caps w:val="false"/>
+          <w:smallCaps w:val="false"/>
+          <w:color w:val="auto"/>
+          <w:spacing w:val="0"/>
+          <w:kern w:val="2"/>
+          <w:sz w:val="24"/>
+          <w:szCs w:val="24"/>
+          <w:lang w:val="en-US" w:eastAsia="zh-CN" w:bidi="hi-IN"/>
+        </w:rPr>
+        <w:tab/>
+      </w:r>
+      <w:r>
+        <w:rPr>
+          <w:rFonts w:eastAsia="Noto Serif CJK SC" w:cs="Lohit Devanagari"/>
+          <w:b/>
+          <w:bCs/>
+          <w:i w:val="false"/>
+          <w:caps w:val="false"/>
+          <w:smallCaps w:val="false"/>
+          <w:color w:val="auto"/>
+          <w:spacing w:val="0"/>
+          <w:kern w:val="2"/>
+          <w:sz w:val="24"/>
+          <w:szCs w:val="24"/>
+          <w:lang w:val="en-US" w:eastAsia="zh-CN" w:bidi="hi-IN"/>
+        </w:rPr>
+        <w:t>5.7: Deploying Prometheus and Grafana for monitoring application performance:</w:t>
+      </w:r>
+    </w:p>
+    <w:p>
+      <w:pPr>
+        <w:pStyle w:val="TextBody"/>
+        <w:numPr>
+          <w:ilvl w:val="0"/>
+          <w:numId w:val="22"/>
+        </w:numPr>
+        <w:bidi w:val="0"/>
+        <w:spacing w:lineRule="auto" w:line="276" w:before="0" w:after="140"/>
+        <w:jc w:val="left"/>
+        <w:rPr/>
+      </w:pPr>
+      <w:r>
+        <w:rPr>
+          <w:rFonts w:eastAsia="Noto Serif CJK SC" w:cs="Lohit Devanagari"/>
+          <w:b w:val="false"/>
+          <w:bCs w:val="false"/>
+          <w:i w:val="false"/>
+          <w:caps w:val="false"/>
+          <w:smallCaps w:val="false"/>
+          <w:color w:val="auto"/>
+          <w:spacing w:val="0"/>
+          <w:kern w:val="2"/>
+          <w:sz w:val="24"/>
+          <w:szCs w:val="24"/>
+          <w:lang w:val="en-US" w:eastAsia="zh-CN" w:bidi="hi-IN"/>
+        </w:rPr>
+        <w:t xml:space="preserve">Provided with this guide a directory k8s/monitoring that contains configuration files for installing prometheus and grafana </w:t>
+      </w:r>
+    </w:p>
+    <w:p>
+      <w:pPr>
+        <w:pStyle w:val="TextBody"/>
+        <w:numPr>
+          <w:ilvl w:val="0"/>
+          <w:numId w:val="22"/>
+        </w:numPr>
+        <w:bidi w:val="0"/>
+        <w:spacing w:lineRule="auto" w:line="276" w:before="0" w:after="140"/>
+        <w:jc w:val="left"/>
+        <w:rPr/>
+      </w:pPr>
+      <w:r>
+        <w:rPr>
+          <w:rFonts w:eastAsia="Noto Serif CJK SC" w:cs="Lohit Devanagari"/>
+          <w:b w:val="false"/>
+          <w:bCs w:val="false"/>
+          <w:i w:val="false"/>
+          <w:caps w:val="false"/>
+          <w:smallCaps w:val="false"/>
+          <w:color w:val="auto"/>
+          <w:spacing w:val="0"/>
+          <w:kern w:val="2"/>
+          <w:sz w:val="24"/>
+          <w:szCs w:val="24"/>
+          <w:lang w:val="en-US" w:eastAsia="zh-CN" w:bidi="hi-IN"/>
+        </w:rPr>
+        <w:t>You can install it directly by going to the folder “cd k8s/monitoring” and running the install.sh script “bash install.sh”</w:t>
+      </w:r>
+    </w:p>
+    <w:p>
+      <w:pPr>
+        <w:pStyle w:val="TextBody"/>
+        <w:numPr>
+          <w:ilvl w:val="0"/>
+          <w:numId w:val="22"/>
+        </w:numPr>
+        <w:bidi w:val="0"/>
+        <w:spacing w:lineRule="auto" w:line="276" w:before="0" w:after="140"/>
+        <w:jc w:val="left"/>
+        <w:rPr/>
+      </w:pPr>
+      <w:r>
+        <w:rPr>
+          <w:rFonts w:eastAsia="Noto Serif CJK SC" w:cs="Lohit Devanagari"/>
+          <w:b w:val="false"/>
+          <w:bCs w:val="false"/>
+          <w:i w:val="false"/>
+          <w:caps w:val="false"/>
+          <w:smallCaps w:val="false"/>
+          <w:color w:val="auto"/>
+          <w:spacing w:val="0"/>
+          <w:kern w:val="2"/>
+          <w:sz w:val="24"/>
+          <w:szCs w:val="24"/>
+          <w:lang w:val="en-US" w:eastAsia="zh-CN" w:bidi="hi-IN"/>
+        </w:rPr>
+        <w:t>The pods will be deployed in “monitoring” namespace</w:t>
+      </w:r>
+    </w:p>
+    <w:p>
+      <w:pPr>
+        <w:pStyle w:val="TextBody"/>
+        <w:numPr>
+          <w:ilvl w:val="0"/>
+          <w:numId w:val="22"/>
+        </w:numPr>
+        <w:bidi w:val="0"/>
+        <w:spacing w:lineRule="auto" w:line="276" w:before="0" w:after="140"/>
+        <w:jc w:val="left"/>
+        <w:rPr>
+          <w:rFonts w:ascii="Liberation Serif" w:hAnsi="Liberation Serif" w:eastAsia="Noto Serif CJK SC" w:cs="Lohit Devanagari"/>
+          <w:b w:val="false"/>
+          <w:b w:val="false"/>
+          <w:bCs w:val="false"/>
+          <w:i w:val="false"/>
+          <w:i w:val="false"/>
+          <w:caps w:val="false"/>
+          <w:smallCaps w:val="false"/>
+          <w:color w:val="auto"/>
+          <w:spacing w:val="0"/>
+          <w:kern w:val="2"/>
+          <w:sz w:val="24"/>
+          <w:szCs w:val="24"/>
+          <w:lang w:val="en-US" w:eastAsia="zh-CN" w:bidi="hi-IN"/>
+        </w:rPr>
+      </w:pPr>
+      <w:r>
+        <w:rPr>
+          <w:rFonts w:eastAsia="Noto Serif CJK SC" w:cs="Lohit Devanagari"/>
+          <w:b w:val="false"/>
+          <w:bCs w:val="false"/>
+          <w:i w:val="false"/>
+          <w:caps w:val="false"/>
+          <w:smallCaps w:val="false"/>
+          <w:color w:val="auto"/>
+          <w:spacing w:val="0"/>
+          <w:kern w:val="2"/>
+          <w:sz w:val="24"/>
+          <w:szCs w:val="24"/>
+          <w:lang w:val="en-US" w:eastAsia="zh-CN" w:bidi="hi-IN"/>
+        </w:rPr>
+        <w:t xml:space="preserve">Take note from the logs of the script for the prometheus server location, which should be </w:t>
+      </w:r>
+      <w:r>
+        <w:rPr>
+          <w:rFonts w:eastAsia="Noto Serif CJK SC" w:cs="Lohit Devanagari"/>
+          <w:b/>
+          <w:bCs/>
+          <w:i w:val="false"/>
+          <w:caps w:val="false"/>
+          <w:smallCaps w:val="false"/>
+          <w:color w:val="auto"/>
+          <w:spacing w:val="0"/>
+          <w:kern w:val="2"/>
+          <w:sz w:val="24"/>
+          <w:szCs w:val="24"/>
+          <w:lang w:val="en-US" w:eastAsia="zh-CN" w:bidi="hi-IN"/>
+        </w:rPr>
+        <w:t>prometheus-server.monitoring.svc.cluster.local</w:t>
+      </w:r>
+    </w:p>
+    <w:p>
+      <w:pPr>
+        <w:pStyle w:val="TextBody"/>
+        <w:numPr>
+          <w:ilvl w:val="0"/>
+          <w:numId w:val="22"/>
+        </w:numPr>
+        <w:bidi w:val="0"/>
+        <w:spacing w:lineRule="auto" w:line="276" w:before="0" w:after="140"/>
+        <w:jc w:val="left"/>
+        <w:rPr>
+          <w:rFonts w:ascii="Liberation Serif" w:hAnsi="Liberation Serif" w:eastAsia="Noto Serif CJK SC" w:cs="Lohit Devanagari"/>
+          <w:b w:val="false"/>
+          <w:b w:val="false"/>
+          <w:bCs w:val="false"/>
+          <w:i w:val="false"/>
+          <w:i w:val="false"/>
+          <w:caps w:val="false"/>
+          <w:smallCaps w:val="false"/>
+          <w:color w:val="auto"/>
+          <w:spacing w:val="0"/>
+          <w:kern w:val="2"/>
+          <w:sz w:val="24"/>
+          <w:szCs w:val="24"/>
+          <w:lang w:val="en-US" w:eastAsia="zh-CN" w:bidi="hi-IN"/>
+        </w:rPr>
+      </w:pPr>
+      <w:r>
+        <w:rPr>
+          <w:rFonts w:eastAsia="Noto Serif CJK SC" w:cs="Lohit Devanagari"/>
+          <w:b w:val="false"/>
+          <w:bCs w:val="false"/>
+          <w:i w:val="false"/>
+          <w:caps w:val="false"/>
+          <w:smallCaps w:val="false"/>
+          <w:color w:val="auto"/>
+          <w:spacing w:val="0"/>
+          <w:kern w:val="2"/>
+          <w:sz w:val="24"/>
+          <w:szCs w:val="24"/>
+          <w:lang w:val="en-US" w:eastAsia="zh-CN" w:bidi="hi-IN"/>
+        </w:rPr>
+        <w:t xml:space="preserve">Retrieve your grafana admin password by running </w:t>
+      </w:r>
+      <w:r>
+        <w:rPr>
+          <w:rFonts w:eastAsia="Noto Serif CJK SC" w:cs="Lohit Devanagari"/>
+          <w:b/>
+          <w:bCs/>
+          <w:i w:val="false"/>
+          <w:caps w:val="false"/>
+          <w:smallCaps w:val="false"/>
+          <w:color w:val="auto"/>
+          <w:spacing w:val="0"/>
+          <w:kern w:val="2"/>
+          <w:sz w:val="24"/>
+          <w:szCs w:val="24"/>
+          <w:lang w:val="en-US" w:eastAsia="zh-CN" w:bidi="hi-IN"/>
+        </w:rPr>
+        <w:t>kubectl get secret --namespace monitoring grafana -o jsonpath="{.data.admin-password}" | base64 --decode ; echo</w:t>
+      </w:r>
+    </w:p>
+    <w:p>
+      <w:pPr>
+        <w:pStyle w:val="TextBody"/>
+        <w:numPr>
+          <w:ilvl w:val="0"/>
+          <w:numId w:val="22"/>
+        </w:numPr>
+        <w:bidi w:val="0"/>
+        <w:spacing w:lineRule="auto" w:line="276" w:before="0" w:after="140"/>
+        <w:jc w:val="left"/>
+        <w:rPr/>
+      </w:pPr>
+      <w:r>
+        <w:rPr>
+          <w:rFonts w:eastAsia="Noto Serif CJK SC" w:cs="Lohit Devanagari"/>
+          <w:b w:val="false"/>
+          <w:bCs w:val="false"/>
+          <w:i w:val="false"/>
+          <w:caps w:val="false"/>
+          <w:smallCaps w:val="false"/>
+          <w:color w:val="auto"/>
+          <w:spacing w:val="0"/>
+          <w:kern w:val="2"/>
+          <w:sz w:val="24"/>
+          <w:szCs w:val="24"/>
+          <w:lang w:val="en-US" w:eastAsia="zh-CN" w:bidi="hi-IN"/>
+        </w:rPr>
+        <w:t xml:space="preserve">run the following commands to access the Grafana dashboard </w:t>
+        <w:br/>
+      </w:r>
+      <w:r>
+        <w:rPr>
+          <w:rFonts w:eastAsia="Noto Serif CJK SC" w:cs="Lohit Devanagari"/>
+          <w:b/>
+          <w:bCs/>
+          <w:i w:val="false"/>
+          <w:caps w:val="false"/>
+          <w:smallCaps w:val="false"/>
+          <w:color w:val="auto"/>
+          <w:spacing w:val="0"/>
+          <w:kern w:val="2"/>
+          <w:sz w:val="24"/>
+          <w:szCs w:val="24"/>
+          <w:lang w:val="en-US" w:eastAsia="zh-CN" w:bidi="hi-IN"/>
+        </w:rPr>
+        <w:t>- export POD_NAME=$(kubectl get pods --namespace monitoring -l "app.kubernetes.io/name=grafana,app.kubernetes.io/instance=grafana" -o jsonpath="{.items[0].metadata.name}")</w:t>
+      </w:r>
+    </w:p>
+    <w:p>
+      <w:pPr>
+        <w:pStyle w:val="TextBody"/>
+        <w:numPr>
+          <w:ilvl w:val="0"/>
+          <w:numId w:val="0"/>
+        </w:numPr>
+        <w:bidi w:val="0"/>
+        <w:spacing w:lineRule="auto" w:line="276" w:before="0" w:after="140"/>
+        <w:ind w:left="720" w:hanging="0"/>
+        <w:jc w:val="left"/>
+        <w:rPr>
+          <w:b/>
+          <w:b/>
+          <w:bCs/>
+        </w:rPr>
+      </w:pPr>
+      <w:r>
+        <w:rPr>
+          <w:rFonts w:eastAsia="Noto Serif CJK SC" w:cs="Lohit Devanagari"/>
+          <w:b/>
+          <w:bCs/>
+          <w:i w:val="false"/>
+          <w:caps w:val="false"/>
+          <w:smallCaps w:val="false"/>
+          <w:color w:val="auto"/>
+          <w:spacing w:val="0"/>
+          <w:kern w:val="2"/>
+          <w:sz w:val="24"/>
+          <w:szCs w:val="24"/>
+          <w:lang w:val="en-US" w:eastAsia="zh-CN" w:bidi="hi-IN"/>
+        </w:rPr>
+        <w:t>- kubectl --namespace monitoring port-forward $POD_NAME 3000</w:t>
+      </w:r>
+    </w:p>
+    <w:p>
+      <w:pPr>
+        <w:pStyle w:val="TextBody"/>
+        <w:numPr>
+          <w:ilvl w:val="0"/>
+          <w:numId w:val="22"/>
+        </w:numPr>
+        <w:bidi w:val="0"/>
+        <w:spacing w:lineRule="auto" w:line="276" w:before="0" w:after="140"/>
+        <w:jc w:val="left"/>
+        <w:rPr/>
+      </w:pPr>
+      <w:r>
+        <w:rPr>
+          <w:rFonts w:eastAsia="Noto Serif CJK SC" w:cs="Lohit Devanagari"/>
+          <w:b w:val="false"/>
+          <w:bCs w:val="false"/>
+          <w:i w:val="false"/>
+          <w:caps w:val="false"/>
+          <w:smallCaps w:val="false"/>
+          <w:color w:val="auto"/>
+          <w:spacing w:val="0"/>
+          <w:kern w:val="2"/>
+          <w:sz w:val="24"/>
+          <w:szCs w:val="24"/>
+          <w:lang w:val="en-US" w:eastAsia="zh-CN" w:bidi="hi-IN"/>
+        </w:rPr>
+        <w:t>Go to localhost:3000 and Login using the admin password retrieved from step 5</w:t>
+      </w:r>
+    </w:p>
+    <w:p>
+      <w:pPr>
+        <w:pStyle w:val="TextBody"/>
+        <w:numPr>
+          <w:ilvl w:val="0"/>
+          <w:numId w:val="22"/>
+        </w:numPr>
+        <w:bidi w:val="0"/>
+        <w:spacing w:lineRule="auto" w:line="276" w:before="0" w:after="140"/>
+        <w:jc w:val="left"/>
+        <w:rPr/>
+      </w:pPr>
+      <w:r>
+        <w:rPr>
+          <w:rFonts w:eastAsia="Noto Serif CJK SC" w:cs="Lohit Devanagari"/>
+          <w:b w:val="false"/>
+          <w:bCs w:val="false"/>
+          <w:i w:val="false"/>
+          <w:caps w:val="false"/>
+          <w:smallCaps w:val="false"/>
+          <w:color w:val="auto"/>
+          <w:spacing w:val="0"/>
+          <w:kern w:val="2"/>
+          <w:sz w:val="24"/>
+          <w:szCs w:val="24"/>
+          <w:lang w:val="en-US" w:eastAsia="zh-CN" w:bidi="hi-IN"/>
+        </w:rPr>
+        <w:t xml:space="preserve">go to </w:t>
+      </w:r>
+      <w:hyperlink r:id="rId26">
+        <w:r>
+          <w:rPr>
+            <w:rStyle w:val="InternetLink"/>
+            <w:rFonts w:eastAsia="Noto Serif CJK SC" w:cs="Lohit Devanagari"/>
+            <w:b w:val="false"/>
+            <w:bCs w:val="false"/>
+            <w:i w:val="false"/>
+            <w:caps w:val="false"/>
+            <w:smallCaps w:val="false"/>
+            <w:color w:val="auto"/>
+            <w:spacing w:val="0"/>
+            <w:kern w:val="2"/>
+            <w:sz w:val="24"/>
+            <w:szCs w:val="24"/>
+            <w:lang w:val="en-US" w:eastAsia="zh-CN" w:bidi="hi-IN"/>
+          </w:rPr>
+          <w:t>http://localhost:3000/datasources</w:t>
+        </w:r>
+      </w:hyperlink>
+      <w:r>
+        <w:rPr>
+          <w:rFonts w:eastAsia="Noto Serif CJK SC" w:cs="Lohit Devanagari"/>
+          <w:b w:val="false"/>
+          <w:bCs w:val="false"/>
+          <w:i w:val="false"/>
+          <w:caps w:val="false"/>
+          <w:smallCaps w:val="false"/>
+          <w:color w:val="auto"/>
+          <w:spacing w:val="0"/>
+          <w:kern w:val="2"/>
+          <w:sz w:val="24"/>
+          <w:szCs w:val="24"/>
+          <w:lang w:val="en-US" w:eastAsia="zh-CN" w:bidi="hi-IN"/>
+        </w:rPr>
+        <w:t xml:space="preserve"> to add prometheus as datasource</w:t>
+      </w:r>
+    </w:p>
+    <w:p>
+      <w:pPr>
+        <w:pStyle w:val="TextBody"/>
+        <w:numPr>
+          <w:ilvl w:val="0"/>
+          <w:numId w:val="22"/>
+        </w:numPr>
+        <w:bidi w:val="0"/>
+        <w:spacing w:lineRule="auto" w:line="276" w:before="0" w:after="140"/>
+        <w:jc w:val="left"/>
+        <w:rPr/>
+      </w:pPr>
+      <w:r>
+        <w:rPr>
+          <w:rFonts w:eastAsia="Noto Serif CJK SC" w:cs="Lohit Devanagari"/>
+          <w:b w:val="false"/>
+          <w:bCs w:val="false"/>
+          <w:i w:val="false"/>
+          <w:caps w:val="false"/>
+          <w:smallCaps w:val="false"/>
+          <w:color w:val="auto"/>
+          <w:spacing w:val="0"/>
+          <w:kern w:val="2"/>
+          <w:sz w:val="24"/>
+          <w:szCs w:val="24"/>
+          <w:lang w:val="en-US" w:eastAsia="zh-CN" w:bidi="hi-IN"/>
+        </w:rPr>
+        <w:t xml:space="preserve">click Add Datasource And select Prometheus </w:t>
+      </w:r>
+    </w:p>
+    <w:p>
+      <w:pPr>
+        <w:pStyle w:val="TextBody"/>
+        <w:numPr>
+          <w:ilvl w:val="0"/>
+          <w:numId w:val="22"/>
+        </w:numPr>
+        <w:bidi w:val="0"/>
+        <w:spacing w:lineRule="auto" w:line="276" w:before="0" w:after="140"/>
+        <w:jc w:val="left"/>
+        <w:rPr/>
+      </w:pPr>
+      <w:r>
+        <w:rPr>
+          <w:rFonts w:eastAsia="Noto Serif CJK SC" w:cs="Lohit Devanagari"/>
+          <w:b w:val="false"/>
+          <w:bCs w:val="false"/>
+          <w:i w:val="false"/>
+          <w:caps w:val="false"/>
+          <w:smallCaps w:val="false"/>
+          <w:color w:val="auto"/>
+          <w:spacing w:val="0"/>
+          <w:kern w:val="2"/>
+          <w:sz w:val="24"/>
+          <w:szCs w:val="24"/>
+          <w:lang w:val="en-US" w:eastAsia="zh-CN" w:bidi="hi-IN"/>
+        </w:rPr>
+        <w:t xml:space="preserve">Add the prometheus server location retrieved from step 4 in </w:t>
+      </w:r>
+      <w:r>
+        <w:rPr>
+          <w:rFonts w:eastAsia="Noto Serif CJK SC" w:cs="Lohit Devanagari"/>
+          <w:b/>
+          <w:bCs/>
+          <w:i w:val="false"/>
+          <w:caps w:val="false"/>
+          <w:smallCaps w:val="false"/>
+          <w:color w:val="auto"/>
+          <w:spacing w:val="0"/>
+          <w:kern w:val="2"/>
+          <w:sz w:val="24"/>
+          <w:szCs w:val="24"/>
+          <w:lang w:val="en-US" w:eastAsia="zh-CN" w:bidi="hi-IN"/>
+        </w:rPr>
+        <w:t xml:space="preserve">HTTP </w:t>
+      </w:r>
+      <w:r>
+        <w:rPr>
+          <w:rFonts w:eastAsia="Noto Serif CJK SC" w:cs="Lohit Devanagari"/>
+          <w:b w:val="false"/>
+          <w:bCs w:val="false"/>
+          <w:i w:val="false"/>
+          <w:caps w:val="false"/>
+          <w:smallCaps w:val="false"/>
+          <w:color w:val="auto"/>
+          <w:spacing w:val="0"/>
+          <w:kern w:val="2"/>
+          <w:sz w:val="24"/>
+          <w:szCs w:val="24"/>
+          <w:lang w:val="en-US" w:eastAsia="zh-CN" w:bidi="hi-IN"/>
+        </w:rPr>
+        <w:t xml:space="preserve"> section, </w:t>
+      </w:r>
+      <w:r>
+        <w:rPr>
+          <w:rFonts w:eastAsia="Noto Serif CJK SC" w:cs="Lohit Devanagari"/>
+          <w:b/>
+          <w:bCs/>
+          <w:i w:val="false"/>
+          <w:caps w:val="false"/>
+          <w:smallCaps w:val="false"/>
+          <w:color w:val="auto"/>
+          <w:spacing w:val="0"/>
+          <w:kern w:val="2"/>
+          <w:sz w:val="24"/>
+          <w:szCs w:val="24"/>
+          <w:lang w:val="en-US" w:eastAsia="zh-CN" w:bidi="hi-IN"/>
+        </w:rPr>
+        <w:t xml:space="preserve">URL </w:t>
+      </w:r>
+      <w:r>
+        <w:rPr>
+          <w:rFonts w:eastAsia="Noto Serif CJK SC" w:cs="Lohit Devanagari"/>
+          <w:b w:val="false"/>
+          <w:bCs w:val="false"/>
+          <w:i w:val="false"/>
+          <w:caps w:val="false"/>
+          <w:smallCaps w:val="false"/>
+          <w:color w:val="auto"/>
+          <w:spacing w:val="0"/>
+          <w:kern w:val="2"/>
+          <w:sz w:val="24"/>
+          <w:szCs w:val="24"/>
+          <w:lang w:val="en-US" w:eastAsia="zh-CN" w:bidi="hi-IN"/>
+        </w:rPr>
+        <w:t>field</w:t>
+      </w:r>
+    </w:p>
+    <w:p>
+      <w:pPr>
+        <w:pStyle w:val="TextBody"/>
+        <w:numPr>
+          <w:ilvl w:val="0"/>
+          <w:numId w:val="22"/>
+        </w:numPr>
+        <w:bidi w:val="0"/>
+        <w:spacing w:lineRule="auto" w:line="276" w:before="0" w:after="140"/>
+        <w:jc w:val="left"/>
+        <w:rPr/>
+      </w:pPr>
+      <w:r>
+        <w:rPr>
+          <w:rFonts w:eastAsia="Noto Serif CJK SC" w:cs="Lohit Devanagari"/>
+          <w:b w:val="false"/>
+          <w:bCs w:val="false"/>
+          <w:i w:val="false"/>
+          <w:caps w:val="false"/>
+          <w:smallCaps w:val="false"/>
+          <w:color w:val="auto"/>
+          <w:spacing w:val="0"/>
+          <w:kern w:val="2"/>
+          <w:sz w:val="24"/>
+          <w:szCs w:val="24"/>
+          <w:lang w:val="en-US" w:eastAsia="zh-CN" w:bidi="hi-IN"/>
+        </w:rPr>
+        <w:t>scroll down and click on “Save and Test”, you should get a message saying “Data source is working”</w:t>
+      </w:r>
+    </w:p>
+    <w:p>
+      <w:pPr>
+        <w:pStyle w:val="TextBody"/>
+        <w:numPr>
+          <w:ilvl w:val="0"/>
+          <w:numId w:val="22"/>
+        </w:numPr>
+        <w:bidi w:val="0"/>
+        <w:spacing w:lineRule="auto" w:line="276" w:before="0" w:after="140"/>
+        <w:jc w:val="left"/>
+        <w:rPr/>
+      </w:pPr>
+      <w:r>
+        <w:rPr>
+          <w:rFonts w:eastAsia="Noto Serif CJK SC" w:cs="Lohit Devanagari"/>
+          <w:b w:val="false"/>
+          <w:bCs w:val="false"/>
+          <w:i w:val="false"/>
+          <w:caps w:val="false"/>
+          <w:smallCaps w:val="false"/>
+          <w:color w:val="auto"/>
+          <w:spacing w:val="0"/>
+          <w:kern w:val="2"/>
+          <w:sz w:val="24"/>
+          <w:szCs w:val="24"/>
+          <w:lang w:val="en-US" w:eastAsia="zh-CN" w:bidi="hi-IN"/>
+        </w:rPr>
+        <w:t xml:space="preserve">To have monitoring dashboards, you can either create one or import already developed dashboards from </w:t>
+      </w:r>
+      <w:r>
+        <w:rPr>
+          <w:rStyle w:val="InternetLink"/>
+          <w:rFonts w:eastAsia="Noto Serif CJK SC" w:cs="Lohit Devanagari"/>
+          <w:b w:val="false"/>
+          <w:bCs w:val="false"/>
+          <w:i w:val="false"/>
+          <w:caps w:val="false"/>
+          <w:smallCaps w:val="false"/>
+          <w:color w:val="auto"/>
+          <w:spacing w:val="0"/>
+          <w:kern w:val="2"/>
+          <w:sz w:val="24"/>
+          <w:szCs w:val="24"/>
+          <w:lang w:val="en-US" w:eastAsia="zh-CN" w:bidi="hi-IN"/>
+        </w:rPr>
+        <w:t>https://grafana.com/grafana/dashboards</w:t>
+      </w:r>
+    </w:p>
+    <w:p>
+      <w:pPr>
+        <w:pStyle w:val="TextBody"/>
+        <w:numPr>
+          <w:ilvl w:val="0"/>
+          <w:numId w:val="22"/>
+        </w:numPr>
+        <w:bidi w:val="0"/>
+        <w:spacing w:lineRule="auto" w:line="276" w:before="0" w:after="140"/>
+        <w:jc w:val="left"/>
+        <w:rPr>
+          <w:rFonts w:ascii="Liberation Serif" w:hAnsi="Liberation Serif" w:eastAsia="Noto Serif CJK SC" w:cs="Lohit Devanagari"/>
+          <w:b w:val="false"/>
+          <w:b w:val="false"/>
+          <w:bCs w:val="false"/>
+          <w:i w:val="false"/>
+          <w:i w:val="false"/>
+          <w:caps w:val="false"/>
+          <w:smallCaps w:val="false"/>
+          <w:color w:val="auto"/>
+          <w:spacing w:val="0"/>
+          <w:kern w:val="2"/>
+          <w:sz w:val="24"/>
+          <w:szCs w:val="24"/>
+          <w:lang w:val="en-US" w:eastAsia="zh-CN" w:bidi="hi-IN"/>
+        </w:rPr>
+      </w:pPr>
+      <w:r>
+        <w:rPr>
+          <w:rFonts w:eastAsia="Noto Serif CJK SC" w:cs="Lohit Devanagari"/>
+          <w:b w:val="false"/>
+          <w:bCs w:val="false"/>
+          <w:i w:val="false"/>
+          <w:caps w:val="false"/>
+          <w:smallCaps w:val="false"/>
+          <w:color w:val="auto"/>
+          <w:spacing w:val="0"/>
+          <w:kern w:val="2"/>
+          <w:sz w:val="24"/>
+          <w:szCs w:val="24"/>
+          <w:lang w:val="en-US" w:eastAsia="zh-CN" w:bidi="hi-IN"/>
+        </w:rPr>
+        <w:t xml:space="preserve">Hover over the + sign on the left navbar and click on import </w:t>
+      </w:r>
+    </w:p>
+    <w:p>
+      <w:pPr>
+        <w:pStyle w:val="TextBody"/>
+        <w:numPr>
+          <w:ilvl w:val="0"/>
+          <w:numId w:val="22"/>
+        </w:numPr>
+        <w:bidi w:val="0"/>
+        <w:spacing w:lineRule="auto" w:line="276" w:before="0" w:after="140"/>
+        <w:jc w:val="left"/>
+        <w:rPr>
+          <w:rFonts w:ascii="Liberation Serif" w:hAnsi="Liberation Serif" w:eastAsia="Noto Serif CJK SC" w:cs="Lohit Devanagari"/>
+          <w:b w:val="false"/>
+          <w:b w:val="false"/>
+          <w:bCs w:val="false"/>
+          <w:i w:val="false"/>
+          <w:i w:val="false"/>
+          <w:caps w:val="false"/>
+          <w:smallCaps w:val="false"/>
+          <w:color w:val="auto"/>
+          <w:spacing w:val="0"/>
+          <w:kern w:val="2"/>
+          <w:sz w:val="24"/>
+          <w:szCs w:val="24"/>
+          <w:lang w:val="en-US" w:eastAsia="zh-CN" w:bidi="hi-IN"/>
+        </w:rPr>
+      </w:pPr>
+      <w:r>
+        <w:rPr>
+          <w:rFonts w:eastAsia="Noto Serif CJK SC" w:cs="Lohit Devanagari"/>
+          <w:b w:val="false"/>
+          <w:bCs w:val="false"/>
+          <w:i w:val="false"/>
+          <w:caps w:val="false"/>
+          <w:smallCaps w:val="false"/>
+          <w:color w:val="auto"/>
+          <w:spacing w:val="0"/>
+          <w:kern w:val="2"/>
+          <w:sz w:val="24"/>
+          <w:szCs w:val="24"/>
+          <w:lang w:val="en-US" w:eastAsia="zh-CN" w:bidi="hi-IN"/>
+        </w:rPr>
+        <w:t>under “import via grafana.com” add the dashboard id obtained from the url in step 12</w:t>
+      </w:r>
+    </w:p>
+    <w:p>
+      <w:pPr>
+        <w:pStyle w:val="TextBody"/>
+        <w:numPr>
+          <w:ilvl w:val="0"/>
+          <w:numId w:val="22"/>
+        </w:numPr>
+        <w:bidi w:val="0"/>
+        <w:spacing w:lineRule="auto" w:line="276" w:before="0" w:after="140"/>
+        <w:jc w:val="left"/>
+        <w:rPr>
+          <w:rFonts w:ascii="Liberation Serif" w:hAnsi="Liberation Serif" w:eastAsia="Noto Serif CJK SC" w:cs="Lohit Devanagari"/>
+          <w:b w:val="false"/>
+          <w:b w:val="false"/>
+          <w:bCs w:val="false"/>
+          <w:i w:val="false"/>
+          <w:i w:val="false"/>
+          <w:caps w:val="false"/>
+          <w:smallCaps w:val="false"/>
+          <w:color w:val="auto"/>
+          <w:spacing w:val="0"/>
+          <w:kern w:val="2"/>
+          <w:sz w:val="24"/>
+          <w:szCs w:val="24"/>
+          <w:lang w:val="en-US" w:eastAsia="zh-CN" w:bidi="hi-IN"/>
+        </w:rPr>
+      </w:pPr>
+      <w:r>
+        <w:rPr>
+          <w:rFonts w:eastAsia="Noto Serif CJK SC" w:cs="Lohit Devanagari"/>
+          <w:b w:val="false"/>
+          <w:bCs w:val="false"/>
+          <w:i w:val="false"/>
+          <w:caps w:val="false"/>
+          <w:smallCaps w:val="false"/>
+          <w:color w:val="auto"/>
+          <w:spacing w:val="0"/>
+          <w:kern w:val="2"/>
+          <w:sz w:val="24"/>
+          <w:szCs w:val="24"/>
+          <w:lang w:val="en-US" w:eastAsia="zh-CN" w:bidi="hi-IN"/>
+        </w:rPr>
+        <w:t xml:space="preserve">We recommend the following dashboards: </w:t>
+      </w:r>
+    </w:p>
+    <w:p>
+      <w:pPr>
+        <w:pStyle w:val="TextBody"/>
+        <w:numPr>
+          <w:ilvl w:val="0"/>
+          <w:numId w:val="0"/>
+        </w:numPr>
+        <w:bidi w:val="0"/>
+        <w:spacing w:lineRule="auto" w:line="276" w:before="0" w:after="140"/>
+        <w:ind w:left="720" w:hanging="0"/>
+        <w:jc w:val="left"/>
+        <w:rPr/>
+      </w:pPr>
+      <w:r>
+        <w:rPr>
+          <w:rFonts w:eastAsia="Noto Serif CJK SC" w:cs="Lohit Devanagari"/>
+          <w:b w:val="false"/>
+          <w:bCs w:val="false"/>
+          <w:i w:val="false"/>
+          <w:caps w:val="false"/>
+          <w:smallCaps w:val="false"/>
+          <w:color w:val="auto"/>
+          <w:spacing w:val="0"/>
+          <w:kern w:val="2"/>
+          <w:sz w:val="24"/>
+          <w:szCs w:val="24"/>
+          <w:lang w:val="en-US" w:eastAsia="zh-CN" w:bidi="hi-IN"/>
+        </w:rPr>
+        <w:t>- 11074 for monitoring the VM’s state</w:t>
+      </w:r>
+    </w:p>
+    <w:p>
+      <w:pPr>
+        <w:pStyle w:val="TextBody"/>
+        <w:numPr>
+          <w:ilvl w:val="0"/>
+          <w:numId w:val="0"/>
+        </w:numPr>
+        <w:bidi w:val="0"/>
+        <w:spacing w:lineRule="auto" w:line="276" w:before="0" w:after="140"/>
+        <w:ind w:left="720" w:hanging="0"/>
+        <w:jc w:val="left"/>
+        <w:rPr/>
+      </w:pPr>
+      <w:r>
+        <w:rPr>
+          <w:rFonts w:eastAsia="Noto Serif CJK SC" w:cs="Lohit Devanagari"/>
+          <w:b w:val="false"/>
+          <w:bCs w:val="false"/>
+          <w:i w:val="false"/>
+          <w:caps w:val="false"/>
+          <w:smallCaps w:val="false"/>
+          <w:color w:val="auto"/>
+          <w:spacing w:val="0"/>
+          <w:kern w:val="2"/>
+          <w:sz w:val="24"/>
+          <w:szCs w:val="24"/>
+          <w:lang w:val="en-US" w:eastAsia="zh-CN" w:bidi="hi-IN"/>
+        </w:rPr>
+        <w:t>- 10000 for monitoring CPU and ram usage/state per pod</w:t>
       </w:r>
     </w:p>
     <w:sectPr>
@@ -5294,6 +8907,996 @@
     </w:lvl>
   </w:abstractNum>
   <w:abstractNum w:abstractNumId="14">
+    <w:lvl w:ilvl="0">
+      <w:start w:val="1"/>
+      <w:numFmt w:val="decimal"/>
+      <w:lvlText w:val="%1."/>
+      <w:lvlJc w:val="left"/>
+      <w:pPr>
+        <w:tabs>
+          <w:tab w:val="num" w:pos="720"/>
+        </w:tabs>
+        <w:ind w:left="720" w:hanging="360"/>
+      </w:pPr>
+    </w:lvl>
+    <w:lvl w:ilvl="1">
+      <w:start w:val="1"/>
+      <w:numFmt w:val="decimal"/>
+      <w:lvlText w:val="%2."/>
+      <w:lvlJc w:val="left"/>
+      <w:pPr>
+        <w:tabs>
+          <w:tab w:val="num" w:pos="1080"/>
+        </w:tabs>
+        <w:ind w:left="1080" w:hanging="360"/>
+      </w:pPr>
+    </w:lvl>
+    <w:lvl w:ilvl="2">
+      <w:start w:val="1"/>
+      <w:numFmt w:val="decimal"/>
+      <w:lvlText w:val="%3."/>
+      <w:lvlJc w:val="left"/>
+      <w:pPr>
+        <w:tabs>
+          <w:tab w:val="num" w:pos="1440"/>
+        </w:tabs>
+        <w:ind w:left="1440" w:hanging="360"/>
+      </w:pPr>
+    </w:lvl>
+    <w:lvl w:ilvl="3">
+      <w:start w:val="1"/>
+      <w:numFmt w:val="decimal"/>
+      <w:lvlText w:val="%4."/>
+      <w:lvlJc w:val="left"/>
+      <w:pPr>
+        <w:tabs>
+          <w:tab w:val="num" w:pos="1800"/>
+        </w:tabs>
+        <w:ind w:left="1800" w:hanging="360"/>
+      </w:pPr>
+    </w:lvl>
+    <w:lvl w:ilvl="4">
+      <w:start w:val="1"/>
+      <w:numFmt w:val="decimal"/>
+      <w:lvlText w:val="%5."/>
+      <w:lvlJc w:val="left"/>
+      <w:pPr>
+        <w:tabs>
+          <w:tab w:val="num" w:pos="2160"/>
+        </w:tabs>
+        <w:ind w:left="2160" w:hanging="360"/>
+      </w:pPr>
+    </w:lvl>
+    <w:lvl w:ilvl="5">
+      <w:start w:val="1"/>
+      <w:numFmt w:val="decimal"/>
+      <w:lvlText w:val="%6."/>
+      <w:lvlJc w:val="left"/>
+      <w:pPr>
+        <w:tabs>
+          <w:tab w:val="num" w:pos="2520"/>
+        </w:tabs>
+        <w:ind w:left="2520" w:hanging="360"/>
+      </w:pPr>
+    </w:lvl>
+    <w:lvl w:ilvl="6">
+      <w:start w:val="1"/>
+      <w:numFmt w:val="decimal"/>
+      <w:lvlText w:val="%7."/>
+      <w:lvlJc w:val="left"/>
+      <w:pPr>
+        <w:tabs>
+          <w:tab w:val="num" w:pos="2880"/>
+        </w:tabs>
+        <w:ind w:left="2880" w:hanging="360"/>
+      </w:pPr>
+    </w:lvl>
+    <w:lvl w:ilvl="7">
+      <w:start w:val="1"/>
+      <w:numFmt w:val="decimal"/>
+      <w:lvlText w:val="%8."/>
+      <w:lvlJc w:val="left"/>
+      <w:pPr>
+        <w:tabs>
+          <w:tab w:val="num" w:pos="3240"/>
+        </w:tabs>
+        <w:ind w:left="3240" w:hanging="360"/>
+      </w:pPr>
+    </w:lvl>
+    <w:lvl w:ilvl="8">
+      <w:start w:val="1"/>
+      <w:numFmt w:val="decimal"/>
+      <w:lvlText w:val="%9."/>
+      <w:lvlJc w:val="left"/>
+      <w:pPr>
+        <w:tabs>
+          <w:tab w:val="num" w:pos="3600"/>
+        </w:tabs>
+        <w:ind w:left="3600" w:hanging="360"/>
+      </w:pPr>
+    </w:lvl>
+  </w:abstractNum>
+  <w:abstractNum w:abstractNumId="15">
+    <w:lvl w:ilvl="0">
+      <w:start w:val="1"/>
+      <w:numFmt w:val="decimal"/>
+      <w:lvlText w:val="%1."/>
+      <w:lvlJc w:val="left"/>
+      <w:pPr>
+        <w:tabs>
+          <w:tab w:val="num" w:pos="720"/>
+        </w:tabs>
+        <w:ind w:left="720" w:hanging="360"/>
+      </w:pPr>
+    </w:lvl>
+    <w:lvl w:ilvl="1">
+      <w:start w:val="1"/>
+      <w:numFmt w:val="decimal"/>
+      <w:lvlText w:val="%2."/>
+      <w:lvlJc w:val="left"/>
+      <w:pPr>
+        <w:tabs>
+          <w:tab w:val="num" w:pos="1080"/>
+        </w:tabs>
+        <w:ind w:left="1080" w:hanging="360"/>
+      </w:pPr>
+    </w:lvl>
+    <w:lvl w:ilvl="2">
+      <w:start w:val="1"/>
+      <w:numFmt w:val="decimal"/>
+      <w:lvlText w:val="%3."/>
+      <w:lvlJc w:val="left"/>
+      <w:pPr>
+        <w:tabs>
+          <w:tab w:val="num" w:pos="1440"/>
+        </w:tabs>
+        <w:ind w:left="1440" w:hanging="360"/>
+      </w:pPr>
+    </w:lvl>
+    <w:lvl w:ilvl="3">
+      <w:start w:val="1"/>
+      <w:numFmt w:val="decimal"/>
+      <w:lvlText w:val="%4."/>
+      <w:lvlJc w:val="left"/>
+      <w:pPr>
+        <w:tabs>
+          <w:tab w:val="num" w:pos="1800"/>
+        </w:tabs>
+        <w:ind w:left="1800" w:hanging="360"/>
+      </w:pPr>
+    </w:lvl>
+    <w:lvl w:ilvl="4">
+      <w:start w:val="1"/>
+      <w:numFmt w:val="decimal"/>
+      <w:lvlText w:val="%5."/>
+      <w:lvlJc w:val="left"/>
+      <w:pPr>
+        <w:tabs>
+          <w:tab w:val="num" w:pos="2160"/>
+        </w:tabs>
+        <w:ind w:left="2160" w:hanging="360"/>
+      </w:pPr>
+    </w:lvl>
+    <w:lvl w:ilvl="5">
+      <w:start w:val="1"/>
+      <w:numFmt w:val="decimal"/>
+      <w:lvlText w:val="%6."/>
+      <w:lvlJc w:val="left"/>
+      <w:pPr>
+        <w:tabs>
+          <w:tab w:val="num" w:pos="2520"/>
+        </w:tabs>
+        <w:ind w:left="2520" w:hanging="360"/>
+      </w:pPr>
+    </w:lvl>
+    <w:lvl w:ilvl="6">
+      <w:start w:val="1"/>
+      <w:numFmt w:val="decimal"/>
+      <w:lvlText w:val="%7."/>
+      <w:lvlJc w:val="left"/>
+      <w:pPr>
+        <w:tabs>
+          <w:tab w:val="num" w:pos="2880"/>
+        </w:tabs>
+        <w:ind w:left="2880" w:hanging="360"/>
+      </w:pPr>
+    </w:lvl>
+    <w:lvl w:ilvl="7">
+      <w:start w:val="1"/>
+      <w:numFmt w:val="decimal"/>
+      <w:lvlText w:val="%8."/>
+      <w:lvlJc w:val="left"/>
+      <w:pPr>
+        <w:tabs>
+          <w:tab w:val="num" w:pos="3240"/>
+        </w:tabs>
+        <w:ind w:left="3240" w:hanging="360"/>
+      </w:pPr>
+    </w:lvl>
+    <w:lvl w:ilvl="8">
+      <w:start w:val="1"/>
+      <w:numFmt w:val="decimal"/>
+      <w:lvlText w:val="%9."/>
+      <w:lvlJc w:val="left"/>
+      <w:pPr>
+        <w:tabs>
+          <w:tab w:val="num" w:pos="3600"/>
+        </w:tabs>
+        <w:ind w:left="3600" w:hanging="360"/>
+      </w:pPr>
+    </w:lvl>
+  </w:abstractNum>
+  <w:abstractNum w:abstractNumId="16">
+    <w:lvl w:ilvl="0">
+      <w:start w:val="1"/>
+      <w:numFmt w:val="decimal"/>
+      <w:lvlText w:val="%1."/>
+      <w:lvlJc w:val="left"/>
+      <w:pPr>
+        <w:tabs>
+          <w:tab w:val="num" w:pos="720"/>
+        </w:tabs>
+        <w:ind w:left="720" w:hanging="360"/>
+      </w:pPr>
+    </w:lvl>
+    <w:lvl w:ilvl="1">
+      <w:start w:val="1"/>
+      <w:numFmt w:val="decimal"/>
+      <w:lvlText w:val="%2."/>
+      <w:lvlJc w:val="left"/>
+      <w:pPr>
+        <w:tabs>
+          <w:tab w:val="num" w:pos="1080"/>
+        </w:tabs>
+        <w:ind w:left="1080" w:hanging="360"/>
+      </w:pPr>
+    </w:lvl>
+    <w:lvl w:ilvl="2">
+      <w:start w:val="1"/>
+      <w:numFmt w:val="decimal"/>
+      <w:lvlText w:val="%3."/>
+      <w:lvlJc w:val="left"/>
+      <w:pPr>
+        <w:tabs>
+          <w:tab w:val="num" w:pos="1440"/>
+        </w:tabs>
+        <w:ind w:left="1440" w:hanging="360"/>
+      </w:pPr>
+    </w:lvl>
+    <w:lvl w:ilvl="3">
+      <w:start w:val="1"/>
+      <w:numFmt w:val="decimal"/>
+      <w:lvlText w:val="%4."/>
+      <w:lvlJc w:val="left"/>
+      <w:pPr>
+        <w:tabs>
+          <w:tab w:val="num" w:pos="1800"/>
+        </w:tabs>
+        <w:ind w:left="1800" w:hanging="360"/>
+      </w:pPr>
+    </w:lvl>
+    <w:lvl w:ilvl="4">
+      <w:start w:val="1"/>
+      <w:numFmt w:val="decimal"/>
+      <w:lvlText w:val="%5."/>
+      <w:lvlJc w:val="left"/>
+      <w:pPr>
+        <w:tabs>
+          <w:tab w:val="num" w:pos="2160"/>
+        </w:tabs>
+        <w:ind w:left="2160" w:hanging="360"/>
+      </w:pPr>
+    </w:lvl>
+    <w:lvl w:ilvl="5">
+      <w:start w:val="1"/>
+      <w:numFmt w:val="decimal"/>
+      <w:lvlText w:val="%6."/>
+      <w:lvlJc w:val="left"/>
+      <w:pPr>
+        <w:tabs>
+          <w:tab w:val="num" w:pos="2520"/>
+        </w:tabs>
+        <w:ind w:left="2520" w:hanging="360"/>
+      </w:pPr>
+    </w:lvl>
+    <w:lvl w:ilvl="6">
+      <w:start w:val="1"/>
+      <w:numFmt w:val="decimal"/>
+      <w:lvlText w:val="%7."/>
+      <w:lvlJc w:val="left"/>
+      <w:pPr>
+        <w:tabs>
+          <w:tab w:val="num" w:pos="2880"/>
+        </w:tabs>
+        <w:ind w:left="2880" w:hanging="360"/>
+      </w:pPr>
+    </w:lvl>
+    <w:lvl w:ilvl="7">
+      <w:start w:val="1"/>
+      <w:numFmt w:val="decimal"/>
+      <w:lvlText w:val="%8."/>
+      <w:lvlJc w:val="left"/>
+      <w:pPr>
+        <w:tabs>
+          <w:tab w:val="num" w:pos="3240"/>
+        </w:tabs>
+        <w:ind w:left="3240" w:hanging="360"/>
+      </w:pPr>
+    </w:lvl>
+    <w:lvl w:ilvl="8">
+      <w:start w:val="1"/>
+      <w:numFmt w:val="decimal"/>
+      <w:lvlText w:val="%9."/>
+      <w:lvlJc w:val="left"/>
+      <w:pPr>
+        <w:tabs>
+          <w:tab w:val="num" w:pos="3600"/>
+        </w:tabs>
+        <w:ind w:left="3600" w:hanging="360"/>
+      </w:pPr>
+    </w:lvl>
+  </w:abstractNum>
+  <w:abstractNum w:abstractNumId="17">
+    <w:lvl w:ilvl="0">
+      <w:start w:val="1"/>
+      <w:numFmt w:val="decimal"/>
+      <w:lvlText w:val="%1."/>
+      <w:lvlJc w:val="left"/>
+      <w:pPr>
+        <w:tabs>
+          <w:tab w:val="num" w:pos="720"/>
+        </w:tabs>
+        <w:ind w:left="720" w:hanging="360"/>
+      </w:pPr>
+    </w:lvl>
+    <w:lvl w:ilvl="1">
+      <w:start w:val="1"/>
+      <w:numFmt w:val="decimal"/>
+      <w:lvlText w:val="%2."/>
+      <w:lvlJc w:val="left"/>
+      <w:pPr>
+        <w:tabs>
+          <w:tab w:val="num" w:pos="1080"/>
+        </w:tabs>
+        <w:ind w:left="1080" w:hanging="360"/>
+      </w:pPr>
+    </w:lvl>
+    <w:lvl w:ilvl="2">
+      <w:start w:val="1"/>
+      <w:numFmt w:val="decimal"/>
+      <w:lvlText w:val="%3."/>
+      <w:lvlJc w:val="left"/>
+      <w:pPr>
+        <w:tabs>
+          <w:tab w:val="num" w:pos="1440"/>
+        </w:tabs>
+        <w:ind w:left="1440" w:hanging="360"/>
+      </w:pPr>
+    </w:lvl>
+    <w:lvl w:ilvl="3">
+      <w:start w:val="1"/>
+      <w:numFmt w:val="decimal"/>
+      <w:lvlText w:val="%4."/>
+      <w:lvlJc w:val="left"/>
+      <w:pPr>
+        <w:tabs>
+          <w:tab w:val="num" w:pos="1800"/>
+        </w:tabs>
+        <w:ind w:left="1800" w:hanging="360"/>
+      </w:pPr>
+    </w:lvl>
+    <w:lvl w:ilvl="4">
+      <w:start w:val="1"/>
+      <w:numFmt w:val="decimal"/>
+      <w:lvlText w:val="%5."/>
+      <w:lvlJc w:val="left"/>
+      <w:pPr>
+        <w:tabs>
+          <w:tab w:val="num" w:pos="2160"/>
+        </w:tabs>
+        <w:ind w:left="2160" w:hanging="360"/>
+      </w:pPr>
+    </w:lvl>
+    <w:lvl w:ilvl="5">
+      <w:start w:val="1"/>
+      <w:numFmt w:val="decimal"/>
+      <w:lvlText w:val="%6."/>
+      <w:lvlJc w:val="left"/>
+      <w:pPr>
+        <w:tabs>
+          <w:tab w:val="num" w:pos="2520"/>
+        </w:tabs>
+        <w:ind w:left="2520" w:hanging="360"/>
+      </w:pPr>
+    </w:lvl>
+    <w:lvl w:ilvl="6">
+      <w:start w:val="1"/>
+      <w:numFmt w:val="decimal"/>
+      <w:lvlText w:val="%7."/>
+      <w:lvlJc w:val="left"/>
+      <w:pPr>
+        <w:tabs>
+          <w:tab w:val="num" w:pos="2880"/>
+        </w:tabs>
+        <w:ind w:left="2880" w:hanging="360"/>
+      </w:pPr>
+    </w:lvl>
+    <w:lvl w:ilvl="7">
+      <w:start w:val="1"/>
+      <w:numFmt w:val="decimal"/>
+      <w:lvlText w:val="%8."/>
+      <w:lvlJc w:val="left"/>
+      <w:pPr>
+        <w:tabs>
+          <w:tab w:val="num" w:pos="3240"/>
+        </w:tabs>
+        <w:ind w:left="3240" w:hanging="360"/>
+      </w:pPr>
+    </w:lvl>
+    <w:lvl w:ilvl="8">
+      <w:start w:val="1"/>
+      <w:numFmt w:val="decimal"/>
+      <w:lvlText w:val="%9."/>
+      <w:lvlJc w:val="left"/>
+      <w:pPr>
+        <w:tabs>
+          <w:tab w:val="num" w:pos="3600"/>
+        </w:tabs>
+        <w:ind w:left="3600" w:hanging="360"/>
+      </w:pPr>
+    </w:lvl>
+  </w:abstractNum>
+  <w:abstractNum w:abstractNumId="18">
+    <w:lvl w:ilvl="0">
+      <w:start w:val="1"/>
+      <w:numFmt w:val="decimal"/>
+      <w:lvlText w:val="%1."/>
+      <w:lvlJc w:val="left"/>
+      <w:pPr>
+        <w:tabs>
+          <w:tab w:val="num" w:pos="720"/>
+        </w:tabs>
+        <w:ind w:left="720" w:hanging="360"/>
+      </w:pPr>
+    </w:lvl>
+    <w:lvl w:ilvl="1">
+      <w:start w:val="1"/>
+      <w:numFmt w:val="decimal"/>
+      <w:lvlText w:val="%2."/>
+      <w:lvlJc w:val="left"/>
+      <w:pPr>
+        <w:tabs>
+          <w:tab w:val="num" w:pos="1080"/>
+        </w:tabs>
+        <w:ind w:left="1080" w:hanging="360"/>
+      </w:pPr>
+    </w:lvl>
+    <w:lvl w:ilvl="2">
+      <w:start w:val="1"/>
+      <w:numFmt w:val="decimal"/>
+      <w:lvlText w:val="%3."/>
+      <w:lvlJc w:val="left"/>
+      <w:pPr>
+        <w:tabs>
+          <w:tab w:val="num" w:pos="1440"/>
+        </w:tabs>
+        <w:ind w:left="1440" w:hanging="360"/>
+      </w:pPr>
+    </w:lvl>
+    <w:lvl w:ilvl="3">
+      <w:start w:val="1"/>
+      <w:numFmt w:val="decimal"/>
+      <w:lvlText w:val="%4."/>
+      <w:lvlJc w:val="left"/>
+      <w:pPr>
+        <w:tabs>
+          <w:tab w:val="num" w:pos="1800"/>
+        </w:tabs>
+        <w:ind w:left="1800" w:hanging="360"/>
+      </w:pPr>
+    </w:lvl>
+    <w:lvl w:ilvl="4">
+      <w:start w:val="1"/>
+      <w:numFmt w:val="decimal"/>
+      <w:lvlText w:val="%5."/>
+      <w:lvlJc w:val="left"/>
+      <w:pPr>
+        <w:tabs>
+          <w:tab w:val="num" w:pos="2160"/>
+        </w:tabs>
+        <w:ind w:left="2160" w:hanging="360"/>
+      </w:pPr>
+    </w:lvl>
+    <w:lvl w:ilvl="5">
+      <w:start w:val="1"/>
+      <w:numFmt w:val="decimal"/>
+      <w:lvlText w:val="%6."/>
+      <w:lvlJc w:val="left"/>
+      <w:pPr>
+        <w:tabs>
+          <w:tab w:val="num" w:pos="2520"/>
+        </w:tabs>
+        <w:ind w:left="2520" w:hanging="360"/>
+      </w:pPr>
+    </w:lvl>
+    <w:lvl w:ilvl="6">
+      <w:start w:val="1"/>
+      <w:numFmt w:val="decimal"/>
+      <w:lvlText w:val="%7."/>
+      <w:lvlJc w:val="left"/>
+      <w:pPr>
+        <w:tabs>
+          <w:tab w:val="num" w:pos="2880"/>
+        </w:tabs>
+        <w:ind w:left="2880" w:hanging="360"/>
+      </w:pPr>
+    </w:lvl>
+    <w:lvl w:ilvl="7">
+      <w:start w:val="1"/>
+      <w:numFmt w:val="decimal"/>
+      <w:lvlText w:val="%8."/>
+      <w:lvlJc w:val="left"/>
+      <w:pPr>
+        <w:tabs>
+          <w:tab w:val="num" w:pos="3240"/>
+        </w:tabs>
+        <w:ind w:left="3240" w:hanging="360"/>
+      </w:pPr>
+    </w:lvl>
+    <w:lvl w:ilvl="8">
+      <w:start w:val="1"/>
+      <w:numFmt w:val="decimal"/>
+      <w:lvlText w:val="%9."/>
+      <w:lvlJc w:val="left"/>
+      <w:pPr>
+        <w:tabs>
+          <w:tab w:val="num" w:pos="3600"/>
+        </w:tabs>
+        <w:ind w:left="3600" w:hanging="360"/>
+      </w:pPr>
+    </w:lvl>
+  </w:abstractNum>
+  <w:abstractNum w:abstractNumId="19">
+    <w:lvl w:ilvl="0">
+      <w:start w:val="1"/>
+      <w:numFmt w:val="decimal"/>
+      <w:lvlText w:val="%1."/>
+      <w:lvlJc w:val="left"/>
+      <w:pPr>
+        <w:tabs>
+          <w:tab w:val="num" w:pos="720"/>
+        </w:tabs>
+        <w:ind w:left="720" w:hanging="360"/>
+      </w:pPr>
+    </w:lvl>
+    <w:lvl w:ilvl="1">
+      <w:start w:val="1"/>
+      <w:numFmt w:val="decimal"/>
+      <w:lvlText w:val="%2."/>
+      <w:lvlJc w:val="left"/>
+      <w:pPr>
+        <w:tabs>
+          <w:tab w:val="num" w:pos="1080"/>
+        </w:tabs>
+        <w:ind w:left="1080" w:hanging="360"/>
+      </w:pPr>
+    </w:lvl>
+    <w:lvl w:ilvl="2">
+      <w:start w:val="1"/>
+      <w:numFmt w:val="decimal"/>
+      <w:lvlText w:val="%3."/>
+      <w:lvlJc w:val="left"/>
+      <w:pPr>
+        <w:tabs>
+          <w:tab w:val="num" w:pos="1440"/>
+        </w:tabs>
+        <w:ind w:left="1440" w:hanging="360"/>
+      </w:pPr>
+    </w:lvl>
+    <w:lvl w:ilvl="3">
+      <w:start w:val="1"/>
+      <w:numFmt w:val="decimal"/>
+      <w:lvlText w:val="%4."/>
+      <w:lvlJc w:val="left"/>
+      <w:pPr>
+        <w:tabs>
+          <w:tab w:val="num" w:pos="1800"/>
+        </w:tabs>
+        <w:ind w:left="1800" w:hanging="360"/>
+      </w:pPr>
+    </w:lvl>
+    <w:lvl w:ilvl="4">
+      <w:start w:val="1"/>
+      <w:numFmt w:val="decimal"/>
+      <w:lvlText w:val="%5."/>
+      <w:lvlJc w:val="left"/>
+      <w:pPr>
+        <w:tabs>
+          <w:tab w:val="num" w:pos="2160"/>
+        </w:tabs>
+        <w:ind w:left="2160" w:hanging="360"/>
+      </w:pPr>
+    </w:lvl>
+    <w:lvl w:ilvl="5">
+      <w:start w:val="1"/>
+      <w:numFmt w:val="decimal"/>
+      <w:lvlText w:val="%6."/>
+      <w:lvlJc w:val="left"/>
+      <w:pPr>
+        <w:tabs>
+          <w:tab w:val="num" w:pos="2520"/>
+        </w:tabs>
+        <w:ind w:left="2520" w:hanging="360"/>
+      </w:pPr>
+    </w:lvl>
+    <w:lvl w:ilvl="6">
+      <w:start w:val="1"/>
+      <w:numFmt w:val="decimal"/>
+      <w:lvlText w:val="%7."/>
+      <w:lvlJc w:val="left"/>
+      <w:pPr>
+        <w:tabs>
+          <w:tab w:val="num" w:pos="2880"/>
+        </w:tabs>
+        <w:ind w:left="2880" w:hanging="360"/>
+      </w:pPr>
+    </w:lvl>
+    <w:lvl w:ilvl="7">
+      <w:start w:val="1"/>
+      <w:numFmt w:val="decimal"/>
+      <w:lvlText w:val="%8."/>
+      <w:lvlJc w:val="left"/>
+      <w:pPr>
+        <w:tabs>
+          <w:tab w:val="num" w:pos="3240"/>
+        </w:tabs>
+        <w:ind w:left="3240" w:hanging="360"/>
+      </w:pPr>
+    </w:lvl>
+    <w:lvl w:ilvl="8">
+      <w:start w:val="1"/>
+      <w:numFmt w:val="decimal"/>
+      <w:lvlText w:val="%9."/>
+      <w:lvlJc w:val="left"/>
+      <w:pPr>
+        <w:tabs>
+          <w:tab w:val="num" w:pos="3600"/>
+        </w:tabs>
+        <w:ind w:left="3600" w:hanging="360"/>
+      </w:pPr>
+    </w:lvl>
+  </w:abstractNum>
+  <w:abstractNum w:abstractNumId="20">
+    <w:lvl w:ilvl="0">
+      <w:start w:val="1"/>
+      <w:numFmt w:val="decimal"/>
+      <w:lvlText w:val="%1."/>
+      <w:lvlJc w:val="left"/>
+      <w:pPr>
+        <w:tabs>
+          <w:tab w:val="num" w:pos="720"/>
+        </w:tabs>
+        <w:ind w:left="720" w:hanging="360"/>
+      </w:pPr>
+    </w:lvl>
+    <w:lvl w:ilvl="1">
+      <w:start w:val="1"/>
+      <w:numFmt w:val="decimal"/>
+      <w:lvlText w:val="%2."/>
+      <w:lvlJc w:val="left"/>
+      <w:pPr>
+        <w:tabs>
+          <w:tab w:val="num" w:pos="1080"/>
+        </w:tabs>
+        <w:ind w:left="1080" w:hanging="360"/>
+      </w:pPr>
+    </w:lvl>
+    <w:lvl w:ilvl="2">
+      <w:start w:val="1"/>
+      <w:numFmt w:val="decimal"/>
+      <w:lvlText w:val="%3."/>
+      <w:lvlJc w:val="left"/>
+      <w:pPr>
+        <w:tabs>
+          <w:tab w:val="num" w:pos="1440"/>
+        </w:tabs>
+        <w:ind w:left="1440" w:hanging="360"/>
+      </w:pPr>
+    </w:lvl>
+    <w:lvl w:ilvl="3">
+      <w:start w:val="1"/>
+      <w:numFmt w:val="decimal"/>
+      <w:lvlText w:val="%4."/>
+      <w:lvlJc w:val="left"/>
+      <w:pPr>
+        <w:tabs>
+          <w:tab w:val="num" w:pos="1800"/>
+        </w:tabs>
+        <w:ind w:left="1800" w:hanging="360"/>
+      </w:pPr>
+    </w:lvl>
+    <w:lvl w:ilvl="4">
+      <w:start w:val="1"/>
+      <w:numFmt w:val="decimal"/>
+      <w:lvlText w:val="%5."/>
+      <w:lvlJc w:val="left"/>
+      <w:pPr>
+        <w:tabs>
+          <w:tab w:val="num" w:pos="2160"/>
+        </w:tabs>
+        <w:ind w:left="2160" w:hanging="360"/>
+      </w:pPr>
+    </w:lvl>
+    <w:lvl w:ilvl="5">
+      <w:start w:val="1"/>
+      <w:numFmt w:val="decimal"/>
+      <w:lvlText w:val="%6."/>
+      <w:lvlJc w:val="left"/>
+      <w:pPr>
+        <w:tabs>
+          <w:tab w:val="num" w:pos="2520"/>
+        </w:tabs>
+        <w:ind w:left="2520" w:hanging="360"/>
+      </w:pPr>
+    </w:lvl>
+    <w:lvl w:ilvl="6">
+      <w:start w:val="1"/>
+      <w:numFmt w:val="decimal"/>
+      <w:lvlText w:val="%7."/>
+      <w:lvlJc w:val="left"/>
+      <w:pPr>
+        <w:tabs>
+          <w:tab w:val="num" w:pos="2880"/>
+        </w:tabs>
+        <w:ind w:left="2880" w:hanging="360"/>
+      </w:pPr>
+    </w:lvl>
+    <w:lvl w:ilvl="7">
+      <w:start w:val="1"/>
+      <w:numFmt w:val="decimal"/>
+      <w:lvlText w:val="%8."/>
+      <w:lvlJc w:val="left"/>
+      <w:pPr>
+        <w:tabs>
+          <w:tab w:val="num" w:pos="3240"/>
+        </w:tabs>
+        <w:ind w:left="3240" w:hanging="360"/>
+      </w:pPr>
+    </w:lvl>
+    <w:lvl w:ilvl="8">
+      <w:start w:val="1"/>
+      <w:numFmt w:val="decimal"/>
+      <w:lvlText w:val="%9."/>
+      <w:lvlJc w:val="left"/>
+      <w:pPr>
+        <w:tabs>
+          <w:tab w:val="num" w:pos="3600"/>
+        </w:tabs>
+        <w:ind w:left="3600" w:hanging="360"/>
+      </w:pPr>
+    </w:lvl>
+  </w:abstractNum>
+  <w:abstractNum w:abstractNumId="21">
+    <w:lvl w:ilvl="0">
+      <w:start w:val="1"/>
+      <w:numFmt w:val="decimal"/>
+      <w:lvlText w:val="%1."/>
+      <w:lvlJc w:val="left"/>
+      <w:pPr>
+        <w:tabs>
+          <w:tab w:val="num" w:pos="720"/>
+        </w:tabs>
+        <w:ind w:left="720" w:hanging="360"/>
+      </w:pPr>
+    </w:lvl>
+    <w:lvl w:ilvl="1">
+      <w:start w:val="1"/>
+      <w:numFmt w:val="decimal"/>
+      <w:lvlText w:val="%2."/>
+      <w:lvlJc w:val="left"/>
+      <w:pPr>
+        <w:tabs>
+          <w:tab w:val="num" w:pos="1080"/>
+        </w:tabs>
+        <w:ind w:left="1080" w:hanging="360"/>
+      </w:pPr>
+    </w:lvl>
+    <w:lvl w:ilvl="2">
+      <w:start w:val="1"/>
+      <w:numFmt w:val="decimal"/>
+      <w:lvlText w:val="%3."/>
+      <w:lvlJc w:val="left"/>
+      <w:pPr>
+        <w:tabs>
+          <w:tab w:val="num" w:pos="1440"/>
+        </w:tabs>
+        <w:ind w:left="1440" w:hanging="360"/>
+      </w:pPr>
+    </w:lvl>
+    <w:lvl w:ilvl="3">
+      <w:start w:val="1"/>
+      <w:numFmt w:val="decimal"/>
+      <w:lvlText w:val="%4."/>
+      <w:lvlJc w:val="left"/>
+      <w:pPr>
+        <w:tabs>
+          <w:tab w:val="num" w:pos="1800"/>
+        </w:tabs>
+        <w:ind w:left="1800" w:hanging="360"/>
+      </w:pPr>
+    </w:lvl>
+    <w:lvl w:ilvl="4">
+      <w:start w:val="1"/>
+      <w:numFmt w:val="decimal"/>
+      <w:lvlText w:val="%5."/>
+      <w:lvlJc w:val="left"/>
+      <w:pPr>
+        <w:tabs>
+          <w:tab w:val="num" w:pos="2160"/>
+        </w:tabs>
+        <w:ind w:left="2160" w:hanging="360"/>
+      </w:pPr>
+    </w:lvl>
+    <w:lvl w:ilvl="5">
+      <w:start w:val="1"/>
+      <w:numFmt w:val="decimal"/>
+      <w:lvlText w:val="%6."/>
+      <w:lvlJc w:val="left"/>
+      <w:pPr>
+        <w:tabs>
+          <w:tab w:val="num" w:pos="2520"/>
+        </w:tabs>
+        <w:ind w:left="2520" w:hanging="360"/>
+      </w:pPr>
+    </w:lvl>
+    <w:lvl w:ilvl="6">
+      <w:start w:val="1"/>
+      <w:numFmt w:val="decimal"/>
+      <w:lvlText w:val="%7."/>
+      <w:lvlJc w:val="left"/>
+      <w:pPr>
+        <w:tabs>
+          <w:tab w:val="num" w:pos="2880"/>
+        </w:tabs>
+        <w:ind w:left="2880" w:hanging="360"/>
+      </w:pPr>
+    </w:lvl>
+    <w:lvl w:ilvl="7">
+      <w:start w:val="1"/>
+      <w:numFmt w:val="decimal"/>
+      <w:lvlText w:val="%8."/>
+      <w:lvlJc w:val="left"/>
+      <w:pPr>
+        <w:tabs>
+          <w:tab w:val="num" w:pos="3240"/>
+        </w:tabs>
+        <w:ind w:left="3240" w:hanging="360"/>
+      </w:pPr>
+    </w:lvl>
+    <w:lvl w:ilvl="8">
+      <w:start w:val="1"/>
+      <w:numFmt w:val="decimal"/>
+      <w:lvlText w:val="%9."/>
+      <w:lvlJc w:val="left"/>
+      <w:pPr>
+        <w:tabs>
+          <w:tab w:val="num" w:pos="3600"/>
+        </w:tabs>
+        <w:ind w:left="3600" w:hanging="360"/>
+      </w:pPr>
+    </w:lvl>
+  </w:abstractNum>
+  <w:abstractNum w:abstractNumId="22">
+    <w:lvl w:ilvl="0">
+      <w:start w:val="1"/>
+      <w:numFmt w:val="decimal"/>
+      <w:lvlText w:val="%1."/>
+      <w:lvlJc w:val="left"/>
+      <w:pPr>
+        <w:tabs>
+          <w:tab w:val="num" w:pos="720"/>
+        </w:tabs>
+        <w:ind w:left="720" w:hanging="360"/>
+      </w:pPr>
+    </w:lvl>
+    <w:lvl w:ilvl="1">
+      <w:start w:val="1"/>
+      <w:numFmt w:val="decimal"/>
+      <w:lvlText w:val="%2."/>
+      <w:lvlJc w:val="left"/>
+      <w:pPr>
+        <w:tabs>
+          <w:tab w:val="num" w:pos="1080"/>
+        </w:tabs>
+        <w:ind w:left="1080" w:hanging="360"/>
+      </w:pPr>
+    </w:lvl>
+    <w:lvl w:ilvl="2">
+      <w:start w:val="1"/>
+      <w:numFmt w:val="decimal"/>
+      <w:lvlText w:val="%3."/>
+      <w:lvlJc w:val="left"/>
+      <w:pPr>
+        <w:tabs>
+          <w:tab w:val="num" w:pos="1440"/>
+        </w:tabs>
+        <w:ind w:left="1440" w:hanging="360"/>
+      </w:pPr>
+    </w:lvl>
+    <w:lvl w:ilvl="3">
+      <w:start w:val="1"/>
+      <w:numFmt w:val="decimal"/>
+      <w:lvlText w:val="%4."/>
+      <w:lvlJc w:val="left"/>
+      <w:pPr>
+        <w:tabs>
+          <w:tab w:val="num" w:pos="1800"/>
+        </w:tabs>
+        <w:ind w:left="1800" w:hanging="360"/>
+      </w:pPr>
+    </w:lvl>
+    <w:lvl w:ilvl="4">
+      <w:start w:val="1"/>
+      <w:numFmt w:val="decimal"/>
+      <w:lvlText w:val="%5."/>
+      <w:lvlJc w:val="left"/>
+      <w:pPr>
+        <w:tabs>
+          <w:tab w:val="num" w:pos="2160"/>
+        </w:tabs>
+        <w:ind w:left="2160" w:hanging="360"/>
+      </w:pPr>
+    </w:lvl>
+    <w:lvl w:ilvl="5">
+      <w:start w:val="1"/>
+      <w:numFmt w:val="decimal"/>
+      <w:lvlText w:val="%6."/>
+      <w:lvlJc w:val="left"/>
+      <w:pPr>
+        <w:tabs>
+          <w:tab w:val="num" w:pos="2520"/>
+        </w:tabs>
+        <w:ind w:left="2520" w:hanging="360"/>
+      </w:pPr>
+    </w:lvl>
+    <w:lvl w:ilvl="6">
+      <w:start w:val="1"/>
+      <w:numFmt w:val="decimal"/>
+      <w:lvlText w:val="%7."/>
+      <w:lvlJc w:val="left"/>
+      <w:pPr>
+        <w:tabs>
+          <w:tab w:val="num" w:pos="2880"/>
+        </w:tabs>
+        <w:ind w:left="2880" w:hanging="360"/>
+      </w:pPr>
+    </w:lvl>
+    <w:lvl w:ilvl="7">
+      <w:start w:val="1"/>
+      <w:numFmt w:val="decimal"/>
+      <w:lvlText w:val="%8."/>
+      <w:lvlJc w:val="left"/>
+      <w:pPr>
+        <w:tabs>
+          <w:tab w:val="num" w:pos="3240"/>
+        </w:tabs>
+        <w:ind w:left="3240" w:hanging="360"/>
+      </w:pPr>
+    </w:lvl>
+    <w:lvl w:ilvl="8">
+      <w:start w:val="1"/>
+      <w:numFmt w:val="decimal"/>
+      <w:lvlText w:val="%9."/>
+      <w:lvlJc w:val="left"/>
+      <w:pPr>
+        <w:tabs>
+          <w:tab w:val="num" w:pos="3600"/>
+        </w:tabs>
+        <w:ind w:left="3600" w:hanging="360"/>
+      </w:pPr>
+    </w:lvl>
+  </w:abstractNum>
+  <w:abstractNum w:abstractNumId="23">
     <w:lvl w:ilvl="0">
       <w:start w:val="1"/>
       <w:numFmt w:val="none"/>
@@ -5426,6 +10029,33 @@
   </w:num>
   <w:num w:numId="14">
     <w:abstractNumId w:val="14"/>
+  </w:num>
+  <w:num w:numId="15">
+    <w:abstractNumId w:val="15"/>
+  </w:num>
+  <w:num w:numId="16">
+    <w:abstractNumId w:val="16"/>
+  </w:num>
+  <w:num w:numId="17">
+    <w:abstractNumId w:val="17"/>
+  </w:num>
+  <w:num w:numId="18">
+    <w:abstractNumId w:val="18"/>
+  </w:num>
+  <w:num w:numId="19">
+    <w:abstractNumId w:val="19"/>
+  </w:num>
+  <w:num w:numId="20">
+    <w:abstractNumId w:val="20"/>
+  </w:num>
+  <w:num w:numId="21">
+    <w:abstractNumId w:val="21"/>
+  </w:num>
+  <w:num w:numId="22">
+    <w:abstractNumId w:val="22"/>
+  </w:num>
+  <w:num w:numId="23">
+    <w:abstractNumId w:val="23"/>
   </w:num>
 </w:numbering>
 </file>
@@ -5559,6 +10189,14 @@
       <w:rFonts w:ascii="Liberation Mono" w:hAnsi="Liberation Mono" w:eastAsia="Noto Sans Mono CJK SC" w:cs="Liberation Mono"/>
     </w:rPr>
   </w:style>
+  <w:style w:type="character" w:styleId="VisitedInternetLink">
+    <w:name w:val="Visited Internet Link"/>
+    <w:rPr>
+      <w:color w:val="800000"/>
+      <w:u w:val="single"/>
+      <w:lang w:val="zxx" w:eastAsia="zxx" w:bidi="zxx"/>
+    </w:rPr>
+  </w:style>
   <w:style w:type="paragraph" w:styleId="Heading">
     <w:name w:val="Heading"/>
     <w:basedOn w:val="Normal"/>

</xml_diff>

<commit_message>
change services tags for v4.0.1 and add public orgs env variables
</commit_message>
<xml_diff>
--- a/Videowiki Installation Guide.docx
+++ b/Videowiki Installation Guide.docx
@@ -3114,6 +3114,109 @@
       <w:r>
         <w:rPr/>
         <w:t>MAILGUN_ENDPOINT: the endpoint to be used by mailgun, leave empty if the domain is US based</w:t>
+      </w:r>
+    </w:p>
+    <w:p>
+      <w:pPr>
+        <w:pStyle w:val="TextBody"/>
+        <w:numPr>
+          <w:ilvl w:val="0"/>
+          <w:numId w:val="10"/>
+        </w:numPr>
+        <w:bidi w:val="0"/>
+        <w:spacing w:lineRule="auto" w:line="276" w:before="0" w:after="140"/>
+        <w:ind w:left="720" w:right="-360" w:hanging="360"/>
+        <w:jc w:val="left"/>
+        <w:rPr/>
+      </w:pPr>
+      <w:r>
+        <w:rPr/>
+        <w:t xml:space="preserve">DISABLE_PUBLIC_ORGANIZATIONS: </w:t>
+      </w:r>
+      <w:r>
+        <w:rPr/>
+        <w:t xml:space="preserve">whether to disable public user registration or not, in case of yes it’s value should be 1, otherwise leave empty or value of 0. if public registration is set to false, this envrionment variable instructs the app to create a superuser with a </w:t>
+      </w:r>
+      <w:r>
+        <w:rPr>
+          <w:rFonts w:eastAsia="Noto Serif CJK SC" w:cs="Lohit Devanagari"/>
+          <w:color w:val="auto"/>
+          <w:kern w:val="2"/>
+          <w:sz w:val="24"/>
+          <w:szCs w:val="24"/>
+          <w:lang w:val="en-US" w:eastAsia="zh-CN" w:bidi="hi-IN"/>
+        </w:rPr>
+        <w:t xml:space="preserve">default main </w:t>
+      </w:r>
+      <w:r>
+        <w:rPr/>
+        <w:t>organization</w:t>
+      </w:r>
+    </w:p>
+    <w:p>
+      <w:pPr>
+        <w:pStyle w:val="TextBody"/>
+        <w:numPr>
+          <w:ilvl w:val="0"/>
+          <w:numId w:val="10"/>
+        </w:numPr>
+        <w:bidi w:val="0"/>
+        <w:spacing w:lineRule="auto" w:line="276" w:before="0" w:after="140"/>
+        <w:ind w:left="720" w:right="-360" w:hanging="360"/>
+        <w:jc w:val="left"/>
+        <w:rPr/>
+      </w:pPr>
+      <w:r>
+        <w:rPr/>
+        <w:t xml:space="preserve">SUPERUSER_EMAIL: </w:t>
+      </w:r>
+      <w:r>
+        <w:rPr/>
+        <w:t>the email of the super user in case of disabling public organizations</w:t>
+      </w:r>
+    </w:p>
+    <w:p>
+      <w:pPr>
+        <w:pStyle w:val="TextBody"/>
+        <w:numPr>
+          <w:ilvl w:val="0"/>
+          <w:numId w:val="10"/>
+        </w:numPr>
+        <w:bidi w:val="0"/>
+        <w:spacing w:lineRule="auto" w:line="276" w:before="0" w:after="140"/>
+        <w:ind w:left="720" w:right="-360" w:hanging="360"/>
+        <w:jc w:val="left"/>
+        <w:rPr/>
+      </w:pPr>
+      <w:r>
+        <w:rPr/>
+        <w:t xml:space="preserve">SUPERUSER_PASSWORD: </w:t>
+      </w:r>
+      <w:r>
+        <w:rPr/>
+        <w:t>the password of the super user</w:t>
+      </w:r>
+    </w:p>
+    <w:p>
+      <w:pPr>
+        <w:pStyle w:val="TextBody"/>
+        <w:numPr>
+          <w:ilvl w:val="0"/>
+          <w:numId w:val="10"/>
+        </w:numPr>
+        <w:bidi w:val="0"/>
+        <w:spacing w:lineRule="auto" w:line="276" w:before="0" w:after="140"/>
+        <w:ind w:left="720" w:right="-360" w:hanging="360"/>
+        <w:jc w:val="left"/>
+        <w:rPr/>
+      </w:pPr>
+      <w:r>
+        <w:rPr/>
+        <w:t xml:space="preserve">SUPERUSER_ORGANIZATION_NAME: </w:t>
+      </w:r>
+      <w:r>
+        <w:rPr/>
+        <w:t>the name of the default main organization</w:t>
       </w:r>
     </w:p>
     <w:p>
@@ -10081,7 +10184,7 @@
     <w:qFormat/>
     <w:pPr>
       <w:widowControl/>
-      <w:overflowPunct w:val="true"/>
+      <w:overflowPunct w:val="false"/>
       <w:bidi w:val="0"/>
       <w:spacing w:before="0" w:after="0"/>
       <w:jc w:val="left"/>

</xml_diff>